<commit_message>
added installation steps to user guide
</commit_message>
<xml_diff>
--- a/Dokumente/User Guide.docx
+++ b/Dokumente/User Guide.docx
@@ -1,6 +1,6 @@
 
 <file path=word/document.xml><?xml version="1.0" encoding="utf-8"?>
-<w:document xmlns:wpc="http://schemas.microsoft.com/office/word/2010/wordprocessingCanvas" xmlns:cx="http://schemas.microsoft.com/office/drawing/2014/chartex" xmlns:cx1="http://schemas.microsoft.com/office/drawing/2015/9/8/chartex" xmlns:cx2="http://schemas.microsoft.com/office/drawing/2015/10/21/chartex" xmlns:cx3="http://schemas.microsoft.com/office/drawing/2016/5/9/chartex" xmlns:cx4="http://schemas.microsoft.com/office/drawing/2016/5/10/chartex" xmlns:cx5="http://schemas.microsoft.com/office/drawing/2016/5/11/chartex" xmlns:cx6="http://schemas.microsoft.com/office/drawing/2016/5/12/chartex" xmlns:cx7="http://schemas.microsoft.com/office/drawing/2016/5/13/chartex" xmlns:cx8="http://schemas.microsoft.com/office/drawing/2016/5/14/chartex" xmlns:mc="http://schemas.openxmlformats.org/markup-compatibility/2006" xmlns:aink="http://schemas.microsoft.com/office/drawing/2016/ink" xmlns:am3d="http://schemas.microsoft.com/office/drawing/2017/model3d" xmlns:o="urn:schemas-microsoft-com:office:office" xmlns:r="http://schemas.openxmlformats.org/officeDocument/2006/relationships" xmlns:m="http://schemas.openxmlformats.org/officeDocument/2006/math" xmlns:v="urn:schemas-microsoft-com:vml" xmlns:wp14="http://schemas.microsoft.com/office/word/2010/wordprocessingDrawing" xmlns:wp="http://schemas.openxmlformats.org/drawingml/2006/wordprocessingDrawing" xmlns:w10="urn:schemas-microsoft-com:office:word" xmlns:w="http://schemas.openxmlformats.org/wordprocessingml/2006/main" xmlns:w14="http://schemas.microsoft.com/office/word/2010/wordml" xmlns:w15="http://schemas.microsoft.com/office/word/2012/wordml" xmlns:w16cid="http://schemas.microsoft.com/office/word/2016/wordml/cid" xmlns:w16se="http://schemas.microsoft.com/office/word/2015/wordml/symex" xmlns:wpg="http://schemas.microsoft.com/office/word/2010/wordprocessingGroup" xmlns:wpi="http://schemas.microsoft.com/office/word/2010/wordprocessingInk" xmlns:wne="http://schemas.microsoft.com/office/word/2006/wordml" xmlns:wps="http://schemas.microsoft.com/office/word/2010/wordprocessingShape" mc:Ignorable="w14 w15 w16se w16cid wp14">
+<w:document xmlns:wpc="http://schemas.microsoft.com/office/word/2010/wordprocessingCanvas" xmlns:mc="http://schemas.openxmlformats.org/markup-compatibility/2006" xmlns:o="urn:schemas-microsoft-com:office:office" xmlns:r="http://schemas.openxmlformats.org/officeDocument/2006/relationships" xmlns:m="http://schemas.openxmlformats.org/officeDocument/2006/math" xmlns:v="urn:schemas-microsoft-com:vml" xmlns:wp14="http://schemas.microsoft.com/office/word/2010/wordprocessingDrawing" xmlns:wp="http://schemas.openxmlformats.org/drawingml/2006/wordprocessingDrawing" xmlns:w10="urn:schemas-microsoft-com:office:word" xmlns:w="http://schemas.openxmlformats.org/wordprocessingml/2006/main" xmlns:w14="http://schemas.microsoft.com/office/word/2010/wordml" xmlns:wpg="http://schemas.microsoft.com/office/word/2010/wordprocessingGroup" xmlns:wpi="http://schemas.microsoft.com/office/word/2010/wordprocessingInk" xmlns:wne="http://schemas.microsoft.com/office/word/2006/wordml" xmlns:wps="http://schemas.microsoft.com/office/word/2010/wordprocessingShape" mc:Ignorable="w14 wp14">
   <w:body>
     <w:p>
       <w:pPr>
@@ -9,6 +9,7 @@
           <w:color w:val="2F5496" w:themeColor="accent1" w:themeShade="BF"/>
           <w:sz w:val="32"/>
           <w:szCs w:val="32"/>
+          <w:lang w:val="en-GB"/>
         </w:rPr>
       </w:pPr>
       <w:r>
@@ -17,8 +18,9 @@
           <w:color w:val="2F5496" w:themeColor="accent1" w:themeShade="BF"/>
           <w:sz w:val="32"/>
           <w:szCs w:val="32"/>
+          <w:lang w:val="en-GB"/>
         </w:rPr>
-        <w:t xml:space="preserve">User Guide - </w:t>
+        <w:t>User Guide - „Video Summary Creator“</w:t>
       </w:r>
       <w:r>
         <w:rPr>
@@ -26,15 +28,7 @@
           <w:color w:val="2F5496" w:themeColor="accent1" w:themeShade="BF"/>
           <w:sz w:val="32"/>
           <w:szCs w:val="32"/>
-        </w:rPr>
-        <w:t>„Video Summary Creator“</w:t>
-      </w:r>
-      <w:r>
-        <w:rPr>
-          <w:rFonts w:asciiTheme="majorHAnsi" w:eastAsiaTheme="majorEastAsia" w:hAnsiTheme="majorHAnsi" w:cstheme="majorBidi"/>
-          <w:color w:val="2F5496" w:themeColor="accent1" w:themeShade="BF"/>
-          <w:sz w:val="32"/>
-          <w:szCs w:val="32"/>
+          <w:lang w:val="en-GB"/>
         </w:rPr>
         <w:tab/>
       </w:r>
@@ -42,7 +36,11 @@
     <w:sdt>
       <w:sdtPr>
         <w:rPr>
-          <w:lang w:val="de-DE"/>
+          <w:rFonts w:asciiTheme="minorHAnsi" w:eastAsiaTheme="minorHAnsi" w:hAnsiTheme="minorHAnsi" w:cstheme="minorBidi"/>
+          <w:color w:val="auto"/>
+          <w:sz w:val="22"/>
+          <w:szCs w:val="22"/>
+          <w:lang w:val="de-DE" w:eastAsia="en-US"/>
         </w:rPr>
         <w:id w:val="572244054"/>
         <w:docPartObj>
@@ -52,13 +50,8 @@
       </w:sdtPr>
       <w:sdtEndPr>
         <w:rPr>
-          <w:rFonts w:asciiTheme="minorHAnsi" w:eastAsiaTheme="minorHAnsi" w:hAnsiTheme="minorHAnsi" w:cstheme="minorBidi"/>
           <w:b/>
           <w:bCs/>
-          <w:color w:val="auto"/>
-          <w:sz w:val="22"/>
-          <w:szCs w:val="22"/>
-          <w:lang w:eastAsia="en-US"/>
         </w:rPr>
       </w:sdtEndPr>
       <w:sdtContent>
@@ -75,6 +68,8 @@
             </w:rPr>
             <w:t>Inhalt</w:t>
           </w:r>
+          <w:bookmarkStart w:id="0" w:name="_GoBack"/>
+          <w:bookmarkEnd w:id="0"/>
         </w:p>
         <w:p>
           <w:pPr>
@@ -97,7 +92,7 @@
           <w:r>
             <w:fldChar w:fldCharType="separate"/>
           </w:r>
-          <w:hyperlink w:anchor="_Toc507235210" w:history="1">
+          <w:hyperlink w:anchor="_Toc507250298" w:history="1">
             <w:r>
               <w:rPr>
                 <w:rStyle w:val="Hyperlink"/>
@@ -124,7 +119,7 @@
                 <w:noProof/>
                 <w:webHidden/>
               </w:rPr>
-              <w:instrText xml:space="preserve"> PAGEREF _Toc507235210 \h </w:instrText>
+              <w:instrText xml:space="preserve"> PAGEREF _Toc507250298 \h </w:instrText>
             </w:r>
             <w:r>
               <w:rPr>
@@ -167,12 +162,82 @@
               <w:lang w:eastAsia="de-AT"/>
             </w:rPr>
           </w:pPr>
-          <w:hyperlink w:anchor="_Toc507235211" w:history="1">
+          <w:hyperlink w:anchor="_Toc507250299" w:history="1">
             <w:r>
               <w:rPr>
                 <w:rStyle w:val="Hyperlink"/>
                 <w:noProof/>
               </w:rPr>
+              <w:t>Installation</w:t>
+            </w:r>
+            <w:r>
+              <w:rPr>
+                <w:noProof/>
+                <w:webHidden/>
+              </w:rPr>
+              <w:tab/>
+            </w:r>
+            <w:r>
+              <w:rPr>
+                <w:noProof/>
+                <w:webHidden/>
+              </w:rPr>
+              <w:fldChar w:fldCharType="begin"/>
+            </w:r>
+            <w:r>
+              <w:rPr>
+                <w:noProof/>
+                <w:webHidden/>
+              </w:rPr>
+              <w:instrText xml:space="preserve"> PAGEREF _Toc507250299 \h </w:instrText>
+            </w:r>
+            <w:r>
+              <w:rPr>
+                <w:noProof/>
+                <w:webHidden/>
+              </w:rPr>
+            </w:r>
+            <w:r>
+              <w:rPr>
+                <w:noProof/>
+                <w:webHidden/>
+              </w:rPr>
+              <w:fldChar w:fldCharType="separate"/>
+            </w:r>
+            <w:r>
+              <w:rPr>
+                <w:noProof/>
+                <w:webHidden/>
+              </w:rPr>
+              <w:t>1</w:t>
+            </w:r>
+            <w:r>
+              <w:rPr>
+                <w:noProof/>
+                <w:webHidden/>
+              </w:rPr>
+              <w:fldChar w:fldCharType="end"/>
+            </w:r>
+          </w:hyperlink>
+        </w:p>
+        <w:p>
+          <w:pPr>
+            <w:pStyle w:val="Verzeichnis2"/>
+            <w:tabs>
+              <w:tab w:val="right" w:leader="dot" w:pos="9062"/>
+            </w:tabs>
+            <w:rPr>
+              <w:rFonts w:eastAsiaTheme="minorEastAsia"/>
+              <w:noProof/>
+              <w:lang w:eastAsia="de-AT"/>
+            </w:rPr>
+          </w:pPr>
+          <w:hyperlink w:anchor="_Toc507250300" w:history="1">
+            <w:r>
+              <w:rPr>
+                <w:rStyle w:val="Hyperlink"/>
+                <w:noProof/>
+              </w:rPr>
               <w:t>Bedienung (GUI)</w:t>
             </w:r>
             <w:r>
@@ -194,7 +259,7 @@
                 <w:noProof/>
                 <w:webHidden/>
               </w:rPr>
-              <w:instrText xml:space="preserve"> PAGEREF _Toc507235211 \h </w:instrText>
+              <w:instrText xml:space="preserve"> PAGEREF _Toc507250300 \h </w:instrText>
             </w:r>
             <w:r>
               <w:rPr>
@@ -237,7 +302,7 @@
               <w:lang w:eastAsia="de-AT"/>
             </w:rPr>
           </w:pPr>
-          <w:hyperlink w:anchor="_Toc507235212" w:history="1">
+          <w:hyperlink w:anchor="_Toc507250301" w:history="1">
             <w:r>
               <w:rPr>
                 <w:rStyle w:val="Hyperlink"/>
@@ -264,7 +329,7 @@
                 <w:noProof/>
                 <w:webHidden/>
               </w:rPr>
-              <w:instrText xml:space="preserve"> PAGEREF _Toc507235212 \h </w:instrText>
+              <w:instrText xml:space="preserve"> PAGEREF _Toc507250301 \h </w:instrText>
             </w:r>
             <w:r>
               <w:rPr>
@@ -284,7 +349,7 @@
                 <w:noProof/>
                 <w:webHidden/>
               </w:rPr>
-              <w:t>1</w:t>
+              <w:t>2</w:t>
             </w:r>
             <w:r>
               <w:rPr>
@@ -307,7 +372,7 @@
               <w:lang w:eastAsia="de-AT"/>
             </w:rPr>
           </w:pPr>
-          <w:hyperlink w:anchor="_Toc507235213" w:history="1">
+          <w:hyperlink w:anchor="_Toc507250302" w:history="1">
             <w:r>
               <w:rPr>
                 <w:rStyle w:val="Hyperlink"/>
@@ -334,7 +399,7 @@
                 <w:noProof/>
                 <w:webHidden/>
               </w:rPr>
-              <w:instrText xml:space="preserve"> PAGEREF _Toc507235213 \h </w:instrText>
+              <w:instrText xml:space="preserve"> PAGEREF _Toc507250302 \h </w:instrText>
             </w:r>
             <w:r>
               <w:rPr>
@@ -354,7 +419,7 @@
                 <w:noProof/>
                 <w:webHidden/>
               </w:rPr>
-              <w:t>2</w:t>
+              <w:t>3</w:t>
             </w:r>
             <w:r>
               <w:rPr>
@@ -377,7 +442,7 @@
               <w:lang w:eastAsia="de-AT"/>
             </w:rPr>
           </w:pPr>
-          <w:hyperlink w:anchor="_Toc507235214" w:history="1">
+          <w:hyperlink w:anchor="_Toc507250303" w:history="1">
             <w:r>
               <w:rPr>
                 <w:rStyle w:val="Hyperlink"/>
@@ -404,7 +469,7 @@
                 <w:noProof/>
                 <w:webHidden/>
               </w:rPr>
-              <w:instrText xml:space="preserve"> PAGEREF _Toc507235214 \h </w:instrText>
+              <w:instrText xml:space="preserve"> PAGEREF _Toc507250303 \h </w:instrText>
             </w:r>
             <w:r>
               <w:rPr>
@@ -424,7 +489,7 @@
                 <w:noProof/>
                 <w:webHidden/>
               </w:rPr>
-              <w:t>2</w:t>
+              <w:t>4</w:t>
             </w:r>
             <w:r>
               <w:rPr>
@@ -447,7 +512,7 @@
               <w:lang w:eastAsia="de-AT"/>
             </w:rPr>
           </w:pPr>
-          <w:hyperlink w:anchor="_Toc507235215" w:history="1">
+          <w:hyperlink w:anchor="_Toc507250304" w:history="1">
             <w:r>
               <w:rPr>
                 <w:rStyle w:val="Hyperlink"/>
@@ -474,7 +539,7 @@
                 <w:noProof/>
                 <w:webHidden/>
               </w:rPr>
-              <w:instrText xml:space="preserve"> PAGEREF _Toc507235215 \h </w:instrText>
+              <w:instrText xml:space="preserve"> PAGEREF _Toc507250304 \h </w:instrText>
             </w:r>
             <w:r>
               <w:rPr>
@@ -494,7 +559,7 @@
                 <w:noProof/>
                 <w:webHidden/>
               </w:rPr>
-              <w:t>3</w:t>
+              <w:t>4</w:t>
             </w:r>
             <w:r>
               <w:rPr>
@@ -517,7 +582,7 @@
               <w:lang w:eastAsia="de-AT"/>
             </w:rPr>
           </w:pPr>
-          <w:hyperlink w:anchor="_Toc507235216" w:history="1">
+          <w:hyperlink w:anchor="_Toc507250305" w:history="1">
             <w:r>
               <w:rPr>
                 <w:rStyle w:val="Hyperlink"/>
@@ -544,7 +609,7 @@
                 <w:noProof/>
                 <w:webHidden/>
               </w:rPr>
-              <w:instrText xml:space="preserve"> PAGEREF _Toc507235216 \h </w:instrText>
+              <w:instrText xml:space="preserve"> PAGEREF _Toc507250305 \h </w:instrText>
             </w:r>
             <w:r>
               <w:rPr>
@@ -564,7 +629,7 @@
                 <w:noProof/>
                 <w:webHidden/>
               </w:rPr>
-              <w:t>3</w:t>
+              <w:t>4</w:t>
             </w:r>
             <w:r>
               <w:rPr>
@@ -591,20 +656,23 @@
       <w:pPr>
         <w:pStyle w:val="berschrift2"/>
       </w:pPr>
-      <w:bookmarkStart w:id="0" w:name="_Toc507235210"/>
-      <w:r>
-        <w:t>Allgem</w:t>
-      </w:r>
-      <w:bookmarkStart w:id="1" w:name="_GoBack"/>
+      <w:bookmarkStart w:id="1" w:name="_Toc507250298"/>
+      <w:r>
+        <w:t>Allgemeines</w:t>
+      </w:r>
       <w:bookmarkEnd w:id="1"/>
-      <w:r>
-        <w:t>eines</w:t>
-      </w:r>
-      <w:bookmarkEnd w:id="0"/>
-    </w:p>
-    <w:p>
-      <w:r>
-        <w:t>Der „Video Summary Creator“ ist eine webbasierte Lösung zur Erstellung einer Zusammenfassung aus Segmenten bzw. Teilen eines Videos. Konkret sind dazu folgende Schritte erforderlich:</w:t>
+    </w:p>
+    <w:p>
+      <w:r>
+        <w:t xml:space="preserve">Der „Video Summary </w:t>
+      </w:r>
+      <w:proofErr w:type="spellStart"/>
+      <w:r>
+        <w:t>Creator</w:t>
+      </w:r>
+      <w:proofErr w:type="spellEnd"/>
+      <w:r>
+        <w:t>“ ist eine webbasierte Lösung zur Erstellung einer Zusammenfassung aus Segmenten bzw. Teilen eines Videos. Konkret sind dazu folgende Schritte erforderlich:</w:t>
       </w:r>
     </w:p>
     <w:p>
@@ -663,7 +731,15 @@
         <w:t xml:space="preserve"> Schritte</w:t>
       </w:r>
       <w:r>
-        <w:t xml:space="preserve"> können über die Bedienung der Weboberfläche des „Video Summary Creator“</w:t>
+        <w:t xml:space="preserve"> können über die Bedienung der Weboberfläche des „Video Summary </w:t>
+      </w:r>
+      <w:proofErr w:type="spellStart"/>
+      <w:r>
+        <w:t>Creator</w:t>
+      </w:r>
+      <w:proofErr w:type="spellEnd"/>
+      <w:r>
+        <w:t>“</w:t>
       </w:r>
       <w:r>
         <w:t xml:space="preserve"> durchgeführt werden</w:t>
@@ -679,39 +755,267 @@
       <w:pPr>
         <w:pStyle w:val="berschrift2"/>
       </w:pPr>
-      <w:bookmarkStart w:id="2" w:name="_Toc507235211"/>
+      <w:bookmarkStart w:id="2" w:name="_Toc507250299"/>
+      <w:r>
+        <w:t>Installation</w:t>
+      </w:r>
+      <w:bookmarkEnd w:id="2"/>
+    </w:p>
+    <w:p>
+      <w:pPr>
+        <w:pStyle w:val="Listenabsatz"/>
+        <w:numPr>
+          <w:ilvl w:val="0"/>
+          <w:numId w:val="3"/>
+        </w:numPr>
+      </w:pPr>
+      <w:proofErr w:type="spellStart"/>
+      <w:r>
+        <w:t>Node</w:t>
+      </w:r>
+      <w:proofErr w:type="spellEnd"/>
+      <w:r>
+        <w:t xml:space="preserve"> </w:t>
+      </w:r>
+      <w:proofErr w:type="spellStart"/>
+      <w:r>
+        <w:t>js</w:t>
+      </w:r>
+      <w:proofErr w:type="spellEnd"/>
+      <w:r>
+        <w:t xml:space="preserve"> installieren (</w:t>
+      </w:r>
+      <w:hyperlink r:id="rId9" w:history="1">
+        <w:r>
+          <w:rPr>
+            <w:rStyle w:val="Hyperlink"/>
+          </w:rPr>
+          <w:t>https://nodejs.org/en/download/</w:t>
+        </w:r>
+      </w:hyperlink>
+      <w:r>
+        <w:t>)</w:t>
+      </w:r>
+    </w:p>
+    <w:p>
+      <w:pPr>
+        <w:pStyle w:val="Listenabsatz"/>
+        <w:numPr>
+          <w:ilvl w:val="0"/>
+          <w:numId w:val="3"/>
+        </w:numPr>
+      </w:pPr>
+      <w:proofErr w:type="spellStart"/>
+      <w:r>
+        <w:t>Ffmpeg</w:t>
+      </w:r>
+      <w:proofErr w:type="spellEnd"/>
+      <w:r>
+        <w:t xml:space="preserve"> installieren</w:t>
+      </w:r>
+    </w:p>
+    <w:p>
+      <w:pPr>
+        <w:pStyle w:val="Listenabsatz"/>
+        <w:numPr>
+          <w:ilvl w:val="0"/>
+          <w:numId w:val="3"/>
+        </w:numPr>
+      </w:pPr>
+      <w:r>
+        <w:t>Beide Installationsverzeichnisse in den Systemvariablen unter „PATH“ eintragen</w:t>
+      </w:r>
+    </w:p>
+    <w:p>
+      <w:pPr>
+        <w:pStyle w:val="Listenabsatz"/>
+        <w:numPr>
+          <w:ilvl w:val="0"/>
+          <w:numId w:val="3"/>
+        </w:numPr>
+      </w:pPr>
+      <w:r>
+        <w:t>Projekt entpacken</w:t>
+      </w:r>
+    </w:p>
+    <w:p>
+      <w:pPr>
+        <w:pStyle w:val="Listenabsatz"/>
+        <w:numPr>
+          <w:ilvl w:val="0"/>
+          <w:numId w:val="3"/>
+        </w:numPr>
+      </w:pPr>
+      <w:proofErr w:type="spellStart"/>
+      <w:r>
+        <w:t>Commandline</w:t>
+      </w:r>
+      <w:proofErr w:type="spellEnd"/>
+      <w:r>
+        <w:t xml:space="preserve"> öffnen</w:t>
+      </w:r>
+    </w:p>
+    <w:p>
+      <w:pPr>
+        <w:pStyle w:val="Listenabsatz"/>
+        <w:numPr>
+          <w:ilvl w:val="0"/>
+          <w:numId w:val="3"/>
+        </w:numPr>
+      </w:pPr>
+      <w:r>
+        <w:t>Packages „socket.io“, „express“ und „</w:t>
+      </w:r>
+      <w:proofErr w:type="spellStart"/>
+      <w:r>
+        <w:t>fluent-ffmpeg</w:t>
+      </w:r>
+      <w:proofErr w:type="spellEnd"/>
+      <w:r>
+        <w:t>“ installieren:</w:t>
+      </w:r>
+    </w:p>
+    <w:p>
+      <w:pPr>
+        <w:pStyle w:val="Listenabsatz"/>
+        <w:numPr>
+          <w:ilvl w:val="1"/>
+          <w:numId w:val="3"/>
+        </w:numPr>
+      </w:pPr>
+      <w:proofErr w:type="spellStart"/>
+      <w:r>
+        <w:t>Cd</w:t>
+      </w:r>
+      <w:proofErr w:type="spellEnd"/>
+      <w:r>
+        <w:t xml:space="preserve"> C:/project </w:t>
+      </w:r>
+      <w:proofErr w:type="spellStart"/>
+      <w:r>
+        <w:t>directory</w:t>
+      </w:r>
+      <w:proofErr w:type="spellEnd"/>
+    </w:p>
+    <w:p>
+      <w:pPr>
+        <w:pStyle w:val="Listenabsatz"/>
+        <w:numPr>
+          <w:ilvl w:val="1"/>
+          <w:numId w:val="3"/>
+        </w:numPr>
+        <w:rPr>
+          <w:lang w:val="en-GB"/>
+        </w:rPr>
+      </w:pPr>
+      <w:proofErr w:type="spellStart"/>
+      <w:r>
+        <w:rPr>
+          <w:lang w:val="en-GB"/>
+        </w:rPr>
+        <w:t>Npm</w:t>
+      </w:r>
+      <w:proofErr w:type="spellEnd"/>
+      <w:r>
+        <w:rPr>
+          <w:lang w:val="en-GB"/>
+        </w:rPr>
+        <w:t xml:space="preserve"> install socket.io express –save</w:t>
+      </w:r>
+    </w:p>
+    <w:p>
+      <w:pPr>
+        <w:pStyle w:val="Listenabsatz"/>
+        <w:numPr>
+          <w:ilvl w:val="1"/>
+          <w:numId w:val="3"/>
+        </w:numPr>
+      </w:pPr>
+      <w:proofErr w:type="spellStart"/>
+      <w:r>
+        <w:t>Npm</w:t>
+      </w:r>
+      <w:proofErr w:type="spellEnd"/>
+      <w:r>
+        <w:t xml:space="preserve"> </w:t>
+      </w:r>
+      <w:proofErr w:type="spellStart"/>
+      <w:r>
+        <w:t>install</w:t>
+      </w:r>
+      <w:proofErr w:type="spellEnd"/>
+      <w:r>
+        <w:t xml:space="preserve"> </w:t>
+      </w:r>
+      <w:proofErr w:type="spellStart"/>
+      <w:r>
+        <w:t>fluent-ffmpeg</w:t>
+      </w:r>
+      <w:proofErr w:type="spellEnd"/>
+    </w:p>
+    <w:p>
+      <w:pPr>
+        <w:pStyle w:val="Listenabsatz"/>
+        <w:numPr>
+          <w:ilvl w:val="0"/>
+          <w:numId w:val="3"/>
+        </w:numPr>
+      </w:pPr>
+      <w:r>
+        <w:t>Server starten</w:t>
+      </w:r>
+    </w:p>
+    <w:p>
+      <w:pPr>
+        <w:pStyle w:val="Listenabsatz"/>
+        <w:numPr>
+          <w:ilvl w:val="1"/>
+          <w:numId w:val="3"/>
+        </w:numPr>
+      </w:pPr>
+      <w:proofErr w:type="spellStart"/>
+      <w:r>
+        <w:t>Node</w:t>
+      </w:r>
+      <w:proofErr w:type="spellEnd"/>
+      <w:r>
+        <w:t xml:space="preserve"> serversocket.js</w:t>
+      </w:r>
+    </w:p>
+    <w:p>
+      <w:pPr>
+        <w:pStyle w:val="Listenabsatz"/>
+        <w:numPr>
+          <w:ilvl w:val="0"/>
+          <w:numId w:val="3"/>
+        </w:numPr>
+      </w:pPr>
+      <w:r>
+        <w:t>Im Browser den Client öffnen (localhost:8080)</w:t>
+      </w:r>
+    </w:p>
+    <w:p>
+      <w:pPr>
+        <w:pStyle w:val="berschrift2"/>
+      </w:pPr>
+      <w:bookmarkStart w:id="3" w:name="_Toc507250300"/>
       <w:r>
         <w:t>Bedienung (GUI)</w:t>
       </w:r>
-      <w:bookmarkEnd w:id="2"/>
+      <w:bookmarkEnd w:id="3"/>
     </w:p>
     <w:p>
       <w:r>
         <w:t>Die</w:t>
       </w:r>
       <w:r>
-        <w:t xml:space="preserve"> Bedienung geschieht durch Interaktion mit der </w:t>
-      </w:r>
-      <w:r>
-        <w:t>Benutzeroberfläche</w:t>
-      </w:r>
-      <w:r>
-        <w:t xml:space="preserve">. Diese wird </w:t>
-      </w:r>
-      <w:r>
-        <w:t>nachfolgend</w:t>
-      </w:r>
-      <w:r>
-        <w:t xml:space="preserve"> </w:t>
+        <w:t xml:space="preserve"> Bedienung geschieht durch Interaktion mit der Benutzeroberfläche. Diese wird nachfolgend </w:t>
       </w:r>
       <w:r>
         <w:t>als GUI</w:t>
       </w:r>
       <w:r>
-        <w:t xml:space="preserve"> bezeichnet und</w:t>
-      </w:r>
-      <w:r>
-        <w:t xml:space="preserve"> </w:t>
+        <w:t xml:space="preserve"> bezeichnet und </w:t>
       </w:r>
       <w:r>
         <w:t xml:space="preserve">besteht aus </w:t>
@@ -768,11 +1072,12 @@
       <w:pPr>
         <w:pStyle w:val="berschrift3"/>
       </w:pPr>
-      <w:bookmarkStart w:id="3" w:name="_Toc507235212"/>
-      <w:r>
+      <w:bookmarkStart w:id="4" w:name="_Toc507250301"/>
+      <w:r>
+        <w:lastRenderedPageBreak/>
         <w:t>Upload</w:t>
       </w:r>
-      <w:bookmarkEnd w:id="3"/>
+      <w:bookmarkEnd w:id="4"/>
     </w:p>
     <w:p>
       <w:r>
@@ -789,6 +1094,7 @@
       <w:r>
         <w:rPr>
           <w:noProof/>
+          <w:lang w:eastAsia="de-AT"/>
         </w:rPr>
         <w:drawing>
           <wp:inline distT="0" distB="0" distL="0" distR="0" wp14:anchorId="63DAEAC1" wp14:editId="37A6A293">
@@ -806,7 +1112,7 @@
                     <pic:cNvPicPr/>
                   </pic:nvPicPr>
                   <pic:blipFill rotWithShape="1">
-                    <a:blip r:embed="rId8"/>
+                    <a:blip r:embed="rId10"/>
                     <a:srcRect b="43874"/>
                     <a:stretch/>
                   </pic:blipFill>
@@ -843,8 +1149,8 @@
       <w:r>
         <w:rPr>
           <w:noProof/>
+          <w:lang w:eastAsia="de-AT"/>
         </w:rPr>
-        <w:lastRenderedPageBreak/>
         <w:drawing>
           <wp:inline distT="0" distB="0" distL="0" distR="0" wp14:anchorId="70A54512" wp14:editId="638B46D6">
             <wp:extent cx="5760720" cy="977900"/>
@@ -861,7 +1167,7 @@
                     <pic:cNvPicPr/>
                   </pic:nvPicPr>
                   <pic:blipFill rotWithShape="1">
-                    <a:blip r:embed="rId9"/>
+                    <a:blip r:embed="rId11"/>
                     <a:srcRect b="51526"/>
                     <a:stretch/>
                   </pic:blipFill>
@@ -899,7 +1205,21 @@
         <w:rPr>
           <w:color w:val="FF0000"/>
         </w:rPr>
-        <w:t>Text für Button „Upload Another“ ergänzen</w:t>
+        <w:t xml:space="preserve">Text für Button „Upload </w:t>
+      </w:r>
+      <w:proofErr w:type="spellStart"/>
+      <w:r>
+        <w:rPr>
+          <w:color w:val="FF0000"/>
+        </w:rPr>
+        <w:t>Another</w:t>
+      </w:r>
+      <w:proofErr w:type="spellEnd"/>
+      <w:r>
+        <w:rPr>
+          <w:color w:val="FF0000"/>
+        </w:rPr>
+        <w:t>“ ergänzen</w:t>
       </w:r>
     </w:p>
     <w:p>
@@ -910,7 +1230,15 @@
         <w:t>dem ein Video hochgeladen wurde kann mit der Erstellung von Segmenten</w:t>
       </w:r>
       <w:r>
-        <w:t xml:space="preserve"> via der </w:t>
+        <w:t xml:space="preserve"> via </w:t>
+      </w:r>
+      <w:proofErr w:type="gramStart"/>
+      <w:r>
+        <w:t>der</w:t>
+      </w:r>
+      <w:proofErr w:type="gramEnd"/>
+      <w:r>
+        <w:t xml:space="preserve"> </w:t>
       </w:r>
       <w:r>
         <w:t xml:space="preserve">Timeline </w:t>
@@ -923,14 +1251,20 @@
       </w:r>
     </w:p>
     <w:p>
+      <w:r>
+        <w:br w:type="page"/>
+      </w:r>
+    </w:p>
+    <w:p/>
+    <w:p>
       <w:pPr>
         <w:pStyle w:val="berschrift3"/>
       </w:pPr>
-      <w:bookmarkStart w:id="4" w:name="_Toc507235213"/>
+      <w:bookmarkStart w:id="5" w:name="_Toc507250302"/>
       <w:r>
         <w:t>Timeline</w:t>
       </w:r>
-      <w:bookmarkEnd w:id="4"/>
+      <w:bookmarkEnd w:id="5"/>
     </w:p>
     <w:p>
       <w:r>
@@ -941,6 +1275,7 @@
       <w:r>
         <w:rPr>
           <w:noProof/>
+          <w:lang w:eastAsia="de-AT"/>
         </w:rPr>
         <mc:AlternateContent>
           <mc:Choice Requires="wps">
@@ -1001,7 +1336,7 @@
               </wp:anchor>
             </w:drawing>
           </mc:Choice>
-          <mc:Fallback>
+          <mc:Fallback xmlns:w16se="http://schemas.microsoft.com/office/word/2015/wordml/symex" xmlns:w16cid="http://schemas.microsoft.com/office/word/2016/wordml/cid" xmlns:w15="http://schemas.microsoft.com/office/word/2012/wordml" xmlns:am3d="http://schemas.microsoft.com/office/drawing/2017/model3d" xmlns:aink="http://schemas.microsoft.com/office/drawing/2016/ink" xmlns:cx8="http://schemas.microsoft.com/office/drawing/2016/5/14/chartex" xmlns:cx7="http://schemas.microsoft.com/office/drawing/2016/5/13/chartex" xmlns:cx6="http://schemas.microsoft.com/office/drawing/2016/5/12/chartex" xmlns:cx5="http://schemas.microsoft.com/office/drawing/2016/5/11/chartex" xmlns:cx4="http://schemas.microsoft.com/office/drawing/2016/5/10/chartex" xmlns:cx3="http://schemas.microsoft.com/office/drawing/2016/5/9/chartex" xmlns:cx2="http://schemas.microsoft.com/office/drawing/2015/10/21/chartex" xmlns:cx1="http://schemas.microsoft.com/office/drawing/2015/9/8/chartex" xmlns:cx="http://schemas.microsoft.com/office/drawing/2014/chartex">
             <w:pict>
               <v:shapetype w14:anchorId="28AF04B0" id="_x0000_t32" coordsize="21600,21600" o:spt="32" o:oned="t" path="m,l21600,21600e" filled="f">
                 <v:path arrowok="t" fillok="f" o:connecttype="none"/>
@@ -1017,6 +1352,7 @@
       <w:r>
         <w:rPr>
           <w:noProof/>
+          <w:lang w:eastAsia="de-AT"/>
         </w:rPr>
         <mc:AlternateContent>
           <mc:Choice Requires="wps">
@@ -1077,7 +1413,7 @@
               </wp:anchor>
             </w:drawing>
           </mc:Choice>
-          <mc:Fallback>
+          <mc:Fallback xmlns:w16se="http://schemas.microsoft.com/office/word/2015/wordml/symex" xmlns:w16cid="http://schemas.microsoft.com/office/word/2016/wordml/cid" xmlns:w15="http://schemas.microsoft.com/office/word/2012/wordml" xmlns:am3d="http://schemas.microsoft.com/office/drawing/2017/model3d" xmlns:aink="http://schemas.microsoft.com/office/drawing/2016/ink" xmlns:cx8="http://schemas.microsoft.com/office/drawing/2016/5/14/chartex" xmlns:cx7="http://schemas.microsoft.com/office/drawing/2016/5/13/chartex" xmlns:cx6="http://schemas.microsoft.com/office/drawing/2016/5/12/chartex" xmlns:cx5="http://schemas.microsoft.com/office/drawing/2016/5/11/chartex" xmlns:cx4="http://schemas.microsoft.com/office/drawing/2016/5/10/chartex" xmlns:cx3="http://schemas.microsoft.com/office/drawing/2016/5/9/chartex" xmlns:cx2="http://schemas.microsoft.com/office/drawing/2015/10/21/chartex" xmlns:cx1="http://schemas.microsoft.com/office/drawing/2015/9/8/chartex" xmlns:cx="http://schemas.microsoft.com/office/drawing/2014/chartex">
             <w:pict>
               <v:shape w14:anchorId="024E89EC" id="Gerade Verbindung mit Pfeil 12" o:spid="_x0000_s1026" type="#_x0000_t32" style="position:absolute;margin-left:119.65pt;margin-top:203.85pt;width:45.5pt;height:90pt;flip:x y;z-index:251666432;visibility:visible;mso-wrap-style:square;mso-width-percent:0;mso-height-percent:0;mso-wrap-distance-left:9pt;mso-wrap-distance-top:0;mso-wrap-distance-right:9pt;mso-wrap-distance-bottom:0;mso-position-horizontal:absolute;mso-position-horizontal-relative:text;mso-position-vertical:absolute;mso-position-vertical-relative:text;mso-width-percent:0;mso-height-percent:0;mso-width-relative:margin;mso-height-relative:margin" o:gfxdata="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" strokecolor="black [3200]" strokeweight=".5pt">
                 <v:stroke endarrow="block" joinstyle="miter"/>
@@ -1089,6 +1425,7 @@
       <w:r>
         <w:rPr>
           <w:noProof/>
+          <w:lang w:eastAsia="de-AT"/>
         </w:rPr>
         <mc:AlternateContent>
           <mc:Choice Requires="wps">
@@ -1143,7 +1480,7 @@
               </wp:anchor>
             </w:drawing>
           </mc:Choice>
-          <mc:Fallback>
+          <mc:Fallback xmlns:w16se="http://schemas.microsoft.com/office/word/2015/wordml/symex" xmlns:w16cid="http://schemas.microsoft.com/office/word/2016/wordml/cid" xmlns:w15="http://schemas.microsoft.com/office/word/2012/wordml" xmlns:am3d="http://schemas.microsoft.com/office/drawing/2017/model3d" xmlns:aink="http://schemas.microsoft.com/office/drawing/2016/ink" xmlns:cx8="http://schemas.microsoft.com/office/drawing/2016/5/14/chartex" xmlns:cx7="http://schemas.microsoft.com/office/drawing/2016/5/13/chartex" xmlns:cx6="http://schemas.microsoft.com/office/drawing/2016/5/12/chartex" xmlns:cx5="http://schemas.microsoft.com/office/drawing/2016/5/11/chartex" xmlns:cx4="http://schemas.microsoft.com/office/drawing/2016/5/10/chartex" xmlns:cx3="http://schemas.microsoft.com/office/drawing/2016/5/9/chartex" xmlns:cx2="http://schemas.microsoft.com/office/drawing/2015/10/21/chartex" xmlns:cx1="http://schemas.microsoft.com/office/drawing/2015/9/8/chartex" xmlns:cx="http://schemas.microsoft.com/office/drawing/2014/chartex">
             <w:pict>
               <v:shape w14:anchorId="43387B2D" id="Gerade Verbindung mit Pfeil 11" o:spid="_x0000_s1026" type="#_x0000_t32" style="position:absolute;margin-left:24.15pt;margin-top:197.85pt;width:44pt;height:55.5pt;flip:y;z-index:251664384;visibility:visible;mso-wrap-style:square;mso-wrap-distance-left:9pt;mso-wrap-distance-top:0;mso-wrap-distance-right:9pt;mso-wrap-distance-bottom:0;mso-position-horizontal:absolute;mso-position-horizontal-relative:text;mso-position-vertical:absolute;mso-position-vertical-relative:text" o:gfxdata="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" strokecolor="black [3200]" strokeweight=".5pt">
                 <v:stroke endarrow="block" joinstyle="miter"/>
@@ -1155,6 +1492,7 @@
       <w:r>
         <w:rPr>
           <w:noProof/>
+          <w:lang w:eastAsia="de-AT"/>
         </w:rPr>
         <w:drawing>
           <wp:inline distT="0" distB="0" distL="0" distR="0" wp14:anchorId="1F1BA79D" wp14:editId="7CD12D8D">
@@ -1172,7 +1510,7 @@
                     <pic:cNvPicPr/>
                   </pic:nvPicPr>
                   <pic:blipFill>
-                    <a:blip r:embed="rId10"/>
+                    <a:blip r:embed="rId12"/>
                     <a:stretch>
                       <a:fillRect/>
                     </a:stretch>
@@ -1197,6 +1535,7 @@
       <w:r>
         <w:rPr>
           <w:noProof/>
+          <w:lang w:eastAsia="de-AT"/>
         </w:rPr>
         <mc:AlternateContent>
           <mc:Choice Requires="wps">
@@ -1262,7 +1601,7 @@
               </wp:anchor>
             </w:drawing>
           </mc:Choice>
-          <mc:Fallback>
+          <mc:Fallback xmlns:w16se="http://schemas.microsoft.com/office/word/2015/wordml/symex" xmlns:w16cid="http://schemas.microsoft.com/office/word/2016/wordml/cid" xmlns:w15="http://schemas.microsoft.com/office/word/2012/wordml" xmlns:am3d="http://schemas.microsoft.com/office/drawing/2017/model3d" xmlns:aink="http://schemas.microsoft.com/office/drawing/2016/ink" xmlns:cx8="http://schemas.microsoft.com/office/drawing/2016/5/14/chartex" xmlns:cx7="http://schemas.microsoft.com/office/drawing/2016/5/13/chartex" xmlns:cx6="http://schemas.microsoft.com/office/drawing/2016/5/12/chartex" xmlns:cx5="http://schemas.microsoft.com/office/drawing/2016/5/11/chartex" xmlns:cx4="http://schemas.microsoft.com/office/drawing/2016/5/10/chartex" xmlns:cx3="http://schemas.microsoft.com/office/drawing/2016/5/9/chartex" xmlns:cx2="http://schemas.microsoft.com/office/drawing/2015/10/21/chartex" xmlns:cx1="http://schemas.microsoft.com/office/drawing/2015/9/8/chartex" xmlns:cx="http://schemas.microsoft.com/office/drawing/2014/chartex">
             <w:pict>
               <v:shapetype w14:anchorId="1F77F0AC" id="_x0000_t202" coordsize="21600,21600" o:spt="202" path="m,l,21600r21600,l21600,xe">
                 <v:stroke joinstyle="miter"/>
@@ -1289,6 +1628,7 @@
       <w:r>
         <w:rPr>
           <w:noProof/>
+          <w:lang w:eastAsia="de-AT"/>
         </w:rPr>
         <mc:AlternateContent>
           <mc:Choice Requires="wps">
@@ -1354,7 +1694,7 @@
               </wp:anchor>
             </w:drawing>
           </mc:Choice>
-          <mc:Fallback>
+          <mc:Fallback xmlns:w16se="http://schemas.microsoft.com/office/word/2015/wordml/symex" xmlns:w16cid="http://schemas.microsoft.com/office/word/2016/wordml/cid" xmlns:w15="http://schemas.microsoft.com/office/word/2012/wordml" xmlns:am3d="http://schemas.microsoft.com/office/drawing/2017/model3d" xmlns:aink="http://schemas.microsoft.com/office/drawing/2016/ink" xmlns:cx8="http://schemas.microsoft.com/office/drawing/2016/5/14/chartex" xmlns:cx7="http://schemas.microsoft.com/office/drawing/2016/5/13/chartex" xmlns:cx6="http://schemas.microsoft.com/office/drawing/2016/5/12/chartex" xmlns:cx5="http://schemas.microsoft.com/office/drawing/2016/5/11/chartex" xmlns:cx4="http://schemas.microsoft.com/office/drawing/2016/5/10/chartex" xmlns:cx3="http://schemas.microsoft.com/office/drawing/2016/5/9/chartex" xmlns:cx2="http://schemas.microsoft.com/office/drawing/2015/10/21/chartex" xmlns:cx1="http://schemas.microsoft.com/office/drawing/2015/9/8/chartex" xmlns:cx="http://schemas.microsoft.com/office/drawing/2014/chartex">
             <w:pict>
               <v:shape id="_x0000_s1027" type="#_x0000_t202" style="position:absolute;margin-left:0;margin-top:13.85pt;width:141pt;height:110.6pt;z-index:251659264;visibility:visible;mso-wrap-style:square;mso-width-percent:0;mso-height-percent:200;mso-wrap-distance-left:9pt;mso-wrap-distance-top:3.6pt;mso-wrap-distance-right:9pt;mso-wrap-distance-bottom:3.6pt;mso-position-horizontal:left;mso-position-horizontal-relative:margin;mso-position-vertical:absolute;mso-position-vertical-relative:text;mso-width-percent:0;mso-height-percent:200;mso-width-relative:margin;mso-height-relative:margin;v-text-anchor:top" o:gfxdata="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" filled="f" stroked="f">
                 <v:textbox style="mso-fit-shape-to-text:t">
@@ -1378,6 +1718,7 @@
       <w:r>
         <w:rPr>
           <w:noProof/>
+          <w:lang w:eastAsia="de-AT"/>
         </w:rPr>
         <mc:AlternateContent>
           <mc:Choice Requires="wps">
@@ -1423,13 +1764,7 @@
                         <w:txbxContent>
                           <w:p>
                             <w:r>
-                              <w:t>Wechsel auf den vorherigen</w:t>
-                            </w:r>
-                            <w:r>
-                              <w:t xml:space="preserve"> </w:t>
-                            </w:r>
-                            <w:r>
-                              <w:t>(-1 s)</w:t>
+                              <w:t>Wechsel auf den vorherigen (-1 s)</w:t>
                             </w:r>
                             <w:r>
                               <w:t xml:space="preserve"> </w:t>
@@ -1455,7 +1790,7 @@
               </wp:anchor>
             </w:drawing>
           </mc:Choice>
-          <mc:Fallback>
+          <mc:Fallback xmlns:w16se="http://schemas.microsoft.com/office/word/2015/wordml/symex" xmlns:w16cid="http://schemas.microsoft.com/office/word/2016/wordml/cid" xmlns:w15="http://schemas.microsoft.com/office/word/2012/wordml" xmlns:am3d="http://schemas.microsoft.com/office/drawing/2017/model3d" xmlns:aink="http://schemas.microsoft.com/office/drawing/2016/ink" xmlns:cx8="http://schemas.microsoft.com/office/drawing/2016/5/14/chartex" xmlns:cx7="http://schemas.microsoft.com/office/drawing/2016/5/13/chartex" xmlns:cx6="http://schemas.microsoft.com/office/drawing/2016/5/12/chartex" xmlns:cx5="http://schemas.microsoft.com/office/drawing/2016/5/11/chartex" xmlns:cx4="http://schemas.microsoft.com/office/drawing/2016/5/10/chartex" xmlns:cx3="http://schemas.microsoft.com/office/drawing/2016/5/9/chartex" xmlns:cx2="http://schemas.microsoft.com/office/drawing/2015/10/21/chartex" xmlns:cx1="http://schemas.microsoft.com/office/drawing/2015/9/8/chartex" xmlns:cx="http://schemas.microsoft.com/office/drawing/2014/chartex">
             <w:pict>
               <v:shape w14:anchorId="5185698C" id="_x0000_s1028" type="#_x0000_t202" style="position:absolute;margin-left:143.15pt;margin-top:11.35pt;width:279.5pt;height:110.6pt;z-index:251661312;visibility:visible;mso-wrap-style:square;mso-width-percent:0;mso-height-percent:200;mso-wrap-distance-left:9pt;mso-wrap-distance-top:3.6pt;mso-wrap-distance-right:9pt;mso-wrap-distance-bottom:3.6pt;mso-position-horizontal:absolute;mso-position-horizontal-relative:text;mso-position-vertical:absolute;mso-position-vertical-relative:text;mso-width-percent:0;mso-height-percent:200;mso-width-relative:margin;mso-height-relative:margin;v-text-anchor:top" o:gfxdata="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" filled="f" stroked="f">
                 <v:textbox style="mso-fit-shape-to-text:t">
@@ -1497,14 +1832,20 @@
       </w:r>
     </w:p>
     <w:p>
+      <w:r>
+        <w:br w:type="page"/>
+      </w:r>
+    </w:p>
+    <w:p/>
+    <w:p>
       <w:pPr>
         <w:pStyle w:val="berschrift3"/>
       </w:pPr>
-      <w:bookmarkStart w:id="5" w:name="_Toc507235214"/>
+      <w:bookmarkStart w:id="6" w:name="_Toc507250303"/>
       <w:r>
         <w:t>Liste von Segmenten</w:t>
       </w:r>
-      <w:bookmarkEnd w:id="5"/>
+      <w:bookmarkEnd w:id="6"/>
     </w:p>
     <w:p>
       <w:r>
@@ -1547,7 +1888,6 @@
         </w:numPr>
       </w:pPr>
       <w:r>
-        <w:lastRenderedPageBreak/>
         <w:t>Löschen von Segmenten (Schaltfläche „</w:t>
       </w:r>
       <w:r>
@@ -1570,6 +1910,7 @@
       <w:r>
         <w:rPr>
           <w:noProof/>
+          <w:lang w:eastAsia="de-AT"/>
         </w:rPr>
         <w:drawing>
           <wp:inline distT="0" distB="0" distL="0" distR="0" wp14:anchorId="2CC322E2" wp14:editId="603CBB47">
@@ -1587,7 +1928,7 @@
                     <pic:cNvPicPr/>
                   </pic:nvPicPr>
                   <pic:blipFill>
-                    <a:blip r:embed="rId11"/>
+                    <a:blip r:embed="rId13"/>
                     <a:stretch>
                       <a:fillRect/>
                     </a:stretch>
@@ -1620,14 +1961,14 @@
       <w:pPr>
         <w:pStyle w:val="berschrift2"/>
       </w:pPr>
-      <w:bookmarkStart w:id="6" w:name="_Toc507235215"/>
+      <w:bookmarkStart w:id="7" w:name="_Toc507250304"/>
       <w:r>
         <w:t>Warnungen &amp; Hinweis</w:t>
       </w:r>
       <w:r>
         <w:t>meldungen</w:t>
       </w:r>
-      <w:bookmarkEnd w:id="6"/>
+      <w:bookmarkEnd w:id="7"/>
     </w:p>
     <w:p>
       <w:pPr>
@@ -1646,11 +1987,11 @@
       <w:pPr>
         <w:pStyle w:val="berschrift2"/>
       </w:pPr>
-      <w:bookmarkStart w:id="7" w:name="_Toc507235216"/>
+      <w:bookmarkStart w:id="8" w:name="_Toc507250305"/>
       <w:r>
         <w:t>Limitierungen</w:t>
       </w:r>
-      <w:bookmarkEnd w:id="7"/>
+      <w:bookmarkEnd w:id="8"/>
     </w:p>
     <w:p>
       <w:r>
@@ -1707,8 +2048,8 @@
       </w:pPr>
     </w:p>
     <w:sectPr>
-      <w:headerReference w:type="default" r:id="rId12"/>
-      <w:footerReference w:type="default" r:id="rId13"/>
+      <w:headerReference w:type="default" r:id="rId14"/>
+      <w:footerReference w:type="default" r:id="rId15"/>
       <w:pgSz w:w="11906" w:h="16838"/>
       <w:pgMar w:top="1417" w:right="1417" w:bottom="1134" w:left="1417" w:header="708" w:footer="708" w:gutter="0"/>
       <w:cols w:space="708"/>
@@ -1719,7 +2060,7 @@
 </file>
 
 <file path=word/endnotes.xml><?xml version="1.0" encoding="utf-8"?>
-<w:endnotes xmlns:wpc="http://schemas.microsoft.com/office/word/2010/wordprocessingCanvas" xmlns:cx="http://schemas.microsoft.com/office/drawing/2014/chartex" xmlns:cx1="http://schemas.microsoft.com/office/drawing/2015/9/8/chartex" xmlns:cx2="http://schemas.microsoft.com/office/drawing/2015/10/21/chartex" xmlns:cx3="http://schemas.microsoft.com/office/drawing/2016/5/9/chartex" xmlns:cx4="http://schemas.microsoft.com/office/drawing/2016/5/10/chartex" xmlns:cx5="http://schemas.microsoft.com/office/drawing/2016/5/11/chartex" xmlns:cx6="http://schemas.microsoft.com/office/drawing/2016/5/12/chartex" xmlns:cx7="http://schemas.microsoft.com/office/drawing/2016/5/13/chartex" xmlns:cx8="http://schemas.microsoft.com/office/drawing/2016/5/14/chartex" xmlns:mc="http://schemas.openxmlformats.org/markup-compatibility/2006" xmlns:aink="http://schemas.microsoft.com/office/drawing/2016/ink" xmlns:am3d="http://schemas.microsoft.com/office/drawing/2017/model3d" xmlns:o="urn:schemas-microsoft-com:office:office" xmlns:r="http://schemas.openxmlformats.org/officeDocument/2006/relationships" xmlns:m="http://schemas.openxmlformats.org/officeDocument/2006/math" xmlns:v="urn:schemas-microsoft-com:vml" xmlns:wp14="http://schemas.microsoft.com/office/word/2010/wordprocessingDrawing" xmlns:wp="http://schemas.openxmlformats.org/drawingml/2006/wordprocessingDrawing" xmlns:w10="urn:schemas-microsoft-com:office:word" xmlns:w="http://schemas.openxmlformats.org/wordprocessingml/2006/main" xmlns:w14="http://schemas.microsoft.com/office/word/2010/wordml" xmlns:w15="http://schemas.microsoft.com/office/word/2012/wordml" xmlns:w16cid="http://schemas.microsoft.com/office/word/2016/wordml/cid" xmlns:w16se="http://schemas.microsoft.com/office/word/2015/wordml/symex" xmlns:wpg="http://schemas.microsoft.com/office/word/2010/wordprocessingGroup" xmlns:wpi="http://schemas.microsoft.com/office/word/2010/wordprocessingInk" xmlns:wne="http://schemas.microsoft.com/office/word/2006/wordml" xmlns:wps="http://schemas.microsoft.com/office/word/2010/wordprocessingShape" mc:Ignorable="w14 w15 w16se w16cid wp14">
+<w:endnotes xmlns:wpc="http://schemas.microsoft.com/office/word/2010/wordprocessingCanvas" xmlns:mc="http://schemas.openxmlformats.org/markup-compatibility/2006" xmlns:o="urn:schemas-microsoft-com:office:office" xmlns:r="http://schemas.openxmlformats.org/officeDocument/2006/relationships" xmlns:m="http://schemas.openxmlformats.org/officeDocument/2006/math" xmlns:v="urn:schemas-microsoft-com:vml" xmlns:wp14="http://schemas.microsoft.com/office/word/2010/wordprocessingDrawing" xmlns:wp="http://schemas.openxmlformats.org/drawingml/2006/wordprocessingDrawing" xmlns:w10="urn:schemas-microsoft-com:office:word" xmlns:w="http://schemas.openxmlformats.org/wordprocessingml/2006/main" xmlns:w14="http://schemas.microsoft.com/office/word/2010/wordml" xmlns:wpg="http://schemas.microsoft.com/office/word/2010/wordprocessingGroup" xmlns:wpi="http://schemas.microsoft.com/office/word/2010/wordprocessingInk" xmlns:wne="http://schemas.microsoft.com/office/word/2006/wordml" xmlns:wps="http://schemas.microsoft.com/office/word/2010/wordprocessingShape" mc:Ignorable="w14 wp14">
   <w:endnote w:type="separator" w:id="-1">
     <w:p>
       <w:pPr>
@@ -1744,7 +2085,7 @@
 </file>
 
 <file path=word/footer1.xml><?xml version="1.0" encoding="utf-8"?>
-<w:ftr xmlns:wpc="http://schemas.microsoft.com/office/word/2010/wordprocessingCanvas" xmlns:cx="http://schemas.microsoft.com/office/drawing/2014/chartex" xmlns:cx1="http://schemas.microsoft.com/office/drawing/2015/9/8/chartex" xmlns:cx2="http://schemas.microsoft.com/office/drawing/2015/10/21/chartex" xmlns:cx3="http://schemas.microsoft.com/office/drawing/2016/5/9/chartex" xmlns:cx4="http://schemas.microsoft.com/office/drawing/2016/5/10/chartex" xmlns:cx5="http://schemas.microsoft.com/office/drawing/2016/5/11/chartex" xmlns:cx6="http://schemas.microsoft.com/office/drawing/2016/5/12/chartex" xmlns:cx7="http://schemas.microsoft.com/office/drawing/2016/5/13/chartex" xmlns:cx8="http://schemas.microsoft.com/office/drawing/2016/5/14/chartex" xmlns:mc="http://schemas.openxmlformats.org/markup-compatibility/2006" xmlns:aink="http://schemas.microsoft.com/office/drawing/2016/ink" xmlns:am3d="http://schemas.microsoft.com/office/drawing/2017/model3d" xmlns:o="urn:schemas-microsoft-com:office:office" xmlns:r="http://schemas.openxmlformats.org/officeDocument/2006/relationships" xmlns:m="http://schemas.openxmlformats.org/officeDocument/2006/math" xmlns:v="urn:schemas-microsoft-com:vml" xmlns:wp14="http://schemas.microsoft.com/office/word/2010/wordprocessingDrawing" xmlns:wp="http://schemas.openxmlformats.org/drawingml/2006/wordprocessingDrawing" xmlns:w10="urn:schemas-microsoft-com:office:word" xmlns:w="http://schemas.openxmlformats.org/wordprocessingml/2006/main" xmlns:w14="http://schemas.microsoft.com/office/word/2010/wordml" xmlns:w15="http://schemas.microsoft.com/office/word/2012/wordml" xmlns:w16cid="http://schemas.microsoft.com/office/word/2016/wordml/cid" xmlns:w16se="http://schemas.microsoft.com/office/word/2015/wordml/symex" xmlns:wpg="http://schemas.microsoft.com/office/word/2010/wordprocessingGroup" xmlns:wpi="http://schemas.microsoft.com/office/word/2010/wordprocessingInk" xmlns:wne="http://schemas.microsoft.com/office/word/2006/wordml" xmlns:wps="http://schemas.microsoft.com/office/word/2010/wordprocessingShape" mc:Ignorable="w14 w15 w16se w16cid wp14">
+<w:ftr xmlns:wpc="http://schemas.microsoft.com/office/word/2010/wordprocessingCanvas" xmlns:mc="http://schemas.openxmlformats.org/markup-compatibility/2006" xmlns:o="urn:schemas-microsoft-com:office:office" xmlns:r="http://schemas.openxmlformats.org/officeDocument/2006/relationships" xmlns:m="http://schemas.openxmlformats.org/officeDocument/2006/math" xmlns:v="urn:schemas-microsoft-com:vml" xmlns:wp14="http://schemas.microsoft.com/office/word/2010/wordprocessingDrawing" xmlns:wp="http://schemas.openxmlformats.org/drawingml/2006/wordprocessingDrawing" xmlns:w10="urn:schemas-microsoft-com:office:word" xmlns:w="http://schemas.openxmlformats.org/wordprocessingml/2006/main" xmlns:w14="http://schemas.microsoft.com/office/word/2010/wordml" xmlns:wpg="http://schemas.microsoft.com/office/word/2010/wordprocessingGroup" xmlns:wpi="http://schemas.microsoft.com/office/word/2010/wordprocessingInk" xmlns:wne="http://schemas.microsoft.com/office/word/2006/wordml" xmlns:wps="http://schemas.microsoft.com/office/word/2010/wordprocessingShape" mc:Ignorable="w14 wp14">
   <w:p>
     <w:pPr>
       <w:pStyle w:val="Fuzeile"/>
@@ -1754,8 +2095,13 @@
       </w:tabs>
     </w:pPr>
     <w:r>
-      <w:t>Karin Wagner, Daniel Leitner, Christopher Kerth</w:t>
+      <w:t xml:space="preserve">Karin Wagner, Daniel Leitner, Christopher </w:t>
     </w:r>
+    <w:proofErr w:type="spellStart"/>
+    <w:r>
+      <w:t>Kerth</w:t>
+    </w:r>
+    <w:proofErr w:type="spellEnd"/>
     <w:r>
       <w:tab/>
     </w:r>
@@ -1791,7 +2137,7 @@
         <w:noProof/>
         <w:lang w:val="de-DE"/>
       </w:rPr>
-      <w:t>1</w:t>
+      <w:t>2</w:t>
     </w:r>
     <w:r>
       <w:fldChar w:fldCharType="end"/>
@@ -1801,7 +2147,7 @@
 </file>
 
 <file path=word/footnotes.xml><?xml version="1.0" encoding="utf-8"?>
-<w:footnotes xmlns:wpc="http://schemas.microsoft.com/office/word/2010/wordprocessingCanvas" xmlns:cx="http://schemas.microsoft.com/office/drawing/2014/chartex" xmlns:cx1="http://schemas.microsoft.com/office/drawing/2015/9/8/chartex" xmlns:cx2="http://schemas.microsoft.com/office/drawing/2015/10/21/chartex" xmlns:cx3="http://schemas.microsoft.com/office/drawing/2016/5/9/chartex" xmlns:cx4="http://schemas.microsoft.com/office/drawing/2016/5/10/chartex" xmlns:cx5="http://schemas.microsoft.com/office/drawing/2016/5/11/chartex" xmlns:cx6="http://schemas.microsoft.com/office/drawing/2016/5/12/chartex" xmlns:cx7="http://schemas.microsoft.com/office/drawing/2016/5/13/chartex" xmlns:cx8="http://schemas.microsoft.com/office/drawing/2016/5/14/chartex" xmlns:mc="http://schemas.openxmlformats.org/markup-compatibility/2006" xmlns:aink="http://schemas.microsoft.com/office/drawing/2016/ink" xmlns:am3d="http://schemas.microsoft.com/office/drawing/2017/model3d" xmlns:o="urn:schemas-microsoft-com:office:office" xmlns:r="http://schemas.openxmlformats.org/officeDocument/2006/relationships" xmlns:m="http://schemas.openxmlformats.org/officeDocument/2006/math" xmlns:v="urn:schemas-microsoft-com:vml" xmlns:wp14="http://schemas.microsoft.com/office/word/2010/wordprocessingDrawing" xmlns:wp="http://schemas.openxmlformats.org/drawingml/2006/wordprocessingDrawing" xmlns:w10="urn:schemas-microsoft-com:office:word" xmlns:w="http://schemas.openxmlformats.org/wordprocessingml/2006/main" xmlns:w14="http://schemas.microsoft.com/office/word/2010/wordml" xmlns:w15="http://schemas.microsoft.com/office/word/2012/wordml" xmlns:w16cid="http://schemas.microsoft.com/office/word/2016/wordml/cid" xmlns:w16se="http://schemas.microsoft.com/office/word/2015/wordml/symex" xmlns:wpg="http://schemas.microsoft.com/office/word/2010/wordprocessingGroup" xmlns:wpi="http://schemas.microsoft.com/office/word/2010/wordprocessingInk" xmlns:wne="http://schemas.microsoft.com/office/word/2006/wordml" xmlns:wps="http://schemas.microsoft.com/office/word/2010/wordprocessingShape" mc:Ignorable="w14 w15 w16se w16cid wp14">
+<w:footnotes xmlns:wpc="http://schemas.microsoft.com/office/word/2010/wordprocessingCanvas" xmlns:mc="http://schemas.openxmlformats.org/markup-compatibility/2006" xmlns:o="urn:schemas-microsoft-com:office:office" xmlns:r="http://schemas.openxmlformats.org/officeDocument/2006/relationships" xmlns:m="http://schemas.openxmlformats.org/officeDocument/2006/math" xmlns:v="urn:schemas-microsoft-com:vml" xmlns:wp14="http://schemas.microsoft.com/office/word/2010/wordprocessingDrawing" xmlns:wp="http://schemas.openxmlformats.org/drawingml/2006/wordprocessingDrawing" xmlns:w10="urn:schemas-microsoft-com:office:word" xmlns:w="http://schemas.openxmlformats.org/wordprocessingml/2006/main" xmlns:w14="http://schemas.microsoft.com/office/word/2010/wordml" xmlns:wpg="http://schemas.microsoft.com/office/word/2010/wordprocessingGroup" xmlns:wpi="http://schemas.microsoft.com/office/word/2010/wordprocessingInk" xmlns:wne="http://schemas.microsoft.com/office/word/2006/wordml" xmlns:wps="http://schemas.microsoft.com/office/word/2010/wordprocessingShape" mc:Ignorable="w14 wp14">
   <w:footnote w:type="separator" w:id="-1">
     <w:p>
       <w:pPr>
@@ -1826,18 +2172,27 @@
 </file>
 
 <file path=word/header1.xml><?xml version="1.0" encoding="utf-8"?>
-<w:hdr xmlns:wpc="http://schemas.microsoft.com/office/word/2010/wordprocessingCanvas" xmlns:cx="http://schemas.microsoft.com/office/drawing/2014/chartex" xmlns:cx1="http://schemas.microsoft.com/office/drawing/2015/9/8/chartex" xmlns:cx2="http://schemas.microsoft.com/office/drawing/2015/10/21/chartex" xmlns:cx3="http://schemas.microsoft.com/office/drawing/2016/5/9/chartex" xmlns:cx4="http://schemas.microsoft.com/office/drawing/2016/5/10/chartex" xmlns:cx5="http://schemas.microsoft.com/office/drawing/2016/5/11/chartex" xmlns:cx6="http://schemas.microsoft.com/office/drawing/2016/5/12/chartex" xmlns:cx7="http://schemas.microsoft.com/office/drawing/2016/5/13/chartex" xmlns:cx8="http://schemas.microsoft.com/office/drawing/2016/5/14/chartex" xmlns:mc="http://schemas.openxmlformats.org/markup-compatibility/2006" xmlns:aink="http://schemas.microsoft.com/office/drawing/2016/ink" xmlns:am3d="http://schemas.microsoft.com/office/drawing/2017/model3d" xmlns:o="urn:schemas-microsoft-com:office:office" xmlns:r="http://schemas.openxmlformats.org/officeDocument/2006/relationships" xmlns:m="http://schemas.openxmlformats.org/officeDocument/2006/math" xmlns:v="urn:schemas-microsoft-com:vml" xmlns:wp14="http://schemas.microsoft.com/office/word/2010/wordprocessingDrawing" xmlns:wp="http://schemas.openxmlformats.org/drawingml/2006/wordprocessingDrawing" xmlns:w10="urn:schemas-microsoft-com:office:word" xmlns:w="http://schemas.openxmlformats.org/wordprocessingml/2006/main" xmlns:w14="http://schemas.microsoft.com/office/word/2010/wordml" xmlns:w15="http://schemas.microsoft.com/office/word/2012/wordml" xmlns:w16cid="http://schemas.microsoft.com/office/word/2016/wordml/cid" xmlns:w16se="http://schemas.microsoft.com/office/word/2015/wordml/symex" xmlns:wpg="http://schemas.microsoft.com/office/word/2010/wordprocessingGroup" xmlns:wpi="http://schemas.microsoft.com/office/word/2010/wordprocessingInk" xmlns:wne="http://schemas.microsoft.com/office/word/2006/wordml" xmlns:wps="http://schemas.microsoft.com/office/word/2010/wordprocessingShape" mc:Ignorable="w14 w15 w16se w16cid wp14">
+<w:hdr xmlns:wpc="http://schemas.microsoft.com/office/word/2010/wordprocessingCanvas" xmlns:mc="http://schemas.openxmlformats.org/markup-compatibility/2006" xmlns:o="urn:schemas-microsoft-com:office:office" xmlns:r="http://schemas.openxmlformats.org/officeDocument/2006/relationships" xmlns:m="http://schemas.openxmlformats.org/officeDocument/2006/math" xmlns:v="urn:schemas-microsoft-com:vml" xmlns:wp14="http://schemas.microsoft.com/office/word/2010/wordprocessingDrawing" xmlns:wp="http://schemas.openxmlformats.org/drawingml/2006/wordprocessingDrawing" xmlns:w10="urn:schemas-microsoft-com:office:word" xmlns:w="http://schemas.openxmlformats.org/wordprocessingml/2006/main" xmlns:w14="http://schemas.microsoft.com/office/word/2010/wordml" xmlns:wpg="http://schemas.microsoft.com/office/word/2010/wordprocessingGroup" xmlns:wpi="http://schemas.microsoft.com/office/word/2010/wordprocessingInk" xmlns:wne="http://schemas.microsoft.com/office/word/2006/wordml" xmlns:wps="http://schemas.microsoft.com/office/word/2010/wordprocessingShape" mc:Ignorable="w14 wp14">
   <w:p>
     <w:pPr>
       <w:pStyle w:val="Kopfzeile"/>
+      <w:rPr>
+        <w:lang w:val="en-GB"/>
+      </w:rPr>
     </w:pPr>
     <w:r>
+      <w:rPr>
+        <w:lang w:val="en-GB"/>
+      </w:rPr>
       <w:t>VC Fundamentals of Distributed Multimedia Systems 1</w:t>
     </w:r>
     <w:r>
       <w:ptab w:relativeTo="margin" w:alignment="right" w:leader="none"/>
     </w:r>
     <w:r>
+      <w:rPr>
+        <w:lang w:val="en-GB"/>
+      </w:rPr>
       <w:t>24.02.2018</w:t>
     </w:r>
   </w:p>
@@ -1845,8 +2200,94 @@
 </file>
 
 <file path=word/numbering.xml><?xml version="1.0" encoding="utf-8"?>
-<w:numbering xmlns:wpc="http://schemas.microsoft.com/office/word/2010/wordprocessingCanvas" xmlns:cx="http://schemas.microsoft.com/office/drawing/2014/chartex" xmlns:cx1="http://schemas.microsoft.com/office/drawing/2015/9/8/chartex" xmlns:cx2="http://schemas.microsoft.com/office/drawing/2015/10/21/chartex" xmlns:cx3="http://schemas.microsoft.com/office/drawing/2016/5/9/chartex" xmlns:cx4="http://schemas.microsoft.com/office/drawing/2016/5/10/chartex" xmlns:cx5="http://schemas.microsoft.com/office/drawing/2016/5/11/chartex" xmlns:cx6="http://schemas.microsoft.com/office/drawing/2016/5/12/chartex" xmlns:cx7="http://schemas.microsoft.com/office/drawing/2016/5/13/chartex" xmlns:cx8="http://schemas.microsoft.com/office/drawing/2016/5/14/chartex" xmlns:mc="http://schemas.openxmlformats.org/markup-compatibility/2006" xmlns:aink="http://schemas.microsoft.com/office/drawing/2016/ink" xmlns:am3d="http://schemas.microsoft.com/office/drawing/2017/model3d" xmlns:o="urn:schemas-microsoft-com:office:office" xmlns:r="http://schemas.openxmlformats.org/officeDocument/2006/relationships" xmlns:m="http://schemas.openxmlformats.org/officeDocument/2006/math" xmlns:v="urn:schemas-microsoft-com:vml" xmlns:wp14="http://schemas.microsoft.com/office/word/2010/wordprocessingDrawing" xmlns:wp="http://schemas.openxmlformats.org/drawingml/2006/wordprocessingDrawing" xmlns:w10="urn:schemas-microsoft-com:office:word" xmlns:w="http://schemas.openxmlformats.org/wordprocessingml/2006/main" xmlns:w14="http://schemas.microsoft.com/office/word/2010/wordml" xmlns:w15="http://schemas.microsoft.com/office/word/2012/wordml" xmlns:w16cid="http://schemas.microsoft.com/office/word/2016/wordml/cid" xmlns:w16se="http://schemas.microsoft.com/office/word/2015/wordml/symex" xmlns:wpg="http://schemas.microsoft.com/office/word/2010/wordprocessingGroup" xmlns:wpi="http://schemas.microsoft.com/office/word/2010/wordprocessingInk" xmlns:wne="http://schemas.microsoft.com/office/word/2006/wordml" xmlns:wps="http://schemas.microsoft.com/office/word/2010/wordprocessingShape" mc:Ignorable="w14 w15 w16se w16cid wp14">
-  <w:abstractNum w:abstractNumId="0" w15:restartNumberingAfterBreak="0">
+<w:numbering xmlns:wpc="http://schemas.microsoft.com/office/word/2010/wordprocessingCanvas" xmlns:mc="http://schemas.openxmlformats.org/markup-compatibility/2006" xmlns:o="urn:schemas-microsoft-com:office:office" xmlns:r="http://schemas.openxmlformats.org/officeDocument/2006/relationships" xmlns:m="http://schemas.openxmlformats.org/officeDocument/2006/math" xmlns:v="urn:schemas-microsoft-com:vml" xmlns:wp14="http://schemas.microsoft.com/office/word/2010/wordprocessingDrawing" xmlns:wp="http://schemas.openxmlformats.org/drawingml/2006/wordprocessingDrawing" xmlns:w10="urn:schemas-microsoft-com:office:word" xmlns:w="http://schemas.openxmlformats.org/wordprocessingml/2006/main" xmlns:w14="http://schemas.microsoft.com/office/word/2010/wordml" xmlns:wpg="http://schemas.microsoft.com/office/word/2010/wordprocessingGroup" xmlns:wpi="http://schemas.microsoft.com/office/word/2010/wordprocessingInk" xmlns:wne="http://schemas.microsoft.com/office/word/2006/wordml" xmlns:wps="http://schemas.microsoft.com/office/word/2010/wordprocessingShape" mc:Ignorable="w14 wp14">
+  <w:abstractNum w:abstractNumId="0">
+    <w:nsid w:val="2A123B79"/>
+    <w:multiLevelType w:val="hybridMultilevel"/>
+    <w:tmpl w:val="B0F895A6"/>
+    <w:lvl w:ilvl="0" w:tplc="0C07000F">
+      <w:start w:val="1"/>
+      <w:numFmt w:val="decimal"/>
+      <w:lvlText w:val="%1."/>
+      <w:lvlJc w:val="left"/>
+      <w:pPr>
+        <w:ind w:left="720" w:hanging="360"/>
+      </w:pPr>
+    </w:lvl>
+    <w:lvl w:ilvl="1" w:tplc="0C070019">
+      <w:start w:val="1"/>
+      <w:numFmt w:val="lowerLetter"/>
+      <w:lvlText w:val="%2."/>
+      <w:lvlJc w:val="left"/>
+      <w:pPr>
+        <w:ind w:left="1440" w:hanging="360"/>
+      </w:pPr>
+    </w:lvl>
+    <w:lvl w:ilvl="2" w:tplc="0C07001B" w:tentative="1">
+      <w:start w:val="1"/>
+      <w:numFmt w:val="lowerRoman"/>
+      <w:lvlText w:val="%3."/>
+      <w:lvlJc w:val="right"/>
+      <w:pPr>
+        <w:ind w:left="2160" w:hanging="180"/>
+      </w:pPr>
+    </w:lvl>
+    <w:lvl w:ilvl="3" w:tplc="0C07000F" w:tentative="1">
+      <w:start w:val="1"/>
+      <w:numFmt w:val="decimal"/>
+      <w:lvlText w:val="%4."/>
+      <w:lvlJc w:val="left"/>
+      <w:pPr>
+        <w:ind w:left="2880" w:hanging="360"/>
+      </w:pPr>
+    </w:lvl>
+    <w:lvl w:ilvl="4" w:tplc="0C070019" w:tentative="1">
+      <w:start w:val="1"/>
+      <w:numFmt w:val="lowerLetter"/>
+      <w:lvlText w:val="%5."/>
+      <w:lvlJc w:val="left"/>
+      <w:pPr>
+        <w:ind w:left="3600" w:hanging="360"/>
+      </w:pPr>
+    </w:lvl>
+    <w:lvl w:ilvl="5" w:tplc="0C07001B" w:tentative="1">
+      <w:start w:val="1"/>
+      <w:numFmt w:val="lowerRoman"/>
+      <w:lvlText w:val="%6."/>
+      <w:lvlJc w:val="right"/>
+      <w:pPr>
+        <w:ind w:left="4320" w:hanging="180"/>
+      </w:pPr>
+    </w:lvl>
+    <w:lvl w:ilvl="6" w:tplc="0C07000F" w:tentative="1">
+      <w:start w:val="1"/>
+      <w:numFmt w:val="decimal"/>
+      <w:lvlText w:val="%7."/>
+      <w:lvlJc w:val="left"/>
+      <w:pPr>
+        <w:ind w:left="5040" w:hanging="360"/>
+      </w:pPr>
+    </w:lvl>
+    <w:lvl w:ilvl="7" w:tplc="0C070019" w:tentative="1">
+      <w:start w:val="1"/>
+      <w:numFmt w:val="lowerLetter"/>
+      <w:lvlText w:val="%8."/>
+      <w:lvlJc w:val="left"/>
+      <w:pPr>
+        <w:ind w:left="5760" w:hanging="360"/>
+      </w:pPr>
+    </w:lvl>
+    <w:lvl w:ilvl="8" w:tplc="0C07001B" w:tentative="1">
+      <w:start w:val="1"/>
+      <w:numFmt w:val="lowerRoman"/>
+      <w:lvlText w:val="%9."/>
+      <w:lvlJc w:val="right"/>
+      <w:pPr>
+        <w:ind w:left="6480" w:hanging="180"/>
+      </w:pPr>
+    </w:lvl>
+  </w:abstractNum>
+  <w:abstractNum w:abstractNumId="1">
     <w:nsid w:val="2B43709A"/>
     <w:multiLevelType w:val="hybridMultilevel"/>
     <w:tmpl w:val="1B22689E"/>
@@ -1935,7 +2376,7 @@
       </w:pPr>
     </w:lvl>
   </w:abstractNum>
-  <w:abstractNum w:abstractNumId="1" w15:restartNumberingAfterBreak="0">
+  <w:abstractNum w:abstractNumId="2">
     <w:nsid w:val="7FCC07E7"/>
     <w:multiLevelType w:val="hybridMultilevel"/>
     <w:tmpl w:val="0E18EC90"/>
@@ -2048,16 +2489,19 @@
     </w:lvl>
   </w:abstractNum>
   <w:num w:numId="1">
-    <w:abstractNumId w:val="0"/>
+    <w:abstractNumId w:val="1"/>
   </w:num>
   <w:num w:numId="2">
-    <w:abstractNumId w:val="1"/>
+    <w:abstractNumId w:val="2"/>
+  </w:num>
+  <w:num w:numId="3">
+    <w:abstractNumId w:val="0"/>
   </w:num>
 </w:numbering>
 </file>
 
 <file path=word/styles.xml><?xml version="1.0" encoding="utf-8"?>
-<w:styles xmlns:mc="http://schemas.openxmlformats.org/markup-compatibility/2006" xmlns:r="http://schemas.openxmlformats.org/officeDocument/2006/relationships" xmlns:w="http://schemas.openxmlformats.org/wordprocessingml/2006/main" xmlns:w14="http://schemas.microsoft.com/office/word/2010/wordml" xmlns:w15="http://schemas.microsoft.com/office/word/2012/wordml" xmlns:w16cid="http://schemas.microsoft.com/office/word/2016/wordml/cid" xmlns:w16se="http://schemas.microsoft.com/office/word/2015/wordml/symex" mc:Ignorable="w14 w15 w16se w16cid">
+<w:styles xmlns:mc="http://schemas.openxmlformats.org/markup-compatibility/2006" xmlns:r="http://schemas.openxmlformats.org/officeDocument/2006/relationships" xmlns:w="http://schemas.openxmlformats.org/wordprocessingml/2006/main" xmlns:w14="http://schemas.microsoft.com/office/word/2010/wordml" mc:Ignorable="w14">
   <w:docDefaults>
     <w:rPrDefault>
       <w:rPr>
@@ -2073,382 +2517,144 @@
       </w:pPr>
     </w:pPrDefault>
   </w:docDefaults>
-  <w:latentStyles w:defLockedState="0" w:defUIPriority="99" w:defSemiHidden="0" w:defUnhideWhenUsed="0" w:defQFormat="0" w:count="375">
-    <w:lsdException w:name="Normal" w:uiPriority="0" w:qFormat="1"/>
-    <w:lsdException w:name="heading 1" w:uiPriority="9" w:qFormat="1"/>
-    <w:lsdException w:name="heading 2" w:semiHidden="1" w:uiPriority="9" w:unhideWhenUsed="1" w:qFormat="1"/>
-    <w:lsdException w:name="heading 3" w:semiHidden="1" w:uiPriority="9" w:unhideWhenUsed="1" w:qFormat="1"/>
-    <w:lsdException w:name="heading 4" w:semiHidden="1" w:uiPriority="9" w:unhideWhenUsed="1" w:qFormat="1"/>
-    <w:lsdException w:name="heading 5" w:semiHidden="1" w:uiPriority="9" w:unhideWhenUsed="1" w:qFormat="1"/>
-    <w:lsdException w:name="heading 6" w:semiHidden="1" w:uiPriority="9" w:unhideWhenUsed="1" w:qFormat="1"/>
-    <w:lsdException w:name="heading 7" w:semiHidden="1" w:uiPriority="9" w:unhideWhenUsed="1" w:qFormat="1"/>
-    <w:lsdException w:name="heading 8" w:semiHidden="1" w:uiPriority="9" w:unhideWhenUsed="1" w:qFormat="1"/>
-    <w:lsdException w:name="heading 9" w:semiHidden="1" w:uiPriority="9" w:unhideWhenUsed="1" w:qFormat="1"/>
-    <w:lsdException w:name="index 1" w:semiHidden="1" w:unhideWhenUsed="1"/>
-    <w:lsdException w:name="index 2" w:semiHidden="1" w:unhideWhenUsed="1"/>
-    <w:lsdException w:name="index 3" w:semiHidden="1" w:unhideWhenUsed="1"/>
-    <w:lsdException w:name="index 4" w:semiHidden="1" w:unhideWhenUsed="1"/>
-    <w:lsdException w:name="index 5" w:semiHidden="1" w:unhideWhenUsed="1"/>
-    <w:lsdException w:name="index 6" w:semiHidden="1" w:unhideWhenUsed="1"/>
-    <w:lsdException w:name="index 7" w:semiHidden="1" w:unhideWhenUsed="1"/>
-    <w:lsdException w:name="index 8" w:semiHidden="1" w:unhideWhenUsed="1"/>
-    <w:lsdException w:name="index 9" w:semiHidden="1" w:unhideWhenUsed="1"/>
-    <w:lsdException w:name="toc 1" w:semiHidden="1" w:uiPriority="39" w:unhideWhenUsed="1"/>
-    <w:lsdException w:name="toc 2" w:semiHidden="1" w:uiPriority="39" w:unhideWhenUsed="1"/>
-    <w:lsdException w:name="toc 3" w:semiHidden="1" w:uiPriority="39" w:unhideWhenUsed="1"/>
-    <w:lsdException w:name="toc 4" w:semiHidden="1" w:uiPriority="39" w:unhideWhenUsed="1"/>
-    <w:lsdException w:name="toc 5" w:semiHidden="1" w:uiPriority="39" w:unhideWhenUsed="1"/>
-    <w:lsdException w:name="toc 6" w:semiHidden="1" w:uiPriority="39" w:unhideWhenUsed="1"/>
-    <w:lsdException w:name="toc 7" w:semiHidden="1" w:uiPriority="39" w:unhideWhenUsed="1"/>
-    <w:lsdException w:name="toc 8" w:semiHidden="1" w:uiPriority="39" w:unhideWhenUsed="1"/>
-    <w:lsdException w:name="toc 9" w:semiHidden="1" w:uiPriority="39" w:unhideWhenUsed="1"/>
-    <w:lsdException w:name="Normal Indent" w:semiHidden="1" w:unhideWhenUsed="1"/>
-    <w:lsdException w:name="footnote text" w:semiHidden="1" w:unhideWhenUsed="1"/>
-    <w:lsdException w:name="annotation text" w:semiHidden="1" w:unhideWhenUsed="1"/>
-    <w:lsdException w:name="header" w:semiHidden="1" w:unhideWhenUsed="1"/>
-    <w:lsdException w:name="footer" w:semiHidden="1" w:unhideWhenUsed="1"/>
-    <w:lsdException w:name="index heading" w:semiHidden="1" w:unhideWhenUsed="1"/>
-    <w:lsdException w:name="caption" w:semiHidden="1" w:uiPriority="35" w:unhideWhenUsed="1" w:qFormat="1"/>
-    <w:lsdException w:name="table of figures" w:semiHidden="1" w:unhideWhenUsed="1"/>
-    <w:lsdException w:name="envelope address" w:semiHidden="1" w:unhideWhenUsed="1"/>
-    <w:lsdException w:name="envelope return" w:semiHidden="1" w:unhideWhenUsed="1"/>
-    <w:lsdException w:name="footnote reference" w:semiHidden="1" w:unhideWhenUsed="1"/>
-    <w:lsdException w:name="annotation reference" w:semiHidden="1" w:unhideWhenUsed="1"/>
-    <w:lsdException w:name="line number" w:semiHidden="1" w:unhideWhenUsed="1"/>
-    <w:lsdException w:name="page number" w:semiHidden="1" w:unhideWhenUsed="1"/>
-    <w:lsdException w:name="endnote reference" w:semiHidden="1" w:unhideWhenUsed="1"/>
-    <w:lsdException w:name="endnote text" w:semiHidden="1" w:unhideWhenUsed="1"/>
-    <w:lsdException w:name="table of authorities" w:semiHidden="1" w:unhideWhenUsed="1"/>
-    <w:lsdException w:name="macro" w:semiHidden="1" w:unhideWhenUsed="1"/>
-    <w:lsdException w:name="toa heading" w:semiHidden="1" w:unhideWhenUsed="1"/>
-    <w:lsdException w:name="List" w:semiHidden="1" w:unhideWhenUsed="1"/>
-    <w:lsdException w:name="List Bullet" w:semiHidden="1" w:unhideWhenUsed="1"/>
-    <w:lsdException w:name="List Number" w:semiHidden="1" w:unhideWhenUsed="1"/>
-    <w:lsdException w:name="List 2" w:semiHidden="1" w:unhideWhenUsed="1"/>
-    <w:lsdException w:name="List 3" w:semiHidden="1" w:unhideWhenUsed="1"/>
-    <w:lsdException w:name="List 4" w:semiHidden="1" w:unhideWhenUsed="1"/>
-    <w:lsdException w:name="List 5" w:semiHidden="1" w:unhideWhenUsed="1"/>
-    <w:lsdException w:name="List Bullet 2" w:semiHidden="1" w:unhideWhenUsed="1"/>
-    <w:lsdException w:name="List Bullet 3" w:semiHidden="1" w:unhideWhenUsed="1"/>
-    <w:lsdException w:name="List Bullet 4" w:semiHidden="1" w:unhideWhenUsed="1"/>
-    <w:lsdException w:name="List Bullet 5" w:semiHidden="1" w:unhideWhenUsed="1"/>
-    <w:lsdException w:name="List Number 2" w:semiHidden="1" w:unhideWhenUsed="1"/>
-    <w:lsdException w:name="List Number 3" w:semiHidden="1" w:unhideWhenUsed="1"/>
-    <w:lsdException w:name="List Number 4" w:semiHidden="1" w:unhideWhenUsed="1"/>
-    <w:lsdException w:name="List Number 5" w:semiHidden="1" w:unhideWhenUsed="1"/>
-    <w:lsdException w:name="Title" w:uiPriority="10" w:qFormat="1"/>
-    <w:lsdException w:name="Closing" w:semiHidden="1" w:unhideWhenUsed="1"/>
-    <w:lsdException w:name="Signature" w:semiHidden="1" w:unhideWhenUsed="1"/>
-    <w:lsdException w:name="Default Paragraph Font" w:semiHidden="1" w:uiPriority="1" w:unhideWhenUsed="1"/>
-    <w:lsdException w:name="Body Text" w:semiHidden="1" w:unhideWhenUsed="1"/>
-    <w:lsdException w:name="Body Text Indent" w:semiHidden="1" w:unhideWhenUsed="1"/>
-    <w:lsdException w:name="List Continue" w:semiHidden="1" w:unhideWhenUsed="1"/>
-    <w:lsdException w:name="List Continue 2" w:semiHidden="1" w:unhideWhenUsed="1"/>
-    <w:lsdException w:name="List Continue 3" w:semiHidden="1" w:unhideWhenUsed="1"/>
-    <w:lsdException w:name="List Continue 4" w:semiHidden="1" w:unhideWhenUsed="1"/>
-    <w:lsdException w:name="List Continue 5" w:semiHidden="1" w:unhideWhenUsed="1"/>
-    <w:lsdException w:name="Message Header" w:semiHidden="1" w:unhideWhenUsed="1"/>
-    <w:lsdException w:name="Subtitle" w:uiPriority="11" w:qFormat="1"/>
-    <w:lsdException w:name="Salutation" w:semiHidden="1" w:unhideWhenUsed="1"/>
-    <w:lsdException w:name="Date" w:semiHidden="1" w:unhideWhenUsed="1"/>
-    <w:lsdException w:name="Body Text First Indent" w:semiHidden="1" w:unhideWhenUsed="1"/>
-    <w:lsdException w:name="Body Text First Indent 2" w:semiHidden="1" w:unhideWhenUsed="1"/>
-    <w:lsdException w:name="Note Heading" w:semiHidden="1" w:unhideWhenUsed="1"/>
-    <w:lsdException w:name="Body Text 2" w:semiHidden="1" w:unhideWhenUsed="1"/>
-    <w:lsdException w:name="Body Text 3" w:semiHidden="1" w:unhideWhenUsed="1"/>
-    <w:lsdException w:name="Body Text Indent 2" w:semiHidden="1" w:unhideWhenUsed="1"/>
-    <w:lsdException w:name="Body Text Indent 3" w:semiHidden="1" w:unhideWhenUsed="1"/>
-    <w:lsdException w:name="Block Text" w:semiHidden="1" w:unhideWhenUsed="1"/>
-    <w:lsdException w:name="Hyperlink" w:semiHidden="1" w:unhideWhenUsed="1"/>
-    <w:lsdException w:name="FollowedHyperlink" w:semiHidden="1" w:unhideWhenUsed="1"/>
-    <w:lsdException w:name="Strong" w:uiPriority="22" w:qFormat="1"/>
-    <w:lsdException w:name="Emphasis" w:uiPriority="20" w:qFormat="1"/>
-    <w:lsdException w:name="Document Map" w:semiHidden="1" w:unhideWhenUsed="1"/>
-    <w:lsdException w:name="Plain Text" w:semiHidden="1" w:unhideWhenUsed="1"/>
-    <w:lsdException w:name="E-mail Signature" w:semiHidden="1" w:unhideWhenUsed="1"/>
-    <w:lsdException w:name="HTML Top of Form" w:semiHidden="1" w:unhideWhenUsed="1"/>
-    <w:lsdException w:name="HTML Bottom of Form" w:semiHidden="1" w:unhideWhenUsed="1"/>
-    <w:lsdException w:name="Normal (Web)" w:semiHidden="1" w:unhideWhenUsed="1"/>
-    <w:lsdException w:name="HTML Acronym" w:semiHidden="1" w:unhideWhenUsed="1"/>
-    <w:lsdException w:name="HTML Address" w:semiHidden="1" w:unhideWhenUsed="1"/>
-    <w:lsdException w:name="HTML Cite" w:semiHidden="1" w:unhideWhenUsed="1"/>
-    <w:lsdException w:name="HTML Code" w:semiHidden="1" w:unhideWhenUsed="1"/>
-    <w:lsdException w:name="HTML Definition" w:semiHidden="1" w:unhideWhenUsed="1"/>
-    <w:lsdException w:name="HTML Keyboard" w:semiHidden="1" w:unhideWhenUsed="1"/>
-    <w:lsdException w:name="HTML Preformatted" w:semiHidden="1" w:unhideWhenUsed="1"/>
-    <w:lsdException w:name="HTML Sample" w:semiHidden="1" w:unhideWhenUsed="1"/>
-    <w:lsdException w:name="HTML Typewriter" w:semiHidden="1" w:unhideWhenUsed="1"/>
-    <w:lsdException w:name="HTML Variable" w:semiHidden="1" w:unhideWhenUsed="1"/>
-    <w:lsdException w:name="Normal Table" w:semiHidden="1" w:unhideWhenUsed="1"/>
-    <w:lsdException w:name="annotation subject" w:semiHidden="1" w:unhideWhenUsed="1"/>
-    <w:lsdException w:name="No List" w:semiHidden="1" w:unhideWhenUsed="1"/>
-    <w:lsdException w:name="Outline List 1" w:semiHidden="1" w:unhideWhenUsed="1"/>
-    <w:lsdException w:name="Outline List 2" w:semiHidden="1" w:unhideWhenUsed="1"/>
-    <w:lsdException w:name="Outline List 3" w:semiHidden="1" w:unhideWhenUsed="1"/>
-    <w:lsdException w:name="Table Simple 1" w:semiHidden="1" w:unhideWhenUsed="1"/>
-    <w:lsdException w:name="Table Simple 2" w:semiHidden="1" w:unhideWhenUsed="1"/>
-    <w:lsdException w:name="Table Simple 3" w:semiHidden="1" w:unhideWhenUsed="1"/>
-    <w:lsdException w:name="Table Classic 1" w:semiHidden="1" w:unhideWhenUsed="1"/>
-    <w:lsdException w:name="Table Classic 2" w:semiHidden="1" w:unhideWhenUsed="1"/>
-    <w:lsdException w:name="Table Classic 3" w:semiHidden="1" w:unhideWhenUsed="1"/>
-    <w:lsdException w:name="Table Classic 4" w:semiHidden="1" w:unhideWhenUsed="1"/>
-    <w:lsdException w:name="Table Colorful 1" w:semiHidden="1" w:unhideWhenUsed="1"/>
-    <w:lsdException w:name="Table Colorful 2" w:semiHidden="1" w:unhideWhenUsed="1"/>
-    <w:lsdException w:name="Table Colorful 3" w:semiHidden="1" w:unhideWhenUsed="1"/>
-    <w:lsdException w:name="Table Columns 1" w:semiHidden="1" w:unhideWhenUsed="1"/>
-    <w:lsdException w:name="Table Columns 2" w:semiHidden="1" w:unhideWhenUsed="1"/>
-    <w:lsdException w:name="Table Columns 3" w:semiHidden="1" w:unhideWhenUsed="1"/>
-    <w:lsdException w:name="Table Columns 4" w:semiHidden="1" w:unhideWhenUsed="1"/>
-    <w:lsdException w:name="Table Columns 5" w:semiHidden="1" w:unhideWhenUsed="1"/>
-    <w:lsdException w:name="Table Grid 1" w:semiHidden="1" w:unhideWhenUsed="1"/>
-    <w:lsdException w:name="Table Grid 2" w:semiHidden="1" w:unhideWhenUsed="1"/>
-    <w:lsdException w:name="Table Grid 3" w:semiHidden="1" w:unhideWhenUsed="1"/>
-    <w:lsdException w:name="Table Grid 4" w:semiHidden="1" w:unhideWhenUsed="1"/>
-    <w:lsdException w:name="Table Grid 5" w:semiHidden="1" w:unhideWhenUsed="1"/>
-    <w:lsdException w:name="Table Grid 6" w:semiHidden="1" w:unhideWhenUsed="1"/>
-    <w:lsdException w:name="Table Grid 7" w:semiHidden="1" w:unhideWhenUsed="1"/>
-    <w:lsdException w:name="Table Grid 8" w:semiHidden="1" w:unhideWhenUsed="1"/>
-    <w:lsdException w:name="Table List 1" w:semiHidden="1" w:unhideWhenUsed="1"/>
-    <w:lsdException w:name="Table List 2" w:semiHidden="1" w:unhideWhenUsed="1"/>
-    <w:lsdException w:name="Table List 3" w:semiHidden="1" w:unhideWhenUsed="1"/>
-    <w:lsdException w:name="Table List 4" w:semiHidden="1" w:unhideWhenUsed="1"/>
-    <w:lsdException w:name="Table List 5" w:semiHidden="1" w:unhideWhenUsed="1"/>
-    <w:lsdException w:name="Table List 6" w:semiHidden="1" w:unhideWhenUsed="1"/>
-    <w:lsdException w:name="Table List 7" w:semiHidden="1" w:unhideWhenUsed="1"/>
-    <w:lsdException w:name="Table List 8" w:semiHidden="1" w:unhideWhenUsed="1"/>
-    <w:lsdException w:name="Table 3D effects 1" w:semiHidden="1" w:unhideWhenUsed="1"/>
-    <w:lsdException w:name="Table 3D effects 2" w:semiHidden="1" w:unhideWhenUsed="1"/>
-    <w:lsdException w:name="Table 3D effects 3" w:semiHidden="1" w:unhideWhenUsed="1"/>
-    <w:lsdException w:name="Table Contemporary" w:semiHidden="1" w:unhideWhenUsed="1"/>
-    <w:lsdException w:name="Table Elegant" w:semiHidden="1" w:unhideWhenUsed="1"/>
-    <w:lsdException w:name="Table Professional" w:semiHidden="1" w:unhideWhenUsed="1"/>
-    <w:lsdException w:name="Table Subtle 1" w:semiHidden="1" w:unhideWhenUsed="1"/>
-    <w:lsdException w:name="Table Subtle 2" w:semiHidden="1" w:unhideWhenUsed="1"/>
-    <w:lsdException w:name="Table Web 1" w:semiHidden="1" w:unhideWhenUsed="1"/>
-    <w:lsdException w:name="Table Web 2" w:semiHidden="1" w:unhideWhenUsed="1"/>
-    <w:lsdException w:name="Table Web 3" w:semiHidden="1" w:unhideWhenUsed="1"/>
-    <w:lsdException w:name="Balloon Text" w:semiHidden="1" w:unhideWhenUsed="1"/>
-    <w:lsdException w:name="Table Grid" w:uiPriority="39"/>
-    <w:lsdException w:name="Table Theme" w:semiHidden="1" w:unhideWhenUsed="1"/>
-    <w:lsdException w:name="Placeholder Text" w:semiHidden="1"/>
-    <w:lsdException w:name="No Spacing" w:uiPriority="1" w:qFormat="1"/>
-    <w:lsdException w:name="Light Shading" w:uiPriority="60"/>
-    <w:lsdException w:name="Light List" w:uiPriority="61"/>
-    <w:lsdException w:name="Light Grid" w:uiPriority="62"/>
-    <w:lsdException w:name="Medium Shading 1" w:uiPriority="63"/>
-    <w:lsdException w:name="Medium Shading 2" w:uiPriority="64"/>
-    <w:lsdException w:name="Medium List 1" w:uiPriority="65"/>
-    <w:lsdException w:name="Medium List 2" w:uiPriority="66"/>
-    <w:lsdException w:name="Medium Grid 1" w:uiPriority="67"/>
-    <w:lsdException w:name="Medium Grid 2" w:uiPriority="68"/>
-    <w:lsdException w:name="Medium Grid 3" w:uiPriority="69"/>
-    <w:lsdException w:name="Dark List" w:uiPriority="70"/>
-    <w:lsdException w:name="Colorful Shading" w:uiPriority="71"/>
-    <w:lsdException w:name="Colorful List" w:uiPriority="72"/>
-    <w:lsdException w:name="Colorful Grid" w:uiPriority="73"/>
-    <w:lsdException w:name="Light Shading Accent 1" w:uiPriority="60"/>
-    <w:lsdException w:name="Light List Accent 1" w:uiPriority="61"/>
-    <w:lsdException w:name="Light Grid Accent 1" w:uiPriority="62"/>
-    <w:lsdException w:name="Medium Shading 1 Accent 1" w:uiPriority="63"/>
-    <w:lsdException w:name="Medium Shading 2 Accent 1" w:uiPriority="64"/>
-    <w:lsdException w:name="Medium List 1 Accent 1" w:uiPriority="65"/>
-    <w:lsdException w:name="Revision" w:semiHidden="1"/>
-    <w:lsdException w:name="List Paragraph" w:uiPriority="34" w:qFormat="1"/>
-    <w:lsdException w:name="Quote" w:uiPriority="29" w:qFormat="1"/>
-    <w:lsdException w:name="Intense Quote" w:uiPriority="30" w:qFormat="1"/>
-    <w:lsdException w:name="Medium List 2 Accent 1" w:uiPriority="66"/>
-    <w:lsdException w:name="Medium Grid 1 Accent 1" w:uiPriority="67"/>
-    <w:lsdException w:name="Medium Grid 2 Accent 1" w:uiPriority="68"/>
-    <w:lsdException w:name="Medium Grid 3 Accent 1" w:uiPriority="69"/>
-    <w:lsdException w:name="Dark List Accent 1" w:uiPriority="70"/>
-    <w:lsdException w:name="Colorful Shading Accent 1" w:uiPriority="71"/>
-    <w:lsdException w:name="Colorful List Accent 1" w:uiPriority="72"/>
-    <w:lsdException w:name="Colorful Grid Accent 1" w:uiPriority="73"/>
-    <w:lsdException w:name="Light Shading Accent 2" w:uiPriority="60"/>
-    <w:lsdException w:name="Light List Accent 2" w:uiPriority="61"/>
-    <w:lsdException w:name="Light Grid Accent 2" w:uiPriority="62"/>
-    <w:lsdException w:name="Medium Shading 1 Accent 2" w:uiPriority="63"/>
-    <w:lsdException w:name="Medium Shading 2 Accent 2" w:uiPriority="64"/>
-    <w:lsdException w:name="Medium List 1 Accent 2" w:uiPriority="65"/>
-    <w:lsdException w:name="Medium List 2 Accent 2" w:uiPriority="66"/>
-    <w:lsdException w:name="Medium Grid 1 Accent 2" w:uiPriority="67"/>
-    <w:lsdException w:name="Medium Grid 2 Accent 2" w:uiPriority="68"/>
-    <w:lsdException w:name="Medium Grid 3 Accent 2" w:uiPriority="69"/>
-    <w:lsdException w:name="Dark List Accent 2" w:uiPriority="70"/>
-    <w:lsdException w:name="Colorful Shading Accent 2" w:uiPriority="71"/>
-    <w:lsdException w:name="Colorful List Accent 2" w:uiPriority="72"/>
-    <w:lsdException w:name="Colorful Grid Accent 2" w:uiPriority="73"/>
-    <w:lsdException w:name="Light Shading Accent 3" w:uiPriority="60"/>
-    <w:lsdException w:name="Light List Accent 3" w:uiPriority="61"/>
-    <w:lsdException w:name="Light Grid Accent 3" w:uiPriority="62"/>
-    <w:lsdException w:name="Medium Shading 1 Accent 3" w:uiPriority="63"/>
-    <w:lsdException w:name="Medium Shading 2 Accent 3" w:uiPriority="64"/>
-    <w:lsdException w:name="Medium List 1 Accent 3" w:uiPriority="65"/>
-    <w:lsdException w:name="Medium List 2 Accent 3" w:uiPriority="66"/>
-    <w:lsdException w:name="Medium Grid 1 Accent 3" w:uiPriority="67"/>
-    <w:lsdException w:name="Medium Grid 2 Accent 3" w:uiPriority="68"/>
-    <w:lsdException w:name="Medium Grid 3 Accent 3" w:uiPriority="69"/>
-    <w:lsdException w:name="Dark List Accent 3" w:uiPriority="70"/>
-    <w:lsdException w:name="Colorful Shading Accent 3" w:uiPriority="71"/>
-    <w:lsdException w:name="Colorful List Accent 3" w:uiPriority="72"/>
-    <w:lsdException w:name="Colorful Grid Accent 3" w:uiPriority="73"/>
-    <w:lsdException w:name="Light Shading Accent 4" w:uiPriority="60"/>
-    <w:lsdException w:name="Light List Accent 4" w:uiPriority="61"/>
-    <w:lsdException w:name="Light Grid Accent 4" w:uiPriority="62"/>
-    <w:lsdException w:name="Medium Shading 1 Accent 4" w:uiPriority="63"/>
-    <w:lsdException w:name="Medium Shading 2 Accent 4" w:uiPriority="64"/>
-    <w:lsdException w:name="Medium List 1 Accent 4" w:uiPriority="65"/>
-    <w:lsdException w:name="Medium List 2 Accent 4" w:uiPriority="66"/>
-    <w:lsdException w:name="Medium Grid 1 Accent 4" w:uiPriority="67"/>
-    <w:lsdException w:name="Medium Grid 2 Accent 4" w:uiPriority="68"/>
-    <w:lsdException w:name="Medium Grid 3 Accent 4" w:uiPriority="69"/>
-    <w:lsdException w:name="Dark List Accent 4" w:uiPriority="70"/>
-    <w:lsdException w:name="Colorful Shading Accent 4" w:uiPriority="71"/>
-    <w:lsdException w:name="Colorful List Accent 4" w:uiPriority="72"/>
-    <w:lsdException w:name="Colorful Grid Accent 4" w:uiPriority="73"/>
-    <w:lsdException w:name="Light Shading Accent 5" w:uiPriority="60"/>
-    <w:lsdException w:name="Light List Accent 5" w:uiPriority="61"/>
-    <w:lsdException w:name="Light Grid Accent 5" w:uiPriority="62"/>
-    <w:lsdException w:name="Medium Shading 1 Accent 5" w:uiPriority="63"/>
-    <w:lsdException w:name="Medium Shading 2 Accent 5" w:uiPriority="64"/>
-    <w:lsdException w:name="Medium List 1 Accent 5" w:uiPriority="65"/>
-    <w:lsdException w:name="Medium List 2 Accent 5" w:uiPriority="66"/>
-    <w:lsdException w:name="Medium Grid 1 Accent 5" w:uiPriority="67"/>
-    <w:lsdException w:name="Medium Grid 2 Accent 5" w:uiPriority="68"/>
-    <w:lsdException w:name="Medium Grid 3 Accent 5" w:uiPriority="69"/>
-    <w:lsdException w:name="Dark List Accent 5" w:uiPriority="70"/>
-    <w:lsdException w:name="Colorful Shading Accent 5" w:uiPriority="71"/>
-    <w:lsdException w:name="Colorful List Accent 5" w:uiPriority="72"/>
-    <w:lsdException w:name="Colorful Grid Accent 5" w:uiPriority="73"/>
-    <w:lsdException w:name="Light Shading Accent 6" w:uiPriority="60"/>
-    <w:lsdException w:name="Light List Accent 6" w:uiPriority="61"/>
-    <w:lsdException w:name="Light Grid Accent 6" w:uiPriority="62"/>
-    <w:lsdException w:name="Medium Shading 1 Accent 6" w:uiPriority="63"/>
-    <w:lsdException w:name="Medium Shading 2 Accent 6" w:uiPriority="64"/>
-    <w:lsdException w:name="Medium List 1 Accent 6" w:uiPriority="65"/>
-    <w:lsdException w:name="Medium List 2 Accent 6" w:uiPriority="66"/>
-    <w:lsdException w:name="Medium Grid 1 Accent 6" w:uiPriority="67"/>
-    <w:lsdException w:name="Medium Grid 2 Accent 6" w:uiPriority="68"/>
-    <w:lsdException w:name="Medium Grid 3 Accent 6" w:uiPriority="69"/>
-    <w:lsdException w:name="Dark List Accent 6" w:uiPriority="70"/>
-    <w:lsdException w:name="Colorful Shading Accent 6" w:uiPriority="71"/>
-    <w:lsdException w:name="Colorful List Accent 6" w:uiPriority="72"/>
-    <w:lsdException w:name="Colorful Grid Accent 6" w:uiPriority="73"/>
-    <w:lsdException w:name="Subtle Emphasis" w:uiPriority="19" w:qFormat="1"/>
-    <w:lsdException w:name="Intense Emphasis" w:uiPriority="21" w:qFormat="1"/>
-    <w:lsdException w:name="Subtle Reference" w:uiPriority="31" w:qFormat="1"/>
-    <w:lsdException w:name="Intense Reference" w:uiPriority="32" w:qFormat="1"/>
-    <w:lsdException w:name="Book Title" w:uiPriority="33" w:qFormat="1"/>
-    <w:lsdException w:name="Bibliography" w:semiHidden="1" w:uiPriority="37" w:unhideWhenUsed="1"/>
-    <w:lsdException w:name="TOC Heading" w:semiHidden="1" w:uiPriority="39" w:unhideWhenUsed="1" w:qFormat="1"/>
-    <w:lsdException w:name="Plain Table 1" w:uiPriority="41"/>
-    <w:lsdException w:name="Plain Table 2" w:uiPriority="42"/>
-    <w:lsdException w:name="Plain Table 3" w:uiPriority="43"/>
-    <w:lsdException w:name="Plain Table 4" w:uiPriority="44"/>
-    <w:lsdException w:name="Plain Table 5" w:uiPriority="45"/>
-    <w:lsdException w:name="Grid Table Light" w:uiPriority="40"/>
-    <w:lsdException w:name="Grid Table 1 Light" w:uiPriority="46"/>
-    <w:lsdException w:name="Grid Table 2" w:uiPriority="47"/>
-    <w:lsdException w:name="Grid Table 3" w:uiPriority="48"/>
-    <w:lsdException w:name="Grid Table 4" w:uiPriority="49"/>
-    <w:lsdException w:name="Grid Table 5 Dark" w:uiPriority="50"/>
-    <w:lsdException w:name="Grid Table 6 Colorful" w:uiPriority="51"/>
-    <w:lsdException w:name="Grid Table 7 Colorful" w:uiPriority="52"/>
-    <w:lsdException w:name="Grid Table 1 Light Accent 1" w:uiPriority="46"/>
-    <w:lsdException w:name="Grid Table 2 Accent 1" w:uiPriority="47"/>
-    <w:lsdException w:name="Grid Table 3 Accent 1" w:uiPriority="48"/>
-    <w:lsdException w:name="Grid Table 4 Accent 1" w:uiPriority="49"/>
-    <w:lsdException w:name="Grid Table 5 Dark Accent 1" w:uiPriority="50"/>
-    <w:lsdException w:name="Grid Table 6 Colorful Accent 1" w:uiPriority="51"/>
-    <w:lsdException w:name="Grid Table 7 Colorful Accent 1" w:uiPriority="52"/>
-    <w:lsdException w:name="Grid Table 1 Light Accent 2" w:uiPriority="46"/>
-    <w:lsdException w:name="Grid Table 2 Accent 2" w:uiPriority="47"/>
-    <w:lsdException w:name="Grid Table 3 Accent 2" w:uiPriority="48"/>
-    <w:lsdException w:name="Grid Table 4 Accent 2" w:uiPriority="49"/>
-    <w:lsdException w:name="Grid Table 5 Dark Accent 2" w:uiPriority="50"/>
-    <w:lsdException w:name="Grid Table 6 Colorful Accent 2" w:uiPriority="51"/>
-    <w:lsdException w:name="Grid Table 7 Colorful Accent 2" w:uiPriority="52"/>
-    <w:lsdException w:name="Grid Table 1 Light Accent 3" w:uiPriority="46"/>
-    <w:lsdException w:name="Grid Table 2 Accent 3" w:uiPriority="47"/>
-    <w:lsdException w:name="Grid Table 3 Accent 3" w:uiPriority="48"/>
-    <w:lsdException w:name="Grid Table 4 Accent 3" w:uiPriority="49"/>
-    <w:lsdException w:name="Grid Table 5 Dark Accent 3" w:uiPriority="50"/>
-    <w:lsdException w:name="Grid Table 6 Colorful Accent 3" w:uiPriority="51"/>
-    <w:lsdException w:name="Grid Table 7 Colorful Accent 3" w:uiPriority="52"/>
-    <w:lsdException w:name="Grid Table 1 Light Accent 4" w:uiPriority="46"/>
-    <w:lsdException w:name="Grid Table 2 Accent 4" w:uiPriority="47"/>
-    <w:lsdException w:name="Grid Table 3 Accent 4" w:uiPriority="48"/>
-    <w:lsdException w:name="Grid Table 4 Accent 4" w:uiPriority="49"/>
-    <w:lsdException w:name="Grid Table 5 Dark Accent 4" w:uiPriority="50"/>
-    <w:lsdException w:name="Grid Table 6 Colorful Accent 4" w:uiPriority="51"/>
-    <w:lsdException w:name="Grid Table 7 Colorful Accent 4" w:uiPriority="52"/>
-    <w:lsdException w:name="Grid Table 1 Light Accent 5" w:uiPriority="46"/>
-    <w:lsdException w:name="Grid Table 2 Accent 5" w:uiPriority="47"/>
-    <w:lsdException w:name="Grid Table 3 Accent 5" w:uiPriority="48"/>
-    <w:lsdException w:name="Grid Table 4 Accent 5" w:uiPriority="49"/>
-    <w:lsdException w:name="Grid Table 5 Dark Accent 5" w:uiPriority="50"/>
-    <w:lsdException w:name="Grid Table 6 Colorful Accent 5" w:uiPriority="51"/>
-    <w:lsdException w:name="Grid Table 7 Colorful Accent 5" w:uiPriority="52"/>
-    <w:lsdException w:name="Grid Table 1 Light Accent 6" w:uiPriority="46"/>
-    <w:lsdException w:name="Grid Table 2 Accent 6" w:uiPriority="47"/>
-    <w:lsdException w:name="Grid Table 3 Accent 6" w:uiPriority="48"/>
-    <w:lsdException w:name="Grid Table 4 Accent 6" w:uiPriority="49"/>
-    <w:lsdException w:name="Grid Table 5 Dark Accent 6" w:uiPriority="50"/>
-    <w:lsdException w:name="Grid Table 6 Colorful Accent 6" w:uiPriority="51"/>
-    <w:lsdException w:name="Grid Table 7 Colorful Accent 6" w:uiPriority="52"/>
-    <w:lsdException w:name="List Table 1 Light" w:uiPriority="46"/>
-    <w:lsdException w:name="List Table 2" w:uiPriority="47"/>
-    <w:lsdException w:name="List Table 3" w:uiPriority="48"/>
-    <w:lsdException w:name="List Table 4" w:uiPriority="49"/>
-    <w:lsdException w:name="List Table 5 Dark" w:uiPriority="50"/>
-    <w:lsdException w:name="List Table 6 Colorful" w:uiPriority="51"/>
-    <w:lsdException w:name="List Table 7 Colorful" w:uiPriority="52"/>
-    <w:lsdException w:name="List Table 1 Light Accent 1" w:uiPriority="46"/>
-    <w:lsdException w:name="List Table 2 Accent 1" w:uiPriority="47"/>
-    <w:lsdException w:name="List Table 3 Accent 1" w:uiPriority="48"/>
-    <w:lsdException w:name="List Table 4 Accent 1" w:uiPriority="49"/>
-    <w:lsdException w:name="List Table 5 Dark Accent 1" w:uiPriority="50"/>
-    <w:lsdException w:name="List Table 6 Colorful Accent 1" w:uiPriority="51"/>
-    <w:lsdException w:name="List Table 7 Colorful Accent 1" w:uiPriority="52"/>
-    <w:lsdException w:name="List Table 1 Light Accent 2" w:uiPriority="46"/>
-    <w:lsdException w:name="List Table 2 Accent 2" w:uiPriority="47"/>
-    <w:lsdException w:name="List Table 3 Accent 2" w:uiPriority="48"/>
-    <w:lsdException w:name="List Table 4 Accent 2" w:uiPriority="49"/>
-    <w:lsdException w:name="List Table 5 Dark Accent 2" w:uiPriority="50"/>
-    <w:lsdException w:name="List Table 6 Colorful Accent 2" w:uiPriority="51"/>
-    <w:lsdException w:name="List Table 7 Colorful Accent 2" w:uiPriority="52"/>
-    <w:lsdException w:name="List Table 1 Light Accent 3" w:uiPriority="46"/>
-    <w:lsdException w:name="List Table 2 Accent 3" w:uiPriority="47"/>
-    <w:lsdException w:name="List Table 3 Accent 3" w:uiPriority="48"/>
-    <w:lsdException w:name="List Table 4 Accent 3" w:uiPriority="49"/>
-    <w:lsdException w:name="List Table 5 Dark Accent 3" w:uiPriority="50"/>
-    <w:lsdException w:name="List Table 6 Colorful Accent 3" w:uiPriority="51"/>
-    <w:lsdException w:name="List Table 7 Colorful Accent 3" w:uiPriority="52"/>
-    <w:lsdException w:name="List Table 1 Light Accent 4" w:uiPriority="46"/>
-    <w:lsdException w:name="List Table 2 Accent 4" w:uiPriority="47"/>
-    <w:lsdException w:name="List Table 3 Accent 4" w:uiPriority="48"/>
-    <w:lsdException w:name="List Table 4 Accent 4" w:uiPriority="49"/>
-    <w:lsdException w:name="List Table 5 Dark Accent 4" w:uiPriority="50"/>
-    <w:lsdException w:name="List Table 6 Colorful Accent 4" w:uiPriority="51"/>
-    <w:lsdException w:name="List Table 7 Colorful Accent 4" w:uiPriority="52"/>
-    <w:lsdException w:name="List Table 1 Light Accent 5" w:uiPriority="46"/>
-    <w:lsdException w:name="List Table 2 Accent 5" w:uiPriority="47"/>
-    <w:lsdException w:name="List Table 3 Accent 5" w:uiPriority="48"/>
-    <w:lsdException w:name="List Table 4 Accent 5" w:uiPriority="49"/>
-    <w:lsdException w:name="List Table 5 Dark Accent 5" w:uiPriority="50"/>
-    <w:lsdException w:name="List Table 6 Colorful Accent 5" w:uiPriority="51"/>
-    <w:lsdException w:name="List Table 7 Colorful Accent 5" w:uiPriority="52"/>
-    <w:lsdException w:name="List Table 1 Light Accent 6" w:uiPriority="46"/>
-    <w:lsdException w:name="List Table 2 Accent 6" w:uiPriority="47"/>
-    <w:lsdException w:name="List Table 3 Accent 6" w:uiPriority="48"/>
-    <w:lsdException w:name="List Table 4 Accent 6" w:uiPriority="49"/>
-    <w:lsdException w:name="List Table 5 Dark Accent 6" w:uiPriority="50"/>
-    <w:lsdException w:name="List Table 6 Colorful Accent 6" w:uiPriority="51"/>
-    <w:lsdException w:name="List Table 7 Colorful Accent 6" w:uiPriority="52"/>
-    <w:lsdException w:name="Mention" w:semiHidden="1" w:unhideWhenUsed="1"/>
-    <w:lsdException w:name="Smart Hyperlink" w:semiHidden="1" w:unhideWhenUsed="1"/>
-    <w:lsdException w:name="Hashtag" w:semiHidden="1" w:unhideWhenUsed="1"/>
-    <w:lsdException w:name="Unresolved Mention" w:semiHidden="1" w:unhideWhenUsed="1"/>
+  <w:latentStyles w:defLockedState="0" w:defUIPriority="99" w:defSemiHidden="1" w:defUnhideWhenUsed="1" w:defQFormat="0" w:count="267">
+    <w:lsdException w:name="Normal" w:semiHidden="0" w:uiPriority="0" w:unhideWhenUsed="0" w:qFormat="1"/>
+    <w:lsdException w:name="heading 1" w:semiHidden="0" w:uiPriority="9" w:unhideWhenUsed="0" w:qFormat="1"/>
+    <w:lsdException w:name="heading 2" w:uiPriority="9" w:qFormat="1"/>
+    <w:lsdException w:name="heading 3" w:uiPriority="9" w:qFormat="1"/>
+    <w:lsdException w:name="heading 4" w:uiPriority="9" w:qFormat="1"/>
+    <w:lsdException w:name="heading 5" w:uiPriority="9" w:qFormat="1"/>
+    <w:lsdException w:name="heading 6" w:uiPriority="9" w:qFormat="1"/>
+    <w:lsdException w:name="heading 7" w:uiPriority="9" w:qFormat="1"/>
+    <w:lsdException w:name="heading 8" w:uiPriority="9" w:qFormat="1"/>
+    <w:lsdException w:name="heading 9" w:uiPriority="9" w:qFormat="1"/>
+    <w:lsdException w:name="toc 1" w:uiPriority="39"/>
+    <w:lsdException w:name="toc 2" w:uiPriority="39"/>
+    <w:lsdException w:name="toc 3" w:uiPriority="39"/>
+    <w:lsdException w:name="toc 4" w:uiPriority="39"/>
+    <w:lsdException w:name="toc 5" w:uiPriority="39"/>
+    <w:lsdException w:name="toc 6" w:uiPriority="39"/>
+    <w:lsdException w:name="toc 7" w:uiPriority="39"/>
+    <w:lsdException w:name="toc 8" w:uiPriority="39"/>
+    <w:lsdException w:name="toc 9" w:uiPriority="39"/>
+    <w:lsdException w:name="caption" w:uiPriority="35" w:qFormat="1"/>
+    <w:lsdException w:name="Title" w:semiHidden="0" w:uiPriority="10" w:unhideWhenUsed="0" w:qFormat="1"/>
+    <w:lsdException w:name="Default Paragraph Font" w:uiPriority="1"/>
+    <w:lsdException w:name="Subtitle" w:semiHidden="0" w:uiPriority="11" w:unhideWhenUsed="0" w:qFormat="1"/>
+    <w:lsdException w:name="Strong" w:semiHidden="0" w:uiPriority="22" w:unhideWhenUsed="0" w:qFormat="1"/>
+    <w:lsdException w:name="Emphasis" w:semiHidden="0" w:uiPriority="20" w:unhideWhenUsed="0" w:qFormat="1"/>
+    <w:lsdException w:name="Table Grid" w:semiHidden="0" w:uiPriority="39" w:unhideWhenUsed="0"/>
+    <w:lsdException w:name="Placeholder Text" w:unhideWhenUsed="0"/>
+    <w:lsdException w:name="No Spacing" w:semiHidden="0" w:uiPriority="1" w:unhideWhenUsed="0" w:qFormat="1"/>
+    <w:lsdException w:name="Light Shading" w:semiHidden="0" w:uiPriority="60" w:unhideWhenUsed="0"/>
+    <w:lsdException w:name="Light List" w:semiHidden="0" w:uiPriority="61" w:unhideWhenUsed="0"/>
+    <w:lsdException w:name="Light Grid" w:semiHidden="0" w:uiPriority="62" w:unhideWhenUsed="0"/>
+    <w:lsdException w:name="Medium Shading 1" w:semiHidden="0" w:uiPriority="63" w:unhideWhenUsed="0"/>
+    <w:lsdException w:name="Medium Shading 2" w:semiHidden="0" w:uiPriority="64" w:unhideWhenUsed="0"/>
+    <w:lsdException w:name="Medium List 1" w:semiHidden="0" w:uiPriority="65" w:unhideWhenUsed="0"/>
+    <w:lsdException w:name="Medium List 2" w:semiHidden="0" w:uiPriority="66" w:unhideWhenUsed="0"/>
+    <w:lsdException w:name="Medium Grid 1" w:semiHidden="0" w:uiPriority="67" w:unhideWhenUsed="0"/>
+    <w:lsdException w:name="Medium Grid 2" w:semiHidden="0" w:uiPriority="68" w:unhideWhenUsed="0"/>
+    <w:lsdException w:name="Medium Grid 3" w:semiHidden="0" w:uiPriority="69" w:unhideWhenUsed="0"/>
+    <w:lsdException w:name="Dark List" w:semiHidden="0" w:uiPriority="70" w:unhideWhenUsed="0"/>
+    <w:lsdException w:name="Colorful Shading" w:semiHidden="0" w:uiPriority="71" w:unhideWhenUsed="0"/>
+    <w:lsdException w:name="Colorful List" w:semiHidden="0" w:uiPriority="72" w:unhideWhenUsed="0"/>
+    <w:lsdException w:name="Colorful Grid" w:semiHidden="0" w:uiPriority="73" w:unhideWhenUsed="0"/>
+    <w:lsdException w:name="Light Shading Accent 1" w:semiHidden="0" w:uiPriority="60" w:unhideWhenUsed="0"/>
+    <w:lsdException w:name="Light List Accent 1" w:semiHidden="0" w:uiPriority="61" w:unhideWhenUsed="0"/>
+    <w:lsdException w:name="Light Grid Accent 1" w:semiHidden="0" w:uiPriority="62" w:unhideWhenUsed="0"/>
+    <w:lsdException w:name="Medium Shading 1 Accent 1" w:semiHidden="0" w:uiPriority="63" w:unhideWhenUsed="0"/>
+    <w:lsdException w:name="Medium Shading 2 Accent 1" w:semiHidden="0" w:uiPriority="64" w:unhideWhenUsed="0"/>
+    <w:lsdException w:name="Medium List 1 Accent 1" w:semiHidden="0" w:uiPriority="65" w:unhideWhenUsed="0"/>
+    <w:lsdException w:name="Revision" w:unhideWhenUsed="0"/>
+    <w:lsdException w:name="List Paragraph" w:semiHidden="0" w:uiPriority="34" w:unhideWhenUsed="0" w:qFormat="1"/>
+    <w:lsdException w:name="Quote" w:semiHidden="0" w:uiPriority="29" w:unhideWhenUsed="0" w:qFormat="1"/>
+    <w:lsdException w:name="Intense Quote" w:semiHidden="0" w:uiPriority="30" w:unhideWhenUsed="0" w:qFormat="1"/>
+    <w:lsdException w:name="Medium List 2 Accent 1" w:semiHidden="0" w:uiPriority="66" w:unhideWhenUsed="0"/>
+    <w:lsdException w:name="Medium Grid 1 Accent 1" w:semiHidden="0" w:uiPriority="67" w:unhideWhenUsed="0"/>
+    <w:lsdException w:name="Medium Grid 2 Accent 1" w:semiHidden="0" w:uiPriority="68" w:unhideWhenUsed="0"/>
+    <w:lsdException w:name="Medium Grid 3 Accent 1" w:semiHidden="0" w:uiPriority="69" w:unhideWhenUsed="0"/>
+    <w:lsdException w:name="Dark List Accent 1" w:semiHidden="0" w:uiPriority="70" w:unhideWhenUsed="0"/>
+    <w:lsdException w:name="Colorful Shading Accent 1" w:semiHidden="0" w:uiPriority="71" w:unhideWhenUsed="0"/>
+    <w:lsdException w:name="Colorful List Accent 1" w:semiHidden="0" w:uiPriority="72" w:unhideWhenUsed="0"/>
+    <w:lsdException w:name="Colorful Grid Accent 1" w:semiHidden="0" w:uiPriority="73" w:unhideWhenUsed="0"/>
+    <w:lsdException w:name="Light Shading Accent 2" w:semiHidden="0" w:uiPriority="60" w:unhideWhenUsed="0"/>
+    <w:lsdException w:name="Light List Accent 2" w:semiHidden="0" w:uiPriority="61" w:unhideWhenUsed="0"/>
+    <w:lsdException w:name="Light Grid Accent 2" w:semiHidden="0" w:uiPriority="62" w:unhideWhenUsed="0"/>
+    <w:lsdException w:name="Medium Shading 1 Accent 2" w:semiHidden="0" w:uiPriority="63" w:unhideWhenUsed="0"/>
+    <w:lsdException w:name="Medium Shading 2 Accent 2" w:semiHidden="0" w:uiPriority="64" w:unhideWhenUsed="0"/>
+    <w:lsdException w:name="Medium List 1 Accent 2" w:semiHidden="0" w:uiPriority="65" w:unhideWhenUsed="0"/>
+    <w:lsdException w:name="Medium List 2 Accent 2" w:semiHidden="0" w:uiPriority="66" w:unhideWhenUsed="0"/>
+    <w:lsdException w:name="Medium Grid 1 Accent 2" w:semiHidden="0" w:uiPriority="67" w:unhideWhenUsed="0"/>
+    <w:lsdException w:name="Medium Grid 2 Accent 2" w:semiHidden="0" w:uiPriority="68" w:unhideWhenUsed="0"/>
+    <w:lsdException w:name="Medium Grid 3 Accent 2" w:semiHidden="0" w:uiPriority="69" w:unhideWhenUsed="0"/>
+    <w:lsdException w:name="Dark List Accent 2" w:semiHidden="0" w:uiPriority="70" w:unhideWhenUsed="0"/>
+    <w:lsdException w:name="Colorful Shading Accent 2" w:semiHidden="0" w:uiPriority="71" w:unhideWhenUsed="0"/>
+    <w:lsdException w:name="Colorful List Accent 2" w:semiHidden="0" w:uiPriority="72" w:unhideWhenUsed="0"/>
+    <w:lsdException w:name="Colorful Grid Accent 2" w:semiHidden="0" w:uiPriority="73" w:unhideWhenUsed="0"/>
+    <w:lsdException w:name="Light Shading Accent 3" w:semiHidden="0" w:uiPriority="60" w:unhideWhenUsed="0"/>
+    <w:lsdException w:name="Light List Accent 3" w:semiHidden="0" w:uiPriority="61" w:unhideWhenUsed="0"/>
+    <w:lsdException w:name="Light Grid Accent 3" w:semiHidden="0" w:uiPriority="62" w:unhideWhenUsed="0"/>
+    <w:lsdException w:name="Medium Shading 1 Accent 3" w:semiHidden="0" w:uiPriority="63" w:unhideWhenUsed="0"/>
+    <w:lsdException w:name="Medium Shading 2 Accent 3" w:semiHidden="0" w:uiPriority="64" w:unhideWhenUsed="0"/>
+    <w:lsdException w:name="Medium List 1 Accent 3" w:semiHidden="0" w:uiPriority="65" w:unhideWhenUsed="0"/>
+    <w:lsdException w:name="Medium List 2 Accent 3" w:semiHidden="0" w:uiPriority="66" w:unhideWhenUsed="0"/>
+    <w:lsdException w:name="Medium Grid 1 Accent 3" w:semiHidden="0" w:uiPriority="67" w:unhideWhenUsed="0"/>
+    <w:lsdException w:name="Medium Grid 2 Accent 3" w:semiHidden="0" w:uiPriority="68" w:unhideWhenUsed="0"/>
+    <w:lsdException w:name="Medium Grid 3 Accent 3" w:semiHidden="0" w:uiPriority="69" w:unhideWhenUsed="0"/>
+    <w:lsdException w:name="Dark List Accent 3" w:semiHidden="0" w:uiPriority="70" w:unhideWhenUsed="0"/>
+    <w:lsdException w:name="Colorful Shading Accent 3" w:semiHidden="0" w:uiPriority="71" w:unhideWhenUsed="0"/>
+    <w:lsdException w:name="Colorful List Accent 3" w:semiHidden="0" w:uiPriority="72" w:unhideWhenUsed="0"/>
+    <w:lsdException w:name="Colorful Grid Accent 3" w:semiHidden="0" w:uiPriority="73" w:unhideWhenUsed="0"/>
+    <w:lsdException w:name="Light Shading Accent 4" w:semiHidden="0" w:uiPriority="60" w:unhideWhenUsed="0"/>
+    <w:lsdException w:name="Light List Accent 4" w:semiHidden="0" w:uiPriority="61" w:unhideWhenUsed="0"/>
+    <w:lsdException w:name="Light Grid Accent 4" w:semiHidden="0" w:uiPriority="62" w:unhideWhenUsed="0"/>
+    <w:lsdException w:name="Medium Shading 1 Accent 4" w:semiHidden="0" w:uiPriority="63" w:unhideWhenUsed="0"/>
+    <w:lsdException w:name="Medium Shading 2 Accent 4" w:semiHidden="0" w:uiPriority="64" w:unhideWhenUsed="0"/>
+    <w:lsdException w:name="Medium List 1 Accent 4" w:semiHidden="0" w:uiPriority="65" w:unhideWhenUsed="0"/>
+    <w:lsdException w:name="Medium List 2 Accent 4" w:semiHidden="0" w:uiPriority="66" w:unhideWhenUsed="0"/>
+    <w:lsdException w:name="Medium Grid 1 Accent 4" w:semiHidden="0" w:uiPriority="67" w:unhideWhenUsed="0"/>
+    <w:lsdException w:name="Medium Grid 2 Accent 4" w:semiHidden="0" w:uiPriority="68" w:unhideWhenUsed="0"/>
+    <w:lsdException w:name="Medium Grid 3 Accent 4" w:semiHidden="0" w:uiPriority="69" w:unhideWhenUsed="0"/>
+    <w:lsdException w:name="Dark List Accent 4" w:semiHidden="0" w:uiPriority="70" w:unhideWhenUsed="0"/>
+    <w:lsdException w:name="Colorful Shading Accent 4" w:semiHidden="0" w:uiPriority="71" w:unhideWhenUsed="0"/>
+    <w:lsdException w:name="Colorful List Accent 4" w:semiHidden="0" w:uiPriority="72" w:unhideWhenUsed="0"/>
+    <w:lsdException w:name="Colorful Grid Accent 4" w:semiHidden="0" w:uiPriority="73" w:unhideWhenUsed="0"/>
+    <w:lsdException w:name="Light Shading Accent 5" w:semiHidden="0" w:uiPriority="60" w:unhideWhenUsed="0"/>
+    <w:lsdException w:name="Light List Accent 5" w:semiHidden="0" w:uiPriority="61" w:unhideWhenUsed="0"/>
+    <w:lsdException w:name="Light Grid Accent 5" w:semiHidden="0" w:uiPriority="62" w:unhideWhenUsed="0"/>
+    <w:lsdException w:name="Medium Shading 1 Accent 5" w:semiHidden="0" w:uiPriority="63" w:unhideWhenUsed="0"/>
+    <w:lsdException w:name="Medium Shading 2 Accent 5" w:semiHidden="0" w:uiPriority="64" w:unhideWhenUsed="0"/>
+    <w:lsdException w:name="Medium List 1 Accent 5" w:semiHidden="0" w:uiPriority="65" w:unhideWhenUsed="0"/>
+    <w:lsdException w:name="Medium List 2 Accent 5" w:semiHidden="0" w:uiPriority="66" w:unhideWhenUsed="0"/>
+    <w:lsdException w:name="Medium Grid 1 Accent 5" w:semiHidden="0" w:uiPriority="67" w:unhideWhenUsed="0"/>
+    <w:lsdException w:name="Medium Grid 2 Accent 5" w:semiHidden="0" w:uiPriority="68" w:unhideWhenUsed="0"/>
+    <w:lsdException w:name="Medium Grid 3 Accent 5" w:semiHidden="0" w:uiPriority="69" w:unhideWhenUsed="0"/>
+    <w:lsdException w:name="Dark List Accent 5" w:semiHidden="0" w:uiPriority="70" w:unhideWhenUsed="0"/>
+    <w:lsdException w:name="Colorful Shading Accent 5" w:semiHidden="0" w:uiPriority="71" w:unhideWhenUsed="0"/>
+    <w:lsdException w:name="Colorful List Accent 5" w:semiHidden="0" w:uiPriority="72" w:unhideWhenUsed="0"/>
+    <w:lsdException w:name="Colorful Grid Accent 5" w:semiHidden="0" w:uiPriority="73" w:unhideWhenUsed="0"/>
+    <w:lsdException w:name="Light Shading Accent 6" w:semiHidden="0" w:uiPriority="60" w:unhideWhenUsed="0"/>
+    <w:lsdException w:name="Light List Accent 6" w:semiHidden="0" w:uiPriority="61" w:unhideWhenUsed="0"/>
+    <w:lsdException w:name="Light Grid Accent 6" w:semiHidden="0" w:uiPriority="62" w:unhideWhenUsed="0"/>
+    <w:lsdException w:name="Medium Shading 1 Accent 6" w:semiHidden="0" w:uiPriority="63" w:unhideWhenUsed="0"/>
+    <w:lsdException w:name="Medium Shading 2 Accent 6" w:semiHidden="0" w:uiPriority="64" w:unhideWhenUsed="0"/>
+    <w:lsdException w:name="Medium List 1 Accent 6" w:semiHidden="0" w:uiPriority="65" w:unhideWhenUsed="0"/>
+    <w:lsdException w:name="Medium List 2 Accent 6" w:semiHidden="0" w:uiPriority="66" w:unhideWhenUsed="0"/>
+    <w:lsdException w:name="Medium Grid 1 Accent 6" w:semiHidden="0" w:uiPriority="67" w:unhideWhenUsed="0"/>
+    <w:lsdException w:name="Medium Grid 2 Accent 6" w:semiHidden="0" w:uiPriority="68" w:unhideWhenUsed="0"/>
+    <w:lsdException w:name="Medium Grid 3 Accent 6" w:semiHidden="0" w:uiPriority="69" w:unhideWhenUsed="0"/>
+    <w:lsdException w:name="Dark List Accent 6" w:semiHidden="0" w:uiPriority="70" w:unhideWhenUsed="0"/>
+    <w:lsdException w:name="Colorful Shading Accent 6" w:semiHidden="0" w:uiPriority="71" w:unhideWhenUsed="0"/>
+    <w:lsdException w:name="Colorful List Accent 6" w:semiHidden="0" w:uiPriority="72" w:unhideWhenUsed="0"/>
+    <w:lsdException w:name="Colorful Grid Accent 6" w:semiHidden="0" w:uiPriority="73" w:unhideWhenUsed="0"/>
+    <w:lsdException w:name="Subtle Emphasis" w:semiHidden="0" w:uiPriority="19" w:unhideWhenUsed="0" w:qFormat="1"/>
+    <w:lsdException w:name="Intense Emphasis" w:semiHidden="0" w:uiPriority="21" w:unhideWhenUsed="0" w:qFormat="1"/>
+    <w:lsdException w:name="Subtle Reference" w:semiHidden="0" w:uiPriority="31" w:unhideWhenUsed="0" w:qFormat="1"/>
+    <w:lsdException w:name="Intense Reference" w:semiHidden="0" w:uiPriority="32" w:unhideWhenUsed="0" w:qFormat="1"/>
+    <w:lsdException w:name="Book Title" w:semiHidden="0" w:uiPriority="33" w:unhideWhenUsed="0" w:qFormat="1"/>
+    <w:lsdException w:name="Bibliography" w:uiPriority="37"/>
+    <w:lsdException w:name="TOC Heading" w:uiPriority="39" w:qFormat="1"/>
   </w:latentStyles>
   <w:style w:type="paragraph" w:default="1" w:styleId="Standard">
     <w:name w:val="Normal"/>
@@ -2704,110 +2910,48 @@
       <w:u w:val="single"/>
     </w:rPr>
   </w:style>
+  <w:style w:type="paragraph" w:styleId="Sprechblasentext">
+    <w:name w:val="Balloon Text"/>
+    <w:basedOn w:val="Standard"/>
+    <w:link w:val="SprechblasentextZchn"/>
+    <w:uiPriority w:val="99"/>
+    <w:semiHidden/>
+    <w:unhideWhenUsed/>
+    <w:rsid w:val="001114F1"/>
+    <w:pPr>
+      <w:spacing w:after="0" w:line="240" w:lineRule="auto"/>
+    </w:pPr>
+    <w:rPr>
+      <w:rFonts w:ascii="Tahoma" w:hAnsi="Tahoma" w:cs="Tahoma"/>
+      <w:sz w:val="16"/>
+      <w:szCs w:val="16"/>
+    </w:rPr>
+  </w:style>
+  <w:style w:type="character" w:customStyle="1" w:styleId="SprechblasentextZchn">
+    <w:name w:val="Sprechblasentext Zchn"/>
+    <w:basedOn w:val="Absatz-Standardschriftart"/>
+    <w:link w:val="Sprechblasentext"/>
+    <w:uiPriority w:val="99"/>
+    <w:semiHidden/>
+    <w:rsid w:val="001114F1"/>
+    <w:rPr>
+      <w:rFonts w:ascii="Tahoma" w:hAnsi="Tahoma" w:cs="Tahoma"/>
+      <w:sz w:val="16"/>
+      <w:szCs w:val="16"/>
+    </w:rPr>
+  </w:style>
 </w:styles>
 </file>
 
-<file path=word/glossary/document.xml><?xml version="1.0" encoding="utf-8"?>
-<w:glossaryDocument xmlns:wpc="http://schemas.microsoft.com/office/word/2010/wordprocessingCanvas" xmlns:cx="http://schemas.microsoft.com/office/drawing/2014/chartex" xmlns:cx1="http://schemas.microsoft.com/office/drawing/2015/9/8/chartex" xmlns:cx2="http://schemas.microsoft.com/office/drawing/2015/10/21/chartex" xmlns:cx3="http://schemas.microsoft.com/office/drawing/2016/5/9/chartex" xmlns:cx4="http://schemas.microsoft.com/office/drawing/2016/5/10/chartex" xmlns:cx5="http://schemas.microsoft.com/office/drawing/2016/5/11/chartex" xmlns:cx6="http://schemas.microsoft.com/office/drawing/2016/5/12/chartex" xmlns:cx7="http://schemas.microsoft.com/office/drawing/2016/5/13/chartex" xmlns:cx8="http://schemas.microsoft.com/office/drawing/2016/5/14/chartex" xmlns:mc="http://schemas.openxmlformats.org/markup-compatibility/2006" xmlns:aink="http://schemas.microsoft.com/office/drawing/2016/ink" xmlns:am3d="http://schemas.microsoft.com/office/drawing/2017/model3d" xmlns:o="urn:schemas-microsoft-com:office:office" xmlns:r="http://schemas.openxmlformats.org/officeDocument/2006/relationships" xmlns:m="http://schemas.openxmlformats.org/officeDocument/2006/math" xmlns:v="urn:schemas-microsoft-com:vml" xmlns:wp14="http://schemas.microsoft.com/office/word/2010/wordprocessingDrawing" xmlns:wp="http://schemas.openxmlformats.org/drawingml/2006/wordprocessingDrawing" xmlns:w10="urn:schemas-microsoft-com:office:word" xmlns:w="http://schemas.openxmlformats.org/wordprocessingml/2006/main" xmlns:w14="http://schemas.microsoft.com/office/word/2010/wordml" xmlns:w15="http://schemas.microsoft.com/office/word/2012/wordml" xmlns:w16cid="http://schemas.microsoft.com/office/word/2016/wordml/cid" xmlns:w16se="http://schemas.microsoft.com/office/word/2015/wordml/symex" xmlns:wpg="http://schemas.microsoft.com/office/word/2010/wordprocessingGroup" xmlns:wpi="http://schemas.microsoft.com/office/word/2010/wordprocessingInk" xmlns:wne="http://schemas.microsoft.com/office/word/2006/wordml" xmlns:wps="http://schemas.microsoft.com/office/word/2010/wordprocessingShape" mc:Ignorable="w14 w15 w16se w16cid wp14"/>
-</file>
-
-<file path=word/glossary/fontTable.xml><?xml version="1.0" encoding="utf-8"?>
-<w:fonts xmlns:mc="http://schemas.openxmlformats.org/markup-compatibility/2006" xmlns:r="http://schemas.openxmlformats.org/officeDocument/2006/relationships" xmlns:w="http://schemas.openxmlformats.org/wordprocessingml/2006/main" xmlns:w14="http://schemas.microsoft.com/office/word/2010/wordml" xmlns:w15="http://schemas.microsoft.com/office/word/2012/wordml" xmlns:w16cid="http://schemas.microsoft.com/office/word/2016/wordml/cid" xmlns:w16se="http://schemas.microsoft.com/office/word/2015/wordml/symex" mc:Ignorable="w14 w15 w16se w16cid">
-  <w:font w:name="Times New Roman">
-    <w:panose1 w:val="02020603050405020304"/>
-    <w:charset w:val="00"/>
-    <w:family w:val="roman"/>
-    <w:pitch w:val="variable"/>
-    <w:sig w:usb0="E0002EFF" w:usb1="C000785B" w:usb2="00000009" w:usb3="00000000" w:csb0="000001FF" w:csb1="00000000"/>
-  </w:font>
-  <w:font w:name="Calibri">
-    <w:panose1 w:val="020F0502020204030204"/>
-    <w:charset w:val="00"/>
-    <w:family w:val="swiss"/>
-    <w:pitch w:val="variable"/>
-    <w:sig w:usb0="E0002AFF" w:usb1="C000247B" w:usb2="00000009" w:usb3="00000000" w:csb0="000001FF" w:csb1="00000000"/>
-  </w:font>
-  <w:font w:name="Courier New">
-    <w:panose1 w:val="02070309020205020404"/>
-    <w:charset w:val="00"/>
-    <w:family w:val="modern"/>
-    <w:pitch w:val="fixed"/>
-    <w:sig w:usb0="E0002EFF" w:usb1="C0007843" w:usb2="00000009" w:usb3="00000000" w:csb0="000001FF" w:csb1="00000000"/>
-  </w:font>
-  <w:font w:name="Wingdings">
-    <w:panose1 w:val="05000000000000000000"/>
-    <w:charset w:val="02"/>
-    <w:family w:val="auto"/>
-    <w:pitch w:val="variable"/>
-    <w:sig w:usb0="00000000" w:usb1="10000000" w:usb2="00000000" w:usb3="00000000" w:csb0="80000000" w:csb1="00000000"/>
-  </w:font>
-  <w:font w:name="Symbol">
-    <w:panose1 w:val="05050102010706020507"/>
-    <w:charset w:val="02"/>
-    <w:family w:val="roman"/>
-    <w:pitch w:val="variable"/>
-    <w:sig w:usb0="00000000" w:usb1="10000000" w:usb2="00000000" w:usb3="00000000" w:csb0="80000000" w:csb1="00000000"/>
-  </w:font>
-  <w:font w:name="Calibri Light">
-    <w:panose1 w:val="020F0302020204030204"/>
-    <w:charset w:val="00"/>
-    <w:family w:val="swiss"/>
-    <w:pitch w:val="variable"/>
-    <w:sig w:usb0="E0002AFF" w:usb1="C000247B" w:usb2="00000009" w:usb3="00000000" w:csb0="000001FF" w:csb1="00000000"/>
-  </w:font>
-</w:fonts>
-</file>
-
-<file path=word/glossary/settings.xml><?xml version="1.0" encoding="utf-8"?>
-<w:settings xmlns:mc="http://schemas.openxmlformats.org/markup-compatibility/2006" xmlns:o="urn:schemas-microsoft-com:office:office" xmlns:r="http://schemas.openxmlformats.org/officeDocument/2006/relationships" xmlns:m="http://schemas.openxmlformats.org/officeDocument/2006/math" xmlns:v="urn:schemas-microsoft-com:vml" xmlns:w10="urn:schemas-microsoft-com:office:word" xmlns:w="http://schemas.openxmlformats.org/wordprocessingml/2006/main" xmlns:w14="http://schemas.microsoft.com/office/word/2010/wordml" xmlns:w15="http://schemas.microsoft.com/office/word/2012/wordml" xmlns:w16cid="http://schemas.microsoft.com/office/word/2016/wordml/cid" xmlns:w16se="http://schemas.microsoft.com/office/word/2015/wordml/symex" xmlns:sl="http://schemas.openxmlformats.org/schemaLibrary/2006/main" mc:Ignorable="w14 w15 w16se w16cid">
-  <w:view w:val="normal"/>
-  <w:defaultTabStop w:val="708"/>
-  <w:hyphenationZone w:val="425"/>
-  <w:characterSpacingControl w:val="doNotCompress"/>
-  <w:compat>
-    <w:useFELayout/>
-    <w:compatSetting w:name="compatibilityMode" w:uri="http://schemas.microsoft.com/office/word" w:val="15"/>
-    <w:compatSetting w:name="overrideTableStyleFontSizeAndJustification" w:uri="http://schemas.microsoft.com/office/word" w:val="1"/>
-    <w:compatSetting w:name="enableOpenTypeFeatures" w:uri="http://schemas.microsoft.com/office/word" w:val="1"/>
-    <w:compatSetting w:name="doNotFlipMirrorIndents" w:uri="http://schemas.microsoft.com/office/word" w:val="1"/>
-    <w:compatSetting w:name="differentiateMultirowTableHeaders" w:uri="http://schemas.microsoft.com/office/word" w:val="1"/>
-    <w:compatSetting w:name="useWord2013TrackBottomHyphenation" w:uri="http://schemas.microsoft.com/office/word" w:val="0"/>
-  </w:compat>
-  <w:rsids>
-    <w:rsidRoot w:val="00390224"/>
-    <w:rsid w:val="00390224"/>
-    <w:rsid w:val="00471E79"/>
-  </w:rsids>
-  <m:mathPr>
-    <m:mathFont m:val="Cambria Math"/>
-    <m:brkBin m:val="before"/>
-    <m:brkBinSub m:val="--"/>
-    <m:smallFrac m:val="0"/>
-    <m:dispDef/>
-    <m:lMargin m:val="0"/>
-    <m:rMargin m:val="0"/>
-    <m:defJc m:val="centerGroup"/>
-    <m:wrapIndent m:val="1440"/>
-    <m:intLim m:val="subSup"/>
-    <m:naryLim m:val="undOvr"/>
-  </m:mathPr>
-  <w:themeFontLang w:val="de-AT"/>
-  <w:clrSchemeMapping w:bg1="light1" w:t1="dark1" w:bg2="light2" w:t2="dark2" w:accent1="accent1" w:accent2="accent2" w:accent3="accent3" w:accent4="accent4" w:accent5="accent5" w:accent6="accent6" w:hyperlink="hyperlink" w:followedHyperlink="followedHyperlink"/>
-  <w:decimalSymbol w:val=","/>
-  <w:listSeparator w:val=";"/>
-  <w15:chartTrackingRefBased/>
-</w:settings>
-</file>
-
-<file path=word/glossary/styles.xml><?xml version="1.0" encoding="utf-8"?>
-<w:styles xmlns:mc="http://schemas.openxmlformats.org/markup-compatibility/2006" xmlns:r="http://schemas.openxmlformats.org/officeDocument/2006/relationships" xmlns:w="http://schemas.openxmlformats.org/wordprocessingml/2006/main" xmlns:w14="http://schemas.microsoft.com/office/word/2010/wordml" xmlns:w15="http://schemas.microsoft.com/office/word/2012/wordml" xmlns:w16cid="http://schemas.microsoft.com/office/word/2016/wordml/cid" xmlns:w16se="http://schemas.microsoft.com/office/word/2015/wordml/symex" mc:Ignorable="w14 w15 w16se w16cid">
+<file path=word/stylesWithEffects.xml><?xml version="1.0" encoding="utf-8"?>
+<w:styles xmlns:wpc="http://schemas.microsoft.com/office/word/2010/wordprocessingCanvas" xmlns:mc="http://schemas.openxmlformats.org/markup-compatibility/2006" xmlns:o="urn:schemas-microsoft-com:office:office" xmlns:r="http://schemas.openxmlformats.org/officeDocument/2006/relationships" xmlns:m="http://schemas.openxmlformats.org/officeDocument/2006/math" xmlns:v="urn:schemas-microsoft-com:vml" xmlns:wp14="http://schemas.microsoft.com/office/word/2010/wordprocessingDrawing" xmlns:wp="http://schemas.openxmlformats.org/drawingml/2006/wordprocessingDrawing" xmlns:w10="urn:schemas-microsoft-com:office:word" xmlns:w="http://schemas.openxmlformats.org/wordprocessingml/2006/main" xmlns:w14="http://schemas.microsoft.com/office/word/2010/wordml" xmlns:wpg="http://schemas.microsoft.com/office/word/2010/wordprocessingGroup" xmlns:wpi="http://schemas.microsoft.com/office/word/2010/wordprocessingInk" xmlns:wne="http://schemas.microsoft.com/office/word/2006/wordml" xmlns:wps="http://schemas.microsoft.com/office/word/2010/wordprocessingShape" mc:Ignorable="w14 wp14">
   <w:docDefaults>
     <w:rPrDefault>
       <w:rPr>
-        <w:rFonts w:asciiTheme="minorHAnsi" w:eastAsiaTheme="minorEastAsia" w:hAnsiTheme="minorHAnsi" w:cstheme="minorBidi"/>
+        <w:rFonts w:asciiTheme="minorHAnsi" w:eastAsiaTheme="minorHAnsi" w:hAnsiTheme="minorHAnsi" w:cstheme="minorBidi"/>
         <w:sz w:val="22"/>
         <w:szCs w:val="22"/>
-        <w:lang w:val="de-AT" w:eastAsia="de-AT" w:bidi="ar-SA"/>
+        <w:lang w:val="de-AT" w:eastAsia="en-US" w:bidi="ar-SA"/>
       </w:rPr>
     </w:rPrDefault>
     <w:pPrDefault>
@@ -2816,386 +2960,213 @@
       </w:pPr>
     </w:pPrDefault>
   </w:docDefaults>
-  <w:latentStyles w:defLockedState="0" w:defUIPriority="99" w:defSemiHidden="0" w:defUnhideWhenUsed="0" w:defQFormat="0" w:count="375">
-    <w:lsdException w:name="Normal" w:uiPriority="0" w:qFormat="1"/>
-    <w:lsdException w:name="heading 1" w:uiPriority="9" w:qFormat="1"/>
-    <w:lsdException w:name="heading 2" w:semiHidden="1" w:uiPriority="9" w:unhideWhenUsed="1" w:qFormat="1"/>
-    <w:lsdException w:name="heading 3" w:semiHidden="1" w:uiPriority="9" w:unhideWhenUsed="1" w:qFormat="1"/>
-    <w:lsdException w:name="heading 4" w:semiHidden="1" w:uiPriority="9" w:unhideWhenUsed="1" w:qFormat="1"/>
-    <w:lsdException w:name="heading 5" w:semiHidden="1" w:uiPriority="9" w:unhideWhenUsed="1" w:qFormat="1"/>
-    <w:lsdException w:name="heading 6" w:semiHidden="1" w:uiPriority="9" w:unhideWhenUsed="1" w:qFormat="1"/>
-    <w:lsdException w:name="heading 7" w:semiHidden="1" w:uiPriority="9" w:unhideWhenUsed="1" w:qFormat="1"/>
-    <w:lsdException w:name="heading 8" w:semiHidden="1" w:uiPriority="9" w:unhideWhenUsed="1" w:qFormat="1"/>
-    <w:lsdException w:name="heading 9" w:semiHidden="1" w:uiPriority="9" w:unhideWhenUsed="1" w:qFormat="1"/>
-    <w:lsdException w:name="index 1" w:semiHidden="1" w:unhideWhenUsed="1"/>
-    <w:lsdException w:name="index 2" w:semiHidden="1" w:unhideWhenUsed="1"/>
-    <w:lsdException w:name="index 3" w:semiHidden="1" w:unhideWhenUsed="1"/>
-    <w:lsdException w:name="index 4" w:semiHidden="1" w:unhideWhenUsed="1"/>
-    <w:lsdException w:name="index 5" w:semiHidden="1" w:unhideWhenUsed="1"/>
-    <w:lsdException w:name="index 6" w:semiHidden="1" w:unhideWhenUsed="1"/>
-    <w:lsdException w:name="index 7" w:semiHidden="1" w:unhideWhenUsed="1"/>
-    <w:lsdException w:name="index 8" w:semiHidden="1" w:unhideWhenUsed="1"/>
-    <w:lsdException w:name="index 9" w:semiHidden="1" w:unhideWhenUsed="1"/>
-    <w:lsdException w:name="toc 1" w:semiHidden="1" w:uiPriority="39" w:unhideWhenUsed="1"/>
-    <w:lsdException w:name="toc 2" w:semiHidden="1" w:uiPriority="39" w:unhideWhenUsed="1"/>
-    <w:lsdException w:name="toc 3" w:semiHidden="1" w:uiPriority="39" w:unhideWhenUsed="1"/>
-    <w:lsdException w:name="toc 4" w:semiHidden="1" w:uiPriority="39" w:unhideWhenUsed="1"/>
-    <w:lsdException w:name="toc 5" w:semiHidden="1" w:uiPriority="39" w:unhideWhenUsed="1"/>
-    <w:lsdException w:name="toc 6" w:semiHidden="1" w:uiPriority="39" w:unhideWhenUsed="1"/>
-    <w:lsdException w:name="toc 7" w:semiHidden="1" w:uiPriority="39" w:unhideWhenUsed="1"/>
-    <w:lsdException w:name="toc 8" w:semiHidden="1" w:uiPriority="39" w:unhideWhenUsed="1"/>
-    <w:lsdException w:name="toc 9" w:semiHidden="1" w:uiPriority="39" w:unhideWhenUsed="1"/>
-    <w:lsdException w:name="Normal Indent" w:semiHidden="1" w:unhideWhenUsed="1"/>
-    <w:lsdException w:name="footnote text" w:semiHidden="1" w:unhideWhenUsed="1"/>
-    <w:lsdException w:name="annotation text" w:semiHidden="1" w:unhideWhenUsed="1"/>
-    <w:lsdException w:name="header" w:semiHidden="1" w:unhideWhenUsed="1"/>
-    <w:lsdException w:name="footer" w:semiHidden="1" w:unhideWhenUsed="1"/>
-    <w:lsdException w:name="index heading" w:semiHidden="1" w:unhideWhenUsed="1"/>
-    <w:lsdException w:name="caption" w:semiHidden="1" w:uiPriority="35" w:unhideWhenUsed="1" w:qFormat="1"/>
-    <w:lsdException w:name="table of figures" w:semiHidden="1" w:unhideWhenUsed="1"/>
-    <w:lsdException w:name="envelope address" w:semiHidden="1" w:unhideWhenUsed="1"/>
-    <w:lsdException w:name="envelope return" w:semiHidden="1" w:unhideWhenUsed="1"/>
-    <w:lsdException w:name="footnote reference" w:semiHidden="1" w:unhideWhenUsed="1"/>
-    <w:lsdException w:name="annotation reference" w:semiHidden="1" w:unhideWhenUsed="1"/>
-    <w:lsdException w:name="line number" w:semiHidden="1" w:unhideWhenUsed="1"/>
-    <w:lsdException w:name="page number" w:semiHidden="1" w:unhideWhenUsed="1"/>
-    <w:lsdException w:name="endnote reference" w:semiHidden="1" w:unhideWhenUsed="1"/>
-    <w:lsdException w:name="endnote text" w:semiHidden="1" w:unhideWhenUsed="1"/>
-    <w:lsdException w:name="table of authorities" w:semiHidden="1" w:unhideWhenUsed="1"/>
-    <w:lsdException w:name="macro" w:semiHidden="1" w:unhideWhenUsed="1"/>
-    <w:lsdException w:name="toa heading" w:semiHidden="1" w:unhideWhenUsed="1"/>
-    <w:lsdException w:name="List" w:semiHidden="1" w:unhideWhenUsed="1"/>
-    <w:lsdException w:name="List Bullet" w:semiHidden="1" w:unhideWhenUsed="1"/>
-    <w:lsdException w:name="List Number" w:semiHidden="1" w:unhideWhenUsed="1"/>
-    <w:lsdException w:name="List 2" w:semiHidden="1" w:unhideWhenUsed="1"/>
-    <w:lsdException w:name="List 3" w:semiHidden="1" w:unhideWhenUsed="1"/>
-    <w:lsdException w:name="List 4" w:semiHidden="1" w:unhideWhenUsed="1"/>
-    <w:lsdException w:name="List 5" w:semiHidden="1" w:unhideWhenUsed="1"/>
-    <w:lsdException w:name="List Bullet 2" w:semiHidden="1" w:unhideWhenUsed="1"/>
-    <w:lsdException w:name="List Bullet 3" w:semiHidden="1" w:unhideWhenUsed="1"/>
-    <w:lsdException w:name="List Bullet 4" w:semiHidden="1" w:unhideWhenUsed="1"/>
-    <w:lsdException w:name="List Bullet 5" w:semiHidden="1" w:unhideWhenUsed="1"/>
-    <w:lsdException w:name="List Number 2" w:semiHidden="1" w:unhideWhenUsed="1"/>
-    <w:lsdException w:name="List Number 3" w:semiHidden="1" w:unhideWhenUsed="1"/>
-    <w:lsdException w:name="List Number 4" w:semiHidden="1" w:unhideWhenUsed="1"/>
-    <w:lsdException w:name="List Number 5" w:semiHidden="1" w:unhideWhenUsed="1"/>
-    <w:lsdException w:name="Title" w:uiPriority="10" w:qFormat="1"/>
-    <w:lsdException w:name="Closing" w:semiHidden="1" w:unhideWhenUsed="1"/>
-    <w:lsdException w:name="Signature" w:semiHidden="1" w:unhideWhenUsed="1"/>
-    <w:lsdException w:name="Default Paragraph Font" w:semiHidden="1" w:uiPriority="1" w:unhideWhenUsed="1"/>
-    <w:lsdException w:name="Body Text" w:semiHidden="1" w:unhideWhenUsed="1"/>
-    <w:lsdException w:name="Body Text Indent" w:semiHidden="1" w:unhideWhenUsed="1"/>
-    <w:lsdException w:name="List Continue" w:semiHidden="1" w:unhideWhenUsed="1"/>
-    <w:lsdException w:name="List Continue 2" w:semiHidden="1" w:unhideWhenUsed="1"/>
-    <w:lsdException w:name="List Continue 3" w:semiHidden="1" w:unhideWhenUsed="1"/>
-    <w:lsdException w:name="List Continue 4" w:semiHidden="1" w:unhideWhenUsed="1"/>
-    <w:lsdException w:name="List Continue 5" w:semiHidden="1" w:unhideWhenUsed="1"/>
-    <w:lsdException w:name="Message Header" w:semiHidden="1" w:unhideWhenUsed="1"/>
-    <w:lsdException w:name="Subtitle" w:uiPriority="11" w:qFormat="1"/>
-    <w:lsdException w:name="Salutation" w:semiHidden="1" w:unhideWhenUsed="1"/>
-    <w:lsdException w:name="Date" w:semiHidden="1" w:unhideWhenUsed="1"/>
-    <w:lsdException w:name="Body Text First Indent" w:semiHidden="1" w:unhideWhenUsed="1"/>
-    <w:lsdException w:name="Body Text First Indent 2" w:semiHidden="1" w:unhideWhenUsed="1"/>
-    <w:lsdException w:name="Note Heading" w:semiHidden="1" w:unhideWhenUsed="1"/>
-    <w:lsdException w:name="Body Text 2" w:semiHidden="1" w:unhideWhenUsed="1"/>
-    <w:lsdException w:name="Body Text 3" w:semiHidden="1" w:unhideWhenUsed="1"/>
-    <w:lsdException w:name="Body Text Indent 2" w:semiHidden="1" w:unhideWhenUsed="1"/>
-    <w:lsdException w:name="Body Text Indent 3" w:semiHidden="1" w:unhideWhenUsed="1"/>
-    <w:lsdException w:name="Block Text" w:semiHidden="1" w:unhideWhenUsed="1"/>
-    <w:lsdException w:name="Hyperlink" w:semiHidden="1" w:unhideWhenUsed="1"/>
-    <w:lsdException w:name="FollowedHyperlink" w:semiHidden="1" w:unhideWhenUsed="1"/>
-    <w:lsdException w:name="Strong" w:uiPriority="22" w:qFormat="1"/>
-    <w:lsdException w:name="Emphasis" w:uiPriority="20" w:qFormat="1"/>
-    <w:lsdException w:name="Document Map" w:semiHidden="1" w:unhideWhenUsed="1"/>
-    <w:lsdException w:name="Plain Text" w:semiHidden="1" w:unhideWhenUsed="1"/>
-    <w:lsdException w:name="E-mail Signature" w:semiHidden="1" w:unhideWhenUsed="1"/>
-    <w:lsdException w:name="HTML Top of Form" w:semiHidden="1" w:unhideWhenUsed="1"/>
-    <w:lsdException w:name="HTML Bottom of Form" w:semiHidden="1" w:unhideWhenUsed="1"/>
-    <w:lsdException w:name="Normal (Web)" w:semiHidden="1" w:unhideWhenUsed="1"/>
-    <w:lsdException w:name="HTML Acronym" w:semiHidden="1" w:unhideWhenUsed="1"/>
-    <w:lsdException w:name="HTML Address" w:semiHidden="1" w:unhideWhenUsed="1"/>
-    <w:lsdException w:name="HTML Cite" w:semiHidden="1" w:unhideWhenUsed="1"/>
-    <w:lsdException w:name="HTML Code" w:semiHidden="1" w:unhideWhenUsed="1"/>
-    <w:lsdException w:name="HTML Definition" w:semiHidden="1" w:unhideWhenUsed="1"/>
-    <w:lsdException w:name="HTML Keyboard" w:semiHidden="1" w:unhideWhenUsed="1"/>
-    <w:lsdException w:name="HTML Preformatted" w:semiHidden="1" w:unhideWhenUsed="1"/>
-    <w:lsdException w:name="HTML Sample" w:semiHidden="1" w:unhideWhenUsed="1"/>
-    <w:lsdException w:name="HTML Typewriter" w:semiHidden="1" w:unhideWhenUsed="1"/>
-    <w:lsdException w:name="HTML Variable" w:semiHidden="1" w:unhideWhenUsed="1"/>
-    <w:lsdException w:name="Normal Table" w:semiHidden="1" w:unhideWhenUsed="1"/>
-    <w:lsdException w:name="annotation subject" w:semiHidden="1" w:unhideWhenUsed="1"/>
-    <w:lsdException w:name="No List" w:semiHidden="1" w:unhideWhenUsed="1"/>
-    <w:lsdException w:name="Outline List 1" w:semiHidden="1" w:unhideWhenUsed="1"/>
-    <w:lsdException w:name="Outline List 2" w:semiHidden="1" w:unhideWhenUsed="1"/>
-    <w:lsdException w:name="Outline List 3" w:semiHidden="1" w:unhideWhenUsed="1"/>
-    <w:lsdException w:name="Table Simple 1" w:semiHidden="1" w:unhideWhenUsed="1"/>
-    <w:lsdException w:name="Table Simple 2" w:semiHidden="1" w:unhideWhenUsed="1"/>
-    <w:lsdException w:name="Table Simple 3" w:semiHidden="1" w:unhideWhenUsed="1"/>
-    <w:lsdException w:name="Table Classic 1" w:semiHidden="1" w:unhideWhenUsed="1"/>
-    <w:lsdException w:name="Table Classic 2" w:semiHidden="1" w:unhideWhenUsed="1"/>
-    <w:lsdException w:name="Table Classic 3" w:semiHidden="1" w:unhideWhenUsed="1"/>
-    <w:lsdException w:name="Table Classic 4" w:semiHidden="1" w:unhideWhenUsed="1"/>
-    <w:lsdException w:name="Table Colorful 1" w:semiHidden="1" w:unhideWhenUsed="1"/>
-    <w:lsdException w:name="Table Colorful 2" w:semiHidden="1" w:unhideWhenUsed="1"/>
-    <w:lsdException w:name="Table Colorful 3" w:semiHidden="1" w:unhideWhenUsed="1"/>
-    <w:lsdException w:name="Table Columns 1" w:semiHidden="1" w:unhideWhenUsed="1"/>
-    <w:lsdException w:name="Table Columns 2" w:semiHidden="1" w:unhideWhenUsed="1"/>
-    <w:lsdException w:name="Table Columns 3" w:semiHidden="1" w:unhideWhenUsed="1"/>
-    <w:lsdException w:name="Table Columns 4" w:semiHidden="1" w:unhideWhenUsed="1"/>
-    <w:lsdException w:name="Table Columns 5" w:semiHidden="1" w:unhideWhenUsed="1"/>
-    <w:lsdException w:name="Table Grid 1" w:semiHidden="1" w:unhideWhenUsed="1"/>
-    <w:lsdException w:name="Table Grid 2" w:semiHidden="1" w:unhideWhenUsed="1"/>
-    <w:lsdException w:name="Table Grid 3" w:semiHidden="1" w:unhideWhenUsed="1"/>
-    <w:lsdException w:name="Table Grid 4" w:semiHidden="1" w:unhideWhenUsed="1"/>
-    <w:lsdException w:name="Table Grid 5" w:semiHidden="1" w:unhideWhenUsed="1"/>
-    <w:lsdException w:name="Table Grid 6" w:semiHidden="1" w:unhideWhenUsed="1"/>
-    <w:lsdException w:name="Table Grid 7" w:semiHidden="1" w:unhideWhenUsed="1"/>
-    <w:lsdException w:name="Table Grid 8" w:semiHidden="1" w:unhideWhenUsed="1"/>
-    <w:lsdException w:name="Table List 1" w:semiHidden="1" w:unhideWhenUsed="1"/>
-    <w:lsdException w:name="Table List 2" w:semiHidden="1" w:unhideWhenUsed="1"/>
-    <w:lsdException w:name="Table List 3" w:semiHidden="1" w:unhideWhenUsed="1"/>
-    <w:lsdException w:name="Table List 4" w:semiHidden="1" w:unhideWhenUsed="1"/>
-    <w:lsdException w:name="Table List 5" w:semiHidden="1" w:unhideWhenUsed="1"/>
-    <w:lsdException w:name="Table List 6" w:semiHidden="1" w:unhideWhenUsed="1"/>
-    <w:lsdException w:name="Table List 7" w:semiHidden="1" w:unhideWhenUsed="1"/>
-    <w:lsdException w:name="Table List 8" w:semiHidden="1" w:unhideWhenUsed="1"/>
-    <w:lsdException w:name="Table 3D effects 1" w:semiHidden="1" w:unhideWhenUsed="1"/>
-    <w:lsdException w:name="Table 3D effects 2" w:semiHidden="1" w:unhideWhenUsed="1"/>
-    <w:lsdException w:name="Table 3D effects 3" w:semiHidden="1" w:unhideWhenUsed="1"/>
-    <w:lsdException w:name="Table Contemporary" w:semiHidden="1" w:unhideWhenUsed="1"/>
-    <w:lsdException w:name="Table Elegant" w:semiHidden="1" w:unhideWhenUsed="1"/>
-    <w:lsdException w:name="Table Professional" w:semiHidden="1" w:unhideWhenUsed="1"/>
-    <w:lsdException w:name="Table Subtle 1" w:semiHidden="1" w:unhideWhenUsed="1"/>
-    <w:lsdException w:name="Table Subtle 2" w:semiHidden="1" w:unhideWhenUsed="1"/>
-    <w:lsdException w:name="Table Web 1" w:semiHidden="1" w:unhideWhenUsed="1"/>
-    <w:lsdException w:name="Table Web 2" w:semiHidden="1" w:unhideWhenUsed="1"/>
-    <w:lsdException w:name="Table Web 3" w:semiHidden="1" w:unhideWhenUsed="1"/>
-    <w:lsdException w:name="Balloon Text" w:semiHidden="1" w:unhideWhenUsed="1"/>
-    <w:lsdException w:name="Table Grid" w:uiPriority="39"/>
-    <w:lsdException w:name="Table Theme" w:semiHidden="1" w:unhideWhenUsed="1"/>
-    <w:lsdException w:name="Placeholder Text" w:semiHidden="1"/>
-    <w:lsdException w:name="No Spacing" w:uiPriority="1" w:qFormat="1"/>
-    <w:lsdException w:name="Light Shading" w:uiPriority="60"/>
-    <w:lsdException w:name="Light List" w:uiPriority="61"/>
-    <w:lsdException w:name="Light Grid" w:uiPriority="62"/>
-    <w:lsdException w:name="Medium Shading 1" w:uiPriority="63"/>
-    <w:lsdException w:name="Medium Shading 2" w:uiPriority="64"/>
-    <w:lsdException w:name="Medium List 1" w:uiPriority="65"/>
-    <w:lsdException w:name="Medium List 2" w:uiPriority="66"/>
-    <w:lsdException w:name="Medium Grid 1" w:uiPriority="67"/>
-    <w:lsdException w:name="Medium Grid 2" w:uiPriority="68"/>
-    <w:lsdException w:name="Medium Grid 3" w:uiPriority="69"/>
-    <w:lsdException w:name="Dark List" w:uiPriority="70"/>
-    <w:lsdException w:name="Colorful Shading" w:uiPriority="71"/>
-    <w:lsdException w:name="Colorful List" w:uiPriority="72"/>
-    <w:lsdException w:name="Colorful Grid" w:uiPriority="73"/>
-    <w:lsdException w:name="Light Shading Accent 1" w:uiPriority="60"/>
-    <w:lsdException w:name="Light List Accent 1" w:uiPriority="61"/>
-    <w:lsdException w:name="Light Grid Accent 1" w:uiPriority="62"/>
-    <w:lsdException w:name="Medium Shading 1 Accent 1" w:uiPriority="63"/>
-    <w:lsdException w:name="Medium Shading 2 Accent 1" w:uiPriority="64"/>
-    <w:lsdException w:name="Medium List 1 Accent 1" w:uiPriority="65"/>
-    <w:lsdException w:name="Revision" w:semiHidden="1"/>
-    <w:lsdException w:name="List Paragraph" w:uiPriority="34" w:qFormat="1"/>
-    <w:lsdException w:name="Quote" w:uiPriority="29" w:qFormat="1"/>
-    <w:lsdException w:name="Intense Quote" w:uiPriority="30" w:qFormat="1"/>
-    <w:lsdException w:name="Medium List 2 Accent 1" w:uiPriority="66"/>
-    <w:lsdException w:name="Medium Grid 1 Accent 1" w:uiPriority="67"/>
-    <w:lsdException w:name="Medium Grid 2 Accent 1" w:uiPriority="68"/>
-    <w:lsdException w:name="Medium Grid 3 Accent 1" w:uiPriority="69"/>
-    <w:lsdException w:name="Dark List Accent 1" w:uiPriority="70"/>
-    <w:lsdException w:name="Colorful Shading Accent 1" w:uiPriority="71"/>
-    <w:lsdException w:name="Colorful List Accent 1" w:uiPriority="72"/>
-    <w:lsdException w:name="Colorful Grid Accent 1" w:uiPriority="73"/>
-    <w:lsdException w:name="Light Shading Accent 2" w:uiPriority="60"/>
-    <w:lsdException w:name="Light List Accent 2" w:uiPriority="61"/>
-    <w:lsdException w:name="Light Grid Accent 2" w:uiPriority="62"/>
-    <w:lsdException w:name="Medium Shading 1 Accent 2" w:uiPriority="63"/>
-    <w:lsdException w:name="Medium Shading 2 Accent 2" w:uiPriority="64"/>
-    <w:lsdException w:name="Medium List 1 Accent 2" w:uiPriority="65"/>
-    <w:lsdException w:name="Medium List 2 Accent 2" w:uiPriority="66"/>
-    <w:lsdException w:name="Medium Grid 1 Accent 2" w:uiPriority="67"/>
-    <w:lsdException w:name="Medium Grid 2 Accent 2" w:uiPriority="68"/>
-    <w:lsdException w:name="Medium Grid 3 Accent 2" w:uiPriority="69"/>
-    <w:lsdException w:name="Dark List Accent 2" w:uiPriority="70"/>
-    <w:lsdException w:name="Colorful Shading Accent 2" w:uiPriority="71"/>
-    <w:lsdException w:name="Colorful List Accent 2" w:uiPriority="72"/>
-    <w:lsdException w:name="Colorful Grid Accent 2" w:uiPriority="73"/>
-    <w:lsdException w:name="Light Shading Accent 3" w:uiPriority="60"/>
-    <w:lsdException w:name="Light List Accent 3" w:uiPriority="61"/>
-    <w:lsdException w:name="Light Grid Accent 3" w:uiPriority="62"/>
-    <w:lsdException w:name="Medium Shading 1 Accent 3" w:uiPriority="63"/>
-    <w:lsdException w:name="Medium Shading 2 Accent 3" w:uiPriority="64"/>
-    <w:lsdException w:name="Medium List 1 Accent 3" w:uiPriority="65"/>
-    <w:lsdException w:name="Medium List 2 Accent 3" w:uiPriority="66"/>
-    <w:lsdException w:name="Medium Grid 1 Accent 3" w:uiPriority="67"/>
-    <w:lsdException w:name="Medium Grid 2 Accent 3" w:uiPriority="68"/>
-    <w:lsdException w:name="Medium Grid 3 Accent 3" w:uiPriority="69"/>
-    <w:lsdException w:name="Dark List Accent 3" w:uiPriority="70"/>
-    <w:lsdException w:name="Colorful Shading Accent 3" w:uiPriority="71"/>
-    <w:lsdException w:name="Colorful List Accent 3" w:uiPriority="72"/>
-    <w:lsdException w:name="Colorful Grid Accent 3" w:uiPriority="73"/>
-    <w:lsdException w:name="Light Shading Accent 4" w:uiPriority="60"/>
-    <w:lsdException w:name="Light List Accent 4" w:uiPriority="61"/>
-    <w:lsdException w:name="Light Grid Accent 4" w:uiPriority="62"/>
-    <w:lsdException w:name="Medium Shading 1 Accent 4" w:uiPriority="63"/>
-    <w:lsdException w:name="Medium Shading 2 Accent 4" w:uiPriority="64"/>
-    <w:lsdException w:name="Medium List 1 Accent 4" w:uiPriority="65"/>
-    <w:lsdException w:name="Medium List 2 Accent 4" w:uiPriority="66"/>
-    <w:lsdException w:name="Medium Grid 1 Accent 4" w:uiPriority="67"/>
-    <w:lsdException w:name="Medium Grid 2 Accent 4" w:uiPriority="68"/>
-    <w:lsdException w:name="Medium Grid 3 Accent 4" w:uiPriority="69"/>
-    <w:lsdException w:name="Dark List Accent 4" w:uiPriority="70"/>
-    <w:lsdException w:name="Colorful Shading Accent 4" w:uiPriority="71"/>
-    <w:lsdException w:name="Colorful List Accent 4" w:uiPriority="72"/>
-    <w:lsdException w:name="Colorful Grid Accent 4" w:uiPriority="73"/>
-    <w:lsdException w:name="Light Shading Accent 5" w:uiPriority="60"/>
-    <w:lsdException w:name="Light List Accent 5" w:uiPriority="61"/>
-    <w:lsdException w:name="Light Grid Accent 5" w:uiPriority="62"/>
-    <w:lsdException w:name="Medium Shading 1 Accent 5" w:uiPriority="63"/>
-    <w:lsdException w:name="Medium Shading 2 Accent 5" w:uiPriority="64"/>
-    <w:lsdException w:name="Medium List 1 Accent 5" w:uiPriority="65"/>
-    <w:lsdException w:name="Medium List 2 Accent 5" w:uiPriority="66"/>
-    <w:lsdException w:name="Medium Grid 1 Accent 5" w:uiPriority="67"/>
-    <w:lsdException w:name="Medium Grid 2 Accent 5" w:uiPriority="68"/>
-    <w:lsdException w:name="Medium Grid 3 Accent 5" w:uiPriority="69"/>
-    <w:lsdException w:name="Dark List Accent 5" w:uiPriority="70"/>
-    <w:lsdException w:name="Colorful Shading Accent 5" w:uiPriority="71"/>
-    <w:lsdException w:name="Colorful List Accent 5" w:uiPriority="72"/>
-    <w:lsdException w:name="Colorful Grid Accent 5" w:uiPriority="73"/>
-    <w:lsdException w:name="Light Shading Accent 6" w:uiPriority="60"/>
-    <w:lsdException w:name="Light List Accent 6" w:uiPriority="61"/>
-    <w:lsdException w:name="Light Grid Accent 6" w:uiPriority="62"/>
-    <w:lsdException w:name="Medium Shading 1 Accent 6" w:uiPriority="63"/>
-    <w:lsdException w:name="Medium Shading 2 Accent 6" w:uiPriority="64"/>
-    <w:lsdException w:name="Medium List 1 Accent 6" w:uiPriority="65"/>
-    <w:lsdException w:name="Medium List 2 Accent 6" w:uiPriority="66"/>
-    <w:lsdException w:name="Medium Grid 1 Accent 6" w:uiPriority="67"/>
-    <w:lsdException w:name="Medium Grid 2 Accent 6" w:uiPriority="68"/>
-    <w:lsdException w:name="Medium Grid 3 Accent 6" w:uiPriority="69"/>
-    <w:lsdException w:name="Dark List Accent 6" w:uiPriority="70"/>
-    <w:lsdException w:name="Colorful Shading Accent 6" w:uiPriority="71"/>
-    <w:lsdException w:name="Colorful List Accent 6" w:uiPriority="72"/>
-    <w:lsdException w:name="Colorful Grid Accent 6" w:uiPriority="73"/>
-    <w:lsdException w:name="Subtle Emphasis" w:uiPriority="19" w:qFormat="1"/>
-    <w:lsdException w:name="Intense Emphasis" w:uiPriority="21" w:qFormat="1"/>
-    <w:lsdException w:name="Subtle Reference" w:uiPriority="31" w:qFormat="1"/>
-    <w:lsdException w:name="Intense Reference" w:uiPriority="32" w:qFormat="1"/>
-    <w:lsdException w:name="Book Title" w:uiPriority="33" w:qFormat="1"/>
-    <w:lsdException w:name="Bibliography" w:semiHidden="1" w:uiPriority="37" w:unhideWhenUsed="1"/>
-    <w:lsdException w:name="TOC Heading" w:semiHidden="1" w:uiPriority="39" w:unhideWhenUsed="1" w:qFormat="1"/>
-    <w:lsdException w:name="Plain Table 1" w:uiPriority="41"/>
-    <w:lsdException w:name="Plain Table 2" w:uiPriority="42"/>
-    <w:lsdException w:name="Plain Table 3" w:uiPriority="43"/>
-    <w:lsdException w:name="Plain Table 4" w:uiPriority="44"/>
-    <w:lsdException w:name="Plain Table 5" w:uiPriority="45"/>
-    <w:lsdException w:name="Grid Table Light" w:uiPriority="40"/>
-    <w:lsdException w:name="Grid Table 1 Light" w:uiPriority="46"/>
-    <w:lsdException w:name="Grid Table 2" w:uiPriority="47"/>
-    <w:lsdException w:name="Grid Table 3" w:uiPriority="48"/>
-    <w:lsdException w:name="Grid Table 4" w:uiPriority="49"/>
-    <w:lsdException w:name="Grid Table 5 Dark" w:uiPriority="50"/>
-    <w:lsdException w:name="Grid Table 6 Colorful" w:uiPriority="51"/>
-    <w:lsdException w:name="Grid Table 7 Colorful" w:uiPriority="52"/>
-    <w:lsdException w:name="Grid Table 1 Light Accent 1" w:uiPriority="46"/>
-    <w:lsdException w:name="Grid Table 2 Accent 1" w:uiPriority="47"/>
-    <w:lsdException w:name="Grid Table 3 Accent 1" w:uiPriority="48"/>
-    <w:lsdException w:name="Grid Table 4 Accent 1" w:uiPriority="49"/>
-    <w:lsdException w:name="Grid Table 5 Dark Accent 1" w:uiPriority="50"/>
-    <w:lsdException w:name="Grid Table 6 Colorful Accent 1" w:uiPriority="51"/>
-    <w:lsdException w:name="Grid Table 7 Colorful Accent 1" w:uiPriority="52"/>
-    <w:lsdException w:name="Grid Table 1 Light Accent 2" w:uiPriority="46"/>
-    <w:lsdException w:name="Grid Table 2 Accent 2" w:uiPriority="47"/>
-    <w:lsdException w:name="Grid Table 3 Accent 2" w:uiPriority="48"/>
-    <w:lsdException w:name="Grid Table 4 Accent 2" w:uiPriority="49"/>
-    <w:lsdException w:name="Grid Table 5 Dark Accent 2" w:uiPriority="50"/>
-    <w:lsdException w:name="Grid Table 6 Colorful Accent 2" w:uiPriority="51"/>
-    <w:lsdException w:name="Grid Table 7 Colorful Accent 2" w:uiPriority="52"/>
-    <w:lsdException w:name="Grid Table 1 Light Accent 3" w:uiPriority="46"/>
-    <w:lsdException w:name="Grid Table 2 Accent 3" w:uiPriority="47"/>
-    <w:lsdException w:name="Grid Table 3 Accent 3" w:uiPriority="48"/>
-    <w:lsdException w:name="Grid Table 4 Accent 3" w:uiPriority="49"/>
-    <w:lsdException w:name="Grid Table 5 Dark Accent 3" w:uiPriority="50"/>
-    <w:lsdException w:name="Grid Table 6 Colorful Accent 3" w:uiPriority="51"/>
-    <w:lsdException w:name="Grid Table 7 Colorful Accent 3" w:uiPriority="52"/>
-    <w:lsdException w:name="Grid Table 1 Light Accent 4" w:uiPriority="46"/>
-    <w:lsdException w:name="Grid Table 2 Accent 4" w:uiPriority="47"/>
-    <w:lsdException w:name="Grid Table 3 Accent 4" w:uiPriority="48"/>
-    <w:lsdException w:name="Grid Table 4 Accent 4" w:uiPriority="49"/>
-    <w:lsdException w:name="Grid Table 5 Dark Accent 4" w:uiPriority="50"/>
-    <w:lsdException w:name="Grid Table 6 Colorful Accent 4" w:uiPriority="51"/>
-    <w:lsdException w:name="Grid Table 7 Colorful Accent 4" w:uiPriority="52"/>
-    <w:lsdException w:name="Grid Table 1 Light Accent 5" w:uiPriority="46"/>
-    <w:lsdException w:name="Grid Table 2 Accent 5" w:uiPriority="47"/>
-    <w:lsdException w:name="Grid Table 3 Accent 5" w:uiPriority="48"/>
-    <w:lsdException w:name="Grid Table 4 Accent 5" w:uiPriority="49"/>
-    <w:lsdException w:name="Grid Table 5 Dark Accent 5" w:uiPriority="50"/>
-    <w:lsdException w:name="Grid Table 6 Colorful Accent 5" w:uiPriority="51"/>
-    <w:lsdException w:name="Grid Table 7 Colorful Accent 5" w:uiPriority="52"/>
-    <w:lsdException w:name="Grid Table 1 Light Accent 6" w:uiPriority="46"/>
-    <w:lsdException w:name="Grid Table 2 Accent 6" w:uiPriority="47"/>
-    <w:lsdException w:name="Grid Table 3 Accent 6" w:uiPriority="48"/>
-    <w:lsdException w:name="Grid Table 4 Accent 6" w:uiPriority="49"/>
-    <w:lsdException w:name="Grid Table 5 Dark Accent 6" w:uiPriority="50"/>
-    <w:lsdException w:name="Grid Table 6 Colorful Accent 6" w:uiPriority="51"/>
-    <w:lsdException w:name="Grid Table 7 Colorful Accent 6" w:uiPriority="52"/>
-    <w:lsdException w:name="List Table 1 Light" w:uiPriority="46"/>
-    <w:lsdException w:name="List Table 2" w:uiPriority="47"/>
-    <w:lsdException w:name="List Table 3" w:uiPriority="48"/>
-    <w:lsdException w:name="List Table 4" w:uiPriority="49"/>
-    <w:lsdException w:name="List Table 5 Dark" w:uiPriority="50"/>
-    <w:lsdException w:name="List Table 6 Colorful" w:uiPriority="51"/>
-    <w:lsdException w:name="List Table 7 Colorful" w:uiPriority="52"/>
-    <w:lsdException w:name="List Table 1 Light Accent 1" w:uiPriority="46"/>
-    <w:lsdException w:name="List Table 2 Accent 1" w:uiPriority="47"/>
-    <w:lsdException w:name="List Table 3 Accent 1" w:uiPriority="48"/>
-    <w:lsdException w:name="List Table 4 Accent 1" w:uiPriority="49"/>
-    <w:lsdException w:name="List Table 5 Dark Accent 1" w:uiPriority="50"/>
-    <w:lsdException w:name="List Table 6 Colorful Accent 1" w:uiPriority="51"/>
-    <w:lsdException w:name="List Table 7 Colorful Accent 1" w:uiPriority="52"/>
-    <w:lsdException w:name="List Table 1 Light Accent 2" w:uiPriority="46"/>
-    <w:lsdException w:name="List Table 2 Accent 2" w:uiPriority="47"/>
-    <w:lsdException w:name="List Table 3 Accent 2" w:uiPriority="48"/>
-    <w:lsdException w:name="List Table 4 Accent 2" w:uiPriority="49"/>
-    <w:lsdException w:name="List Table 5 Dark Accent 2" w:uiPriority="50"/>
-    <w:lsdException w:name="List Table 6 Colorful Accent 2" w:uiPriority="51"/>
-    <w:lsdException w:name="List Table 7 Colorful Accent 2" w:uiPriority="52"/>
-    <w:lsdException w:name="List Table 1 Light Accent 3" w:uiPriority="46"/>
-    <w:lsdException w:name="List Table 2 Accent 3" w:uiPriority="47"/>
-    <w:lsdException w:name="List Table 3 Accent 3" w:uiPriority="48"/>
-    <w:lsdException w:name="List Table 4 Accent 3" w:uiPriority="49"/>
-    <w:lsdException w:name="List Table 5 Dark Accent 3" w:uiPriority="50"/>
-    <w:lsdException w:name="List Table 6 Colorful Accent 3" w:uiPriority="51"/>
-    <w:lsdException w:name="List Table 7 Colorful Accent 3" w:uiPriority="52"/>
-    <w:lsdException w:name="List Table 1 Light Accent 4" w:uiPriority="46"/>
-    <w:lsdException w:name="List Table 2 Accent 4" w:uiPriority="47"/>
-    <w:lsdException w:name="List Table 3 Accent 4" w:uiPriority="48"/>
-    <w:lsdException w:name="List Table 4 Accent 4" w:uiPriority="49"/>
-    <w:lsdException w:name="List Table 5 Dark Accent 4" w:uiPriority="50"/>
-    <w:lsdException w:name="List Table 6 Colorful Accent 4" w:uiPriority="51"/>
-    <w:lsdException w:name="List Table 7 Colorful Accent 4" w:uiPriority="52"/>
-    <w:lsdException w:name="List Table 1 Light Accent 5" w:uiPriority="46"/>
-    <w:lsdException w:name="List Table 2 Accent 5" w:uiPriority="47"/>
-    <w:lsdException w:name="List Table 3 Accent 5" w:uiPriority="48"/>
-    <w:lsdException w:name="List Table 4 Accent 5" w:uiPriority="49"/>
-    <w:lsdException w:name="List Table 5 Dark Accent 5" w:uiPriority="50"/>
-    <w:lsdException w:name="List Table 6 Colorful Accent 5" w:uiPriority="51"/>
-    <w:lsdException w:name="List Table 7 Colorful Accent 5" w:uiPriority="52"/>
-    <w:lsdException w:name="List Table 1 Light Accent 6" w:uiPriority="46"/>
-    <w:lsdException w:name="List Table 2 Accent 6" w:uiPriority="47"/>
-    <w:lsdException w:name="List Table 3 Accent 6" w:uiPriority="48"/>
-    <w:lsdException w:name="List Table 4 Accent 6" w:uiPriority="49"/>
-    <w:lsdException w:name="List Table 5 Dark Accent 6" w:uiPriority="50"/>
-    <w:lsdException w:name="List Table 6 Colorful Accent 6" w:uiPriority="51"/>
-    <w:lsdException w:name="List Table 7 Colorful Accent 6" w:uiPriority="52"/>
-    <w:lsdException w:name="Mention" w:semiHidden="1" w:unhideWhenUsed="1"/>
-    <w:lsdException w:name="Smart Hyperlink" w:semiHidden="1" w:unhideWhenUsed="1"/>
-    <w:lsdException w:name="Hashtag" w:semiHidden="1" w:unhideWhenUsed="1"/>
-    <w:lsdException w:name="Unresolved Mention" w:semiHidden="1" w:unhideWhenUsed="1"/>
+  <w:latentStyles w:defLockedState="0" w:defUIPriority="99" w:defSemiHidden="1" w:defUnhideWhenUsed="1" w:defQFormat="0" w:count="267">
+    <w:lsdException w:name="Normal" w:semiHidden="0" w:uiPriority="0" w:unhideWhenUsed="0" w:qFormat="1"/>
+    <w:lsdException w:name="heading 1" w:semiHidden="0" w:uiPriority="9" w:unhideWhenUsed="0" w:qFormat="1"/>
+    <w:lsdException w:name="heading 2" w:uiPriority="9" w:qFormat="1"/>
+    <w:lsdException w:name="heading 3" w:uiPriority="9" w:qFormat="1"/>
+    <w:lsdException w:name="heading 4" w:uiPriority="9" w:qFormat="1"/>
+    <w:lsdException w:name="heading 5" w:uiPriority="9" w:qFormat="1"/>
+    <w:lsdException w:name="heading 6" w:uiPriority="9" w:qFormat="1"/>
+    <w:lsdException w:name="heading 7" w:uiPriority="9" w:qFormat="1"/>
+    <w:lsdException w:name="heading 8" w:uiPriority="9" w:qFormat="1"/>
+    <w:lsdException w:name="heading 9" w:uiPriority="9" w:qFormat="1"/>
+    <w:lsdException w:name="toc 1" w:uiPriority="39"/>
+    <w:lsdException w:name="toc 2" w:uiPriority="39"/>
+    <w:lsdException w:name="toc 3" w:uiPriority="39"/>
+    <w:lsdException w:name="toc 4" w:uiPriority="39"/>
+    <w:lsdException w:name="toc 5" w:uiPriority="39"/>
+    <w:lsdException w:name="toc 6" w:uiPriority="39"/>
+    <w:lsdException w:name="toc 7" w:uiPriority="39"/>
+    <w:lsdException w:name="toc 8" w:uiPriority="39"/>
+    <w:lsdException w:name="toc 9" w:uiPriority="39"/>
+    <w:lsdException w:name="caption" w:uiPriority="35" w:qFormat="1"/>
+    <w:lsdException w:name="Title" w:semiHidden="0" w:uiPriority="10" w:unhideWhenUsed="0" w:qFormat="1"/>
+    <w:lsdException w:name="Default Paragraph Font" w:uiPriority="1"/>
+    <w:lsdException w:name="Subtitle" w:semiHidden="0" w:uiPriority="11" w:unhideWhenUsed="0" w:qFormat="1"/>
+    <w:lsdException w:name="Strong" w:semiHidden="0" w:uiPriority="22" w:unhideWhenUsed="0" w:qFormat="1"/>
+    <w:lsdException w:name="Emphasis" w:semiHidden="0" w:uiPriority="20" w:unhideWhenUsed="0" w:qFormat="1"/>
+    <w:lsdException w:name="Table Grid" w:semiHidden="0" w:uiPriority="39" w:unhideWhenUsed="0"/>
+    <w:lsdException w:name="Placeholder Text" w:unhideWhenUsed="0"/>
+    <w:lsdException w:name="No Spacing" w:semiHidden="0" w:uiPriority="1" w:unhideWhenUsed="0" w:qFormat="1"/>
+    <w:lsdException w:name="Light Shading" w:semiHidden="0" w:uiPriority="60" w:unhideWhenUsed="0"/>
+    <w:lsdException w:name="Light List" w:semiHidden="0" w:uiPriority="61" w:unhideWhenUsed="0"/>
+    <w:lsdException w:name="Light Grid" w:semiHidden="0" w:uiPriority="62" w:unhideWhenUsed="0"/>
+    <w:lsdException w:name="Medium Shading 1" w:semiHidden="0" w:uiPriority="63" w:unhideWhenUsed="0"/>
+    <w:lsdException w:name="Medium Shading 2" w:semiHidden="0" w:uiPriority="64" w:unhideWhenUsed="0"/>
+    <w:lsdException w:name="Medium List 1" w:semiHidden="0" w:uiPriority="65" w:unhideWhenUsed="0"/>
+    <w:lsdException w:name="Medium List 2" w:semiHidden="0" w:uiPriority="66" w:unhideWhenUsed="0"/>
+    <w:lsdException w:name="Medium Grid 1" w:semiHidden="0" w:uiPriority="67" w:unhideWhenUsed="0"/>
+    <w:lsdException w:name="Medium Grid 2" w:semiHidden="0" w:uiPriority="68" w:unhideWhenUsed="0"/>
+    <w:lsdException w:name="Medium Grid 3" w:semiHidden="0" w:uiPriority="69" w:unhideWhenUsed="0"/>
+    <w:lsdException w:name="Dark List" w:semiHidden="0" w:uiPriority="70" w:unhideWhenUsed="0"/>
+    <w:lsdException w:name="Colorful Shading" w:semiHidden="0" w:uiPriority="71" w:unhideWhenUsed="0"/>
+    <w:lsdException w:name="Colorful List" w:semiHidden="0" w:uiPriority="72" w:unhideWhenUsed="0"/>
+    <w:lsdException w:name="Colorful Grid" w:semiHidden="0" w:uiPriority="73" w:unhideWhenUsed="0"/>
+    <w:lsdException w:name="Light Shading Accent 1" w:semiHidden="0" w:uiPriority="60" w:unhideWhenUsed="0"/>
+    <w:lsdException w:name="Light List Accent 1" w:semiHidden="0" w:uiPriority="61" w:unhideWhenUsed="0"/>
+    <w:lsdException w:name="Light Grid Accent 1" w:semiHidden="0" w:uiPriority="62" w:unhideWhenUsed="0"/>
+    <w:lsdException w:name="Medium Shading 1 Accent 1" w:semiHidden="0" w:uiPriority="63" w:unhideWhenUsed="0"/>
+    <w:lsdException w:name="Medium Shading 2 Accent 1" w:semiHidden="0" w:uiPriority="64" w:unhideWhenUsed="0"/>
+    <w:lsdException w:name="Medium List 1 Accent 1" w:semiHidden="0" w:uiPriority="65" w:unhideWhenUsed="0"/>
+    <w:lsdException w:name="Revision" w:unhideWhenUsed="0"/>
+    <w:lsdException w:name="List Paragraph" w:semiHidden="0" w:uiPriority="34" w:unhideWhenUsed="0" w:qFormat="1"/>
+    <w:lsdException w:name="Quote" w:semiHidden="0" w:uiPriority="29" w:unhideWhenUsed="0" w:qFormat="1"/>
+    <w:lsdException w:name="Intense Quote" w:semiHidden="0" w:uiPriority="30" w:unhideWhenUsed="0" w:qFormat="1"/>
+    <w:lsdException w:name="Medium List 2 Accent 1" w:semiHidden="0" w:uiPriority="66" w:unhideWhenUsed="0"/>
+    <w:lsdException w:name="Medium Grid 1 Accent 1" w:semiHidden="0" w:uiPriority="67" w:unhideWhenUsed="0"/>
+    <w:lsdException w:name="Medium Grid 2 Accent 1" w:semiHidden="0" w:uiPriority="68" w:unhideWhenUsed="0"/>
+    <w:lsdException w:name="Medium Grid 3 Accent 1" w:semiHidden="0" w:uiPriority="69" w:unhideWhenUsed="0"/>
+    <w:lsdException w:name="Dark List Accent 1" w:semiHidden="0" w:uiPriority="70" w:unhideWhenUsed="0"/>
+    <w:lsdException w:name="Colorful Shading Accent 1" w:semiHidden="0" w:uiPriority="71" w:unhideWhenUsed="0"/>
+    <w:lsdException w:name="Colorful List Accent 1" w:semiHidden="0" w:uiPriority="72" w:unhideWhenUsed="0"/>
+    <w:lsdException w:name="Colorful Grid Accent 1" w:semiHidden="0" w:uiPriority="73" w:unhideWhenUsed="0"/>
+    <w:lsdException w:name="Light Shading Accent 2" w:semiHidden="0" w:uiPriority="60" w:unhideWhenUsed="0"/>
+    <w:lsdException w:name="Light List Accent 2" w:semiHidden="0" w:uiPriority="61" w:unhideWhenUsed="0"/>
+    <w:lsdException w:name="Light Grid Accent 2" w:semiHidden="0" w:uiPriority="62" w:unhideWhenUsed="0"/>
+    <w:lsdException w:name="Medium Shading 1 Accent 2" w:semiHidden="0" w:uiPriority="63" w:unhideWhenUsed="0"/>
+    <w:lsdException w:name="Medium Shading 2 Accent 2" w:semiHidden="0" w:uiPriority="64" w:unhideWhenUsed="0"/>
+    <w:lsdException w:name="Medium List 1 Accent 2" w:semiHidden="0" w:uiPriority="65" w:unhideWhenUsed="0"/>
+    <w:lsdException w:name="Medium List 2 Accent 2" w:semiHidden="0" w:uiPriority="66" w:unhideWhenUsed="0"/>
+    <w:lsdException w:name="Medium Grid 1 Accent 2" w:semiHidden="0" w:uiPriority="67" w:unhideWhenUsed="0"/>
+    <w:lsdException w:name="Medium Grid 2 Accent 2" w:semiHidden="0" w:uiPriority="68" w:unhideWhenUsed="0"/>
+    <w:lsdException w:name="Medium Grid 3 Accent 2" w:semiHidden="0" w:uiPriority="69" w:unhideWhenUsed="0"/>
+    <w:lsdException w:name="Dark List Accent 2" w:semiHidden="0" w:uiPriority="70" w:unhideWhenUsed="0"/>
+    <w:lsdException w:name="Colorful Shading Accent 2" w:semiHidden="0" w:uiPriority="71" w:unhideWhenUsed="0"/>
+    <w:lsdException w:name="Colorful List Accent 2" w:semiHidden="0" w:uiPriority="72" w:unhideWhenUsed="0"/>
+    <w:lsdException w:name="Colorful Grid Accent 2" w:semiHidden="0" w:uiPriority="73" w:unhideWhenUsed="0"/>
+    <w:lsdException w:name="Light Shading Accent 3" w:semiHidden="0" w:uiPriority="60" w:unhideWhenUsed="0"/>
+    <w:lsdException w:name="Light List Accent 3" w:semiHidden="0" w:uiPriority="61" w:unhideWhenUsed="0"/>
+    <w:lsdException w:name="Light Grid Accent 3" w:semiHidden="0" w:uiPriority="62" w:unhideWhenUsed="0"/>
+    <w:lsdException w:name="Medium Shading 1 Accent 3" w:semiHidden="0" w:uiPriority="63" w:unhideWhenUsed="0"/>
+    <w:lsdException w:name="Medium Shading 2 Accent 3" w:semiHidden="0" w:uiPriority="64" w:unhideWhenUsed="0"/>
+    <w:lsdException w:name="Medium List 1 Accent 3" w:semiHidden="0" w:uiPriority="65" w:unhideWhenUsed="0"/>
+    <w:lsdException w:name="Medium List 2 Accent 3" w:semiHidden="0" w:uiPriority="66" w:unhideWhenUsed="0"/>
+    <w:lsdException w:name="Medium Grid 1 Accent 3" w:semiHidden="0" w:uiPriority="67" w:unhideWhenUsed="0"/>
+    <w:lsdException w:name="Medium Grid 2 Accent 3" w:semiHidden="0" w:uiPriority="68" w:unhideWhenUsed="0"/>
+    <w:lsdException w:name="Medium Grid 3 Accent 3" w:semiHidden="0" w:uiPriority="69" w:unhideWhenUsed="0"/>
+    <w:lsdException w:name="Dark List Accent 3" w:semiHidden="0" w:uiPriority="70" w:unhideWhenUsed="0"/>
+    <w:lsdException w:name="Colorful Shading Accent 3" w:semiHidden="0" w:uiPriority="71" w:unhideWhenUsed="0"/>
+    <w:lsdException w:name="Colorful List Accent 3" w:semiHidden="0" w:uiPriority="72" w:unhideWhenUsed="0"/>
+    <w:lsdException w:name="Colorful Grid Accent 3" w:semiHidden="0" w:uiPriority="73" w:unhideWhenUsed="0"/>
+    <w:lsdException w:name="Light Shading Accent 4" w:semiHidden="0" w:uiPriority="60" w:unhideWhenUsed="0"/>
+    <w:lsdException w:name="Light List Accent 4" w:semiHidden="0" w:uiPriority="61" w:unhideWhenUsed="0"/>
+    <w:lsdException w:name="Light Grid Accent 4" w:semiHidden="0" w:uiPriority="62" w:unhideWhenUsed="0"/>
+    <w:lsdException w:name="Medium Shading 1 Accent 4" w:semiHidden="0" w:uiPriority="63" w:unhideWhenUsed="0"/>
+    <w:lsdException w:name="Medium Shading 2 Accent 4" w:semiHidden="0" w:uiPriority="64" w:unhideWhenUsed="0"/>
+    <w:lsdException w:name="Medium List 1 Accent 4" w:semiHidden="0" w:uiPriority="65" w:unhideWhenUsed="0"/>
+    <w:lsdException w:name="Medium List 2 Accent 4" w:semiHidden="0" w:uiPriority="66" w:unhideWhenUsed="0"/>
+    <w:lsdException w:name="Medium Grid 1 Accent 4" w:semiHidden="0" w:uiPriority="67" w:unhideWhenUsed="0"/>
+    <w:lsdException w:name="Medium Grid 2 Accent 4" w:semiHidden="0" w:uiPriority="68" w:unhideWhenUsed="0"/>
+    <w:lsdException w:name="Medium Grid 3 Accent 4" w:semiHidden="0" w:uiPriority="69" w:unhideWhenUsed="0"/>
+    <w:lsdException w:name="Dark List Accent 4" w:semiHidden="0" w:uiPriority="70" w:unhideWhenUsed="0"/>
+    <w:lsdException w:name="Colorful Shading Accent 4" w:semiHidden="0" w:uiPriority="71" w:unhideWhenUsed="0"/>
+    <w:lsdException w:name="Colorful List Accent 4" w:semiHidden="0" w:uiPriority="72" w:unhideWhenUsed="0"/>
+    <w:lsdException w:name="Colorful Grid Accent 4" w:semiHidden="0" w:uiPriority="73" w:unhideWhenUsed="0"/>
+    <w:lsdException w:name="Light Shading Accent 5" w:semiHidden="0" w:uiPriority="60" w:unhideWhenUsed="0"/>
+    <w:lsdException w:name="Light List Accent 5" w:semiHidden="0" w:uiPriority="61" w:unhideWhenUsed="0"/>
+    <w:lsdException w:name="Light Grid Accent 5" w:semiHidden="0" w:uiPriority="62" w:unhideWhenUsed="0"/>
+    <w:lsdException w:name="Medium Shading 1 Accent 5" w:semiHidden="0" w:uiPriority="63" w:unhideWhenUsed="0"/>
+    <w:lsdException w:name="Medium Shading 2 Accent 5" w:semiHidden="0" w:uiPriority="64" w:unhideWhenUsed="0"/>
+    <w:lsdException w:name="Medium List 1 Accent 5" w:semiHidden="0" w:uiPriority="65" w:unhideWhenUsed="0"/>
+    <w:lsdException w:name="Medium List 2 Accent 5" w:semiHidden="0" w:uiPriority="66" w:unhideWhenUsed="0"/>
+    <w:lsdException w:name="Medium Grid 1 Accent 5" w:semiHidden="0" w:uiPriority="67" w:unhideWhenUsed="0"/>
+    <w:lsdException w:name="Medium Grid 2 Accent 5" w:semiHidden="0" w:uiPriority="68" w:unhideWhenUsed="0"/>
+    <w:lsdException w:name="Medium Grid 3 Accent 5" w:semiHidden="0" w:uiPriority="69" w:unhideWhenUsed="0"/>
+    <w:lsdException w:name="Dark List Accent 5" w:semiHidden="0" w:uiPriority="70" w:unhideWhenUsed="0"/>
+    <w:lsdException w:name="Colorful Shading Accent 5" w:semiHidden="0" w:uiPriority="71" w:unhideWhenUsed="0"/>
+    <w:lsdException w:name="Colorful List Accent 5" w:semiHidden="0" w:uiPriority="72" w:unhideWhenUsed="0"/>
+    <w:lsdException w:name="Colorful Grid Accent 5" w:semiHidden="0" w:uiPriority="73" w:unhideWhenUsed="0"/>
+    <w:lsdException w:name="Light Shading Accent 6" w:semiHidden="0" w:uiPriority="60" w:unhideWhenUsed="0"/>
+    <w:lsdException w:name="Light List Accent 6" w:semiHidden="0" w:uiPriority="61" w:unhideWhenUsed="0"/>
+    <w:lsdException w:name="Light Grid Accent 6" w:semiHidden="0" w:uiPriority="62" w:unhideWhenUsed="0"/>
+    <w:lsdException w:name="Medium Shading 1 Accent 6" w:semiHidden="0" w:uiPriority="63" w:unhideWhenUsed="0"/>
+    <w:lsdException w:name="Medium Shading 2 Accent 6" w:semiHidden="0" w:uiPriority="64" w:unhideWhenUsed="0"/>
+    <w:lsdException w:name="Medium List 1 Accent 6" w:semiHidden="0" w:uiPriority="65" w:unhideWhenUsed="0"/>
+    <w:lsdException w:name="Medium List 2 Accent 6" w:semiHidden="0" w:uiPriority="66" w:unhideWhenUsed="0"/>
+    <w:lsdException w:name="Medium Grid 1 Accent 6" w:semiHidden="0" w:uiPriority="67" w:unhideWhenUsed="0"/>
+    <w:lsdException w:name="Medium Grid 2 Accent 6" w:semiHidden="0" w:uiPriority="68" w:unhideWhenUsed="0"/>
+    <w:lsdException w:name="Medium Grid 3 Accent 6" w:semiHidden="0" w:uiPriority="69" w:unhideWhenUsed="0"/>
+    <w:lsdException w:name="Dark List Accent 6" w:semiHidden="0" w:uiPriority="70" w:unhideWhenUsed="0"/>
+    <w:lsdException w:name="Colorful Shading Accent 6" w:semiHidden="0" w:uiPriority="71" w:unhideWhenUsed="0"/>
+    <w:lsdException w:name="Colorful List Accent 6" w:semiHidden="0" w:uiPriority="72" w:unhideWhenUsed="0"/>
+    <w:lsdException w:name="Colorful Grid Accent 6" w:semiHidden="0" w:uiPriority="73" w:unhideWhenUsed="0"/>
+    <w:lsdException w:name="Subtle Emphasis" w:semiHidden="0" w:uiPriority="19" w:unhideWhenUsed="0" w:qFormat="1"/>
+    <w:lsdException w:name="Intense Emphasis" w:semiHidden="0" w:uiPriority="21" w:unhideWhenUsed="0" w:qFormat="1"/>
+    <w:lsdException w:name="Subtle Reference" w:semiHidden="0" w:uiPriority="31" w:unhideWhenUsed="0" w:qFormat="1"/>
+    <w:lsdException w:name="Intense Reference" w:semiHidden="0" w:uiPriority="32" w:unhideWhenUsed="0" w:qFormat="1"/>
+    <w:lsdException w:name="Book Title" w:semiHidden="0" w:uiPriority="33" w:unhideWhenUsed="0" w:qFormat="1"/>
+    <w:lsdException w:name="Bibliography" w:uiPriority="37"/>
+    <w:lsdException w:name="TOC Heading" w:uiPriority="39" w:qFormat="1"/>
   </w:latentStyles>
   <w:style w:type="paragraph" w:default="1" w:styleId="Standard">
     <w:name w:val="Normal"/>
     <w:qFormat/>
+  </w:style>
+  <w:style w:type="paragraph" w:styleId="berschrift1">
+    <w:name w:val="heading 1"/>
+    <w:basedOn w:val="Standard"/>
+    <w:next w:val="Standard"/>
+    <w:link w:val="berschrift1Zchn"/>
+    <w:uiPriority w:val="9"/>
+    <w:qFormat/>
+    <w:rsid w:val="00B25A93"/>
+    <w:pPr>
+      <w:keepNext/>
+      <w:keepLines/>
+      <w:spacing w:before="240" w:after="0"/>
+      <w:outlineLvl w:val="0"/>
+    </w:pPr>
+    <w:rPr>
+      <w:rFonts w:asciiTheme="majorHAnsi" w:eastAsiaTheme="majorEastAsia" w:hAnsiTheme="majorHAnsi" w:cstheme="majorBidi"/>
+      <w:color w:val="2F5496" w:themeColor="accent1" w:themeShade="BF"/>
+      <w:sz w:val="32"/>
+      <w:szCs w:val="32"/>
+    </w:rPr>
+  </w:style>
+  <w:style w:type="paragraph" w:styleId="berschrift2">
+    <w:name w:val="heading 2"/>
+    <w:basedOn w:val="Standard"/>
+    <w:next w:val="Standard"/>
+    <w:link w:val="berschrift2Zchn"/>
+    <w:uiPriority w:val="9"/>
+    <w:unhideWhenUsed/>
+    <w:qFormat/>
+    <w:rsid w:val="00B25A93"/>
+    <w:pPr>
+      <w:keepNext/>
+      <w:keepLines/>
+      <w:spacing w:before="40" w:after="0"/>
+      <w:outlineLvl w:val="1"/>
+    </w:pPr>
+    <w:rPr>
+      <w:rFonts w:asciiTheme="majorHAnsi" w:eastAsiaTheme="majorEastAsia" w:hAnsiTheme="majorHAnsi" w:cstheme="majorBidi"/>
+      <w:color w:val="2F5496" w:themeColor="accent1" w:themeShade="BF"/>
+      <w:sz w:val="26"/>
+      <w:szCs w:val="26"/>
+    </w:rPr>
+  </w:style>
+  <w:style w:type="paragraph" w:styleId="berschrift3">
+    <w:name w:val="heading 3"/>
+    <w:basedOn w:val="Standard"/>
+    <w:next w:val="Standard"/>
+    <w:link w:val="berschrift3Zchn"/>
+    <w:uiPriority w:val="9"/>
+    <w:unhideWhenUsed/>
+    <w:qFormat/>
+    <w:rsid w:val="00285B1E"/>
+    <w:pPr>
+      <w:keepNext/>
+      <w:keepLines/>
+      <w:spacing w:before="40" w:after="0"/>
+      <w:outlineLvl w:val="2"/>
+    </w:pPr>
+    <w:rPr>
+      <w:rFonts w:asciiTheme="majorHAnsi" w:eastAsiaTheme="majorEastAsia" w:hAnsiTheme="majorHAnsi" w:cstheme="majorBidi"/>
+      <w:color w:val="1F3763" w:themeColor="accent1" w:themeShade="7F"/>
+      <w:sz w:val="24"/>
+      <w:szCs w:val="24"/>
+    </w:rPr>
   </w:style>
   <w:style w:type="character" w:default="1" w:styleId="Absatz-Standardschriftart">
     <w:name w:val="Default Paragraph Font"/>
@@ -3224,18 +3195,195 @@
     <w:semiHidden/>
     <w:unhideWhenUsed/>
   </w:style>
-  <w:style w:type="paragraph" w:customStyle="1" w:styleId="44654D98E603447DA47B077F2CE0A6EB">
-    <w:name w:val="44654D98E603447DA47B077F2CE0A6EB"/>
-    <w:rsid w:val="00390224"/>
+  <w:style w:type="character" w:customStyle="1" w:styleId="berschrift1Zchn">
+    <w:name w:val="Überschrift 1 Zchn"/>
+    <w:basedOn w:val="Absatz-Standardschriftart"/>
+    <w:link w:val="berschrift1"/>
+    <w:uiPriority w:val="9"/>
+    <w:rsid w:val="00B25A93"/>
+    <w:rPr>
+      <w:rFonts w:asciiTheme="majorHAnsi" w:eastAsiaTheme="majorEastAsia" w:hAnsiTheme="majorHAnsi" w:cstheme="majorBidi"/>
+      <w:color w:val="2F5496" w:themeColor="accent1" w:themeShade="BF"/>
+      <w:sz w:val="32"/>
+      <w:szCs w:val="32"/>
+    </w:rPr>
+  </w:style>
+  <w:style w:type="character" w:customStyle="1" w:styleId="berschrift2Zchn">
+    <w:name w:val="Überschrift 2 Zchn"/>
+    <w:basedOn w:val="Absatz-Standardschriftart"/>
+    <w:link w:val="berschrift2"/>
+    <w:uiPriority w:val="9"/>
+    <w:rsid w:val="00B25A93"/>
+    <w:rPr>
+      <w:rFonts w:asciiTheme="majorHAnsi" w:eastAsiaTheme="majorEastAsia" w:hAnsiTheme="majorHAnsi" w:cstheme="majorBidi"/>
+      <w:color w:val="2F5496" w:themeColor="accent1" w:themeShade="BF"/>
+      <w:sz w:val="26"/>
+      <w:szCs w:val="26"/>
+    </w:rPr>
+  </w:style>
+  <w:style w:type="paragraph" w:styleId="Listenabsatz">
+    <w:name w:val="List Paragraph"/>
+    <w:basedOn w:val="Standard"/>
+    <w:uiPriority w:val="34"/>
+    <w:qFormat/>
+    <w:rsid w:val="00B25A93"/>
+    <w:pPr>
+      <w:ind w:left="720"/>
+      <w:contextualSpacing/>
+    </w:pPr>
+  </w:style>
+  <w:style w:type="character" w:customStyle="1" w:styleId="berschrift3Zchn">
+    <w:name w:val="Überschrift 3 Zchn"/>
+    <w:basedOn w:val="Absatz-Standardschriftart"/>
+    <w:link w:val="berschrift3"/>
+    <w:uiPriority w:val="9"/>
+    <w:rsid w:val="00285B1E"/>
+    <w:rPr>
+      <w:rFonts w:asciiTheme="majorHAnsi" w:eastAsiaTheme="majorEastAsia" w:hAnsiTheme="majorHAnsi" w:cstheme="majorBidi"/>
+      <w:color w:val="1F3763" w:themeColor="accent1" w:themeShade="7F"/>
+      <w:sz w:val="24"/>
+      <w:szCs w:val="24"/>
+    </w:rPr>
+  </w:style>
+  <w:style w:type="paragraph" w:styleId="Kopfzeile">
+    <w:name w:val="header"/>
+    <w:basedOn w:val="Standard"/>
+    <w:link w:val="KopfzeileZchn"/>
+    <w:uiPriority w:val="99"/>
+    <w:unhideWhenUsed/>
+    <w:rsid w:val="00E16984"/>
+    <w:pPr>
+      <w:tabs>
+        <w:tab w:val="center" w:pos="4536"/>
+        <w:tab w:val="right" w:pos="9072"/>
+      </w:tabs>
+      <w:spacing w:after="0" w:line="240" w:lineRule="auto"/>
+    </w:pPr>
+  </w:style>
+  <w:style w:type="character" w:customStyle="1" w:styleId="KopfzeileZchn">
+    <w:name w:val="Kopfzeile Zchn"/>
+    <w:basedOn w:val="Absatz-Standardschriftart"/>
+    <w:link w:val="Kopfzeile"/>
+    <w:uiPriority w:val="99"/>
+    <w:rsid w:val="00E16984"/>
+  </w:style>
+  <w:style w:type="paragraph" w:styleId="Fuzeile">
+    <w:name w:val="footer"/>
+    <w:basedOn w:val="Standard"/>
+    <w:link w:val="FuzeileZchn"/>
+    <w:uiPriority w:val="99"/>
+    <w:unhideWhenUsed/>
+    <w:rsid w:val="00E16984"/>
+    <w:pPr>
+      <w:tabs>
+        <w:tab w:val="center" w:pos="4536"/>
+        <w:tab w:val="right" w:pos="9072"/>
+      </w:tabs>
+      <w:spacing w:after="0" w:line="240" w:lineRule="auto"/>
+    </w:pPr>
+  </w:style>
+  <w:style w:type="character" w:customStyle="1" w:styleId="FuzeileZchn">
+    <w:name w:val="Fußzeile Zchn"/>
+    <w:basedOn w:val="Absatz-Standardschriftart"/>
+    <w:link w:val="Fuzeile"/>
+    <w:uiPriority w:val="99"/>
+    <w:rsid w:val="00E16984"/>
+  </w:style>
+  <w:style w:type="paragraph" w:styleId="Inhaltsverzeichnisberschrift">
+    <w:name w:val="TOC Heading"/>
+    <w:basedOn w:val="berschrift1"/>
+    <w:next w:val="Standard"/>
+    <w:uiPriority w:val="39"/>
+    <w:unhideWhenUsed/>
+    <w:qFormat/>
+    <w:rsid w:val="003E6C23"/>
+    <w:pPr>
+      <w:outlineLvl w:val="9"/>
+    </w:pPr>
+    <w:rPr>
+      <w:lang w:eastAsia="de-AT"/>
+    </w:rPr>
+  </w:style>
+  <w:style w:type="paragraph" w:styleId="Verzeichnis1">
+    <w:name w:val="toc 1"/>
+    <w:basedOn w:val="Standard"/>
+    <w:next w:val="Standard"/>
+    <w:autoRedefine/>
+    <w:uiPriority w:val="39"/>
+    <w:unhideWhenUsed/>
+    <w:rsid w:val="003E6C23"/>
+    <w:pPr>
+      <w:spacing w:after="100"/>
+    </w:pPr>
+  </w:style>
+  <w:style w:type="paragraph" w:styleId="Verzeichnis2">
+    <w:name w:val="toc 2"/>
+    <w:basedOn w:val="Standard"/>
+    <w:next w:val="Standard"/>
+    <w:autoRedefine/>
+    <w:uiPriority w:val="39"/>
+    <w:unhideWhenUsed/>
+    <w:rsid w:val="003E6C23"/>
+    <w:pPr>
+      <w:spacing w:after="100"/>
+      <w:ind w:left="220"/>
+    </w:pPr>
+  </w:style>
+  <w:style w:type="paragraph" w:styleId="Verzeichnis3">
+    <w:name w:val="toc 3"/>
+    <w:basedOn w:val="Standard"/>
+    <w:next w:val="Standard"/>
+    <w:autoRedefine/>
+    <w:uiPriority w:val="39"/>
+    <w:unhideWhenUsed/>
+    <w:rsid w:val="003E6C23"/>
+    <w:pPr>
+      <w:spacing w:after="100"/>
+      <w:ind w:left="440"/>
+    </w:pPr>
+  </w:style>
+  <w:style w:type="character" w:styleId="Hyperlink">
+    <w:name w:val="Hyperlink"/>
+    <w:basedOn w:val="Absatz-Standardschriftart"/>
+    <w:uiPriority w:val="99"/>
+    <w:unhideWhenUsed/>
+    <w:rsid w:val="003E6C23"/>
+    <w:rPr>
+      <w:color w:val="0563C1" w:themeColor="hyperlink"/>
+      <w:u w:val="single"/>
+    </w:rPr>
+  </w:style>
+  <w:style w:type="paragraph" w:styleId="Sprechblasentext">
+    <w:name w:val="Balloon Text"/>
+    <w:basedOn w:val="Standard"/>
+    <w:link w:val="SprechblasentextZchn"/>
+    <w:uiPriority w:val="99"/>
+    <w:semiHidden/>
+    <w:unhideWhenUsed/>
+    <w:rsid w:val="001114F1"/>
+    <w:pPr>
+      <w:spacing w:after="0" w:line="240" w:lineRule="auto"/>
+    </w:pPr>
+    <w:rPr>
+      <w:rFonts w:ascii="Tahoma" w:hAnsi="Tahoma" w:cs="Tahoma"/>
+      <w:sz w:val="16"/>
+      <w:szCs w:val="16"/>
+    </w:rPr>
+  </w:style>
+  <w:style w:type="character" w:customStyle="1" w:styleId="SprechblasentextZchn">
+    <w:name w:val="Sprechblasentext Zchn"/>
+    <w:basedOn w:val="Absatz-Standardschriftart"/>
+    <w:link w:val="Sprechblasentext"/>
+    <w:uiPriority w:val="99"/>
+    <w:semiHidden/>
+    <w:rsid w:val="001114F1"/>
+    <w:rPr>
+      <w:rFonts w:ascii="Tahoma" w:hAnsi="Tahoma" w:cs="Tahoma"/>
+      <w:sz w:val="16"/>
+      <w:szCs w:val="16"/>
+    </w:rPr>
   </w:style>
 </w:styles>
-</file>
-
-<file path=word/glossary/webSettings.xml><?xml version="1.0" encoding="utf-8"?>
-<w:webSettings xmlns:mc="http://schemas.openxmlformats.org/markup-compatibility/2006" xmlns:r="http://schemas.openxmlformats.org/officeDocument/2006/relationships" xmlns:w="http://schemas.openxmlformats.org/wordprocessingml/2006/main" xmlns:w14="http://schemas.microsoft.com/office/word/2010/wordml" xmlns:w15="http://schemas.microsoft.com/office/word/2012/wordml" xmlns:w16cid="http://schemas.microsoft.com/office/word/2016/wordml/cid" xmlns:w16se="http://schemas.microsoft.com/office/word/2015/wordml/symex" mc:Ignorable="w14 w15 w16se w16cid">
-  <w:optimizeForBrowser/>
-  <w:allowPNG/>
-</w:webSettings>
 </file>
 
 <file path=word/theme/theme1.xml><?xml version="1.0" encoding="utf-8"?>
@@ -3527,7 +3675,7 @@
   <a:extraClrSchemeLst/>
   <a:extLst>
     <a:ext uri="{05A4C25C-085E-4340-85A3-A5531E510DB2}">
-      <thm15:themeFamily xmlns:thm15="http://schemas.microsoft.com/office/thememl/2012/main" name="Office Theme" id="{62F939B6-93AF-4DB8-9C6B-D6C7DFDC589F}" vid="{4A3C46E8-61CC-4603-A589-7422A47A8E4A}"/>
+      <thm15:themeFamily xmlns:thm15="http://schemas.microsoft.com/office/thememl/2012/main" xmlns="" name="Office Theme" id="{62F939B6-93AF-4DB8-9C6B-D6C7DFDC589F}" vid="{4A3C46E8-61CC-4603-A589-7422A47A8E4A}"/>
     </a:ext>
   </a:extLst>
 </a:theme>
@@ -3538,7 +3686,7 @@
 </file>
 
 <file path=customXml/itemProps1.xml><?xml version="1.0" encoding="utf-8"?>
-<ds:datastoreItem xmlns:ds="http://schemas.openxmlformats.org/officeDocument/2006/customXml" ds:itemID="{98207A26-91E5-4B14-BA35-D5D78EA814AE}">
+<ds:datastoreItem xmlns:ds="http://schemas.openxmlformats.org/officeDocument/2006/customXml" ds:itemID="{F76123B0-2058-4CA6-8DAF-3056C691E215}">
   <ds:schemaRefs>
     <ds:schemaRef ds:uri="http://schemas.openxmlformats.org/officeDocument/2006/bibliography"/>
   </ds:schemaRefs>

</xml_diff>